<commit_message>
Finish converting to PDF
</commit_message>
<xml_diff>
--- a/documents/STIX_Campaign_Draft.docx
+++ b/documents/STIX_Campaign_Draft.docx
@@ -294,12 +294,10 @@
           <w:sz w:val="28"/>
         </w:rPr>
         <w:sectPr>
-          <w:headerReference w:type="even" r:id="rId12"/>
-          <w:headerReference w:type="default" r:id="rId13"/>
-          <w:footerReference w:type="even" r:id="rId14"/>
-          <w:footerReference w:type="default" r:id="rId15"/>
-          <w:headerReference w:type="first" r:id="rId16"/>
-          <w:footerReference w:type="first" r:id="rId17"/>
+          <w:headerReference w:type="default" r:id="rId12"/>
+          <w:footerReference w:type="even" r:id="rId13"/>
+          <w:footerReference w:type="default" r:id="rId14"/>
+          <w:headerReference w:type="first" r:id="rId15"/>
           <w:pgSz w:w="12240" w:h="15840"/>
           <w:pgMar w:top="1440" w:right="1800" w:bottom="1440" w:left="1800" w:header="720" w:footer="720" w:gutter="0"/>
           <w:cols w:space="720"/>
@@ -476,8 +474,8 @@
           <w:sz w:val="28"/>
         </w:rPr>
         <w:sectPr>
-          <w:headerReference w:type="first" r:id="rId18"/>
-          <w:footerReference w:type="first" r:id="rId19"/>
+          <w:headerReference w:type="first" r:id="rId16"/>
+          <w:footerReference w:type="first" r:id="rId17"/>
           <w:type w:val="continuous"/>
           <w:pgSz w:w="12240" w:h="15840"/>
           <w:pgMar w:top="1530" w:right="1800" w:bottom="1440" w:left="1800" w:header="720" w:footer="720" w:gutter="0"/>
@@ -583,7 +581,6 @@
           <w:docPartUnique/>
         </w:docPartObj>
       </w:sdtPr>
-      <w:sdtEndPr/>
       <w:sdtContent>
         <w:p>
           <w:pPr>
@@ -2645,8 +2642,8 @@
         </w:numPr>
         <w:ind w:left="360"/>
         <w:sectPr>
-          <w:headerReference w:type="first" r:id="rId20"/>
-          <w:footerReference w:type="first" r:id="rId21"/>
+          <w:headerReference w:type="first" r:id="rId18"/>
+          <w:footerReference w:type="first" r:id="rId19"/>
           <w:type w:val="oddPage"/>
           <w:pgSz w:w="12240" w:h="15840"/>
           <w:pgMar w:top="1530" w:right="1800" w:bottom="1440" w:left="1800" w:header="720" w:footer="720" w:gutter="0"/>
@@ -3176,7 +3173,7 @@
                     </pic:cNvPicPr>
                   </pic:nvPicPr>
                   <pic:blipFill>
-                    <a:blip r:embed="rId22">
+                    <a:blip r:embed="rId20">
                       <a:extLst>
                         <a:ext uri="{28A0092B-C50C-407E-A947-70E740481C1C}">
                           <a14:useLocalDpi xmlns:a14="http://schemas.microsoft.com/office/drawing/2010/main" val="0"/>
@@ -3712,8 +3709,16 @@
         <w:rPr>
           <w:rFonts w:ascii="Courier New" w:hAnsi="Courier New" w:cs="Courier New"/>
         </w:rPr>
-        <w:t>stixCommon:StatementType</w:t>
-      </w:r>
+        <w:t>stixCommon</w:t>
+      </w:r>
+      <w:proofErr w:type="gramStart"/>
+      <w:r>
+        <w:rPr>
+          <w:rFonts w:ascii="Courier New" w:hAnsi="Courier New" w:cs="Courier New"/>
+        </w:rPr>
+        <w:t>:StatementType</w:t>
+      </w:r>
+      <w:proofErr w:type="gramEnd"/>
       <w:r>
         <w:rPr>
           <w:rFonts w:ascii="Courier New" w:hAnsi="Courier New" w:cs="Courier New"/>
@@ -3941,7 +3946,6 @@
           <w:sz w:val="22"/>
           <w:szCs w:val="22"/>
         </w:rPr>
-        <w:lastRenderedPageBreak/>
         <w:tab/>
       </w:r>
       <w:r>
@@ -4010,8 +4014,17 @@
           <w:rFonts w:ascii="Courier New" w:hAnsi="Courier New" w:cs="Courier New"/>
           <w:sz w:val="22"/>
         </w:rPr>
-        <w:t>package_prefix:class</w:t>
-      </w:r>
+        <w:t>package_prefix</w:t>
+      </w:r>
+      <w:proofErr w:type="gramStart"/>
+      <w:r>
+        <w:rPr>
+          <w:rFonts w:ascii="Courier New" w:hAnsi="Courier New" w:cs="Courier New"/>
+          <w:sz w:val="22"/>
+        </w:rPr>
+        <w:t>:class</w:t>
+      </w:r>
+      <w:proofErr w:type="gramEnd"/>
       <w:r>
         <w:t>, where</w:t>
       </w:r>
@@ -4197,7 +4210,6 @@
       <w:bookmarkStart w:id="29" w:name="_Toc398719453"/>
       <w:bookmarkStart w:id="30" w:name="_Toc415221476"/>
       <w:r>
-        <w:lastRenderedPageBreak/>
         <w:t>Diagram Icons and Arrow Types</w:t>
       </w:r>
       <w:bookmarkEnd w:id="29"/>
@@ -4528,7 +4540,7 @@
                           </pic:cNvPicPr>
                         </pic:nvPicPr>
                         <pic:blipFill>
-                          <a:blip r:embed="rId23" r:link="rId24">
+                          <a:blip r:embed="rId21" r:link="rId22">
                             <a:extLst>
                               <a:ext uri="{28A0092B-C50C-407E-A947-70E740481C1C}">
                                 <a14:useLocalDpi xmlns:a14="http://schemas.microsoft.com/office/drawing/2010/main" val="0"/>
@@ -4653,9 +4665,9 @@
                   <o:lock v:ext="edit" aspectratio="t"/>
                 </v:shapetype>
                 <v:shape id="_x0000_i1025" type="#_x0000_t75" style="width:21.75pt;height:21.75pt" o:ole="">
-                  <v:imagedata r:id="rId25" o:title=""/>
+                  <v:imagedata r:id="rId23" o:title=""/>
                 </v:shape>
-                <o:OLEObject Type="Embed" ProgID="PBrush" ShapeID="_x0000_i1025" DrawAspect="Content" ObjectID="_1491049949" r:id="rId26"/>
+                <o:OLEObject Type="Embed" ProgID="PBrush" ShapeID="_x0000_i1025" DrawAspect="Content" ObjectID="_1491076118" r:id="rId24"/>
               </w:object>
             </w:r>
           </w:p>
@@ -4739,7 +4751,7 @@
                           </pic:cNvPicPr>
                         </pic:nvPicPr>
                         <pic:blipFill rotWithShape="1">
-                          <a:blip r:embed="rId27"/>
+                          <a:blip r:embed="rId25"/>
                           <a:srcRect l="8356" t="44994" r="84429" b="32932"/>
                           <a:stretch/>
                         </pic:blipFill>
@@ -4830,9 +4842,9 @@
             <w:r>
               <w:object w:dxaOrig="270" w:dyaOrig="195" w14:anchorId="14583B75">
                 <v:shape id="_x0000_i1026" type="#_x0000_t75" style="width:14.25pt;height:14.25pt" o:ole="">
-                  <v:imagedata r:id="rId28" o:title=""/>
+                  <v:imagedata r:id="rId26" o:title=""/>
                 </v:shape>
-                <o:OLEObject Type="Embed" ProgID="PBrush" ShapeID="_x0000_i1026" DrawAspect="Content" ObjectID="_1491049950" r:id="rId29"/>
+                <o:OLEObject Type="Embed" ProgID="PBrush" ShapeID="_x0000_i1026" DrawAspect="Content" ObjectID="_1491076119" r:id="rId27"/>
               </w:object>
             </w:r>
           </w:p>
@@ -4901,9 +4913,9 @@
             <w:r>
               <w:object w:dxaOrig="210" w:dyaOrig="150" w14:anchorId="17EDAA4F">
                 <v:shape id="_x0000_i1027" type="#_x0000_t75" style="width:14.25pt;height:14.25pt" o:ole="">
-                  <v:imagedata r:id="rId30" o:title=""/>
+                  <v:imagedata r:id="rId28" o:title=""/>
                 </v:shape>
-                <o:OLEObject Type="Embed" ProgID="PBrush" ShapeID="_x0000_i1027" DrawAspect="Content" ObjectID="_1491049951" r:id="rId31"/>
+                <o:OLEObject Type="Embed" ProgID="PBrush" ShapeID="_x0000_i1027" DrawAspect="Content" ObjectID="_1491076120" r:id="rId29"/>
               </w:object>
             </w:r>
           </w:p>
@@ -5045,7 +5057,7 @@
                 </mc:Choice>
                 <mc:Fallback>
                   <w:pict>
-                    <v:shapetype w14:anchorId="66B4E366" id="_x0000_t32" coordsize="21600,21600" o:spt="32" o:oned="t" path="m,l21600,21600e" filled="f">
+                    <v:shapetype w14:anchorId="5A819207" id="_x0000_t32" coordsize="21600,21600" o:spt="32" o:oned="t" path="m,l21600,21600e" filled="f">
                       <v:path arrowok="t" fillok="f" o:connecttype="none"/>
                       <o:lock v:ext="edit" shapetype="t"/>
                     </v:shapetype>
@@ -5126,9 +5138,9 @@
               </w:rPr>
               <w:object w:dxaOrig="1140" w:dyaOrig="780" w14:anchorId="13AB5206">
                 <v:shape id="_x0000_i1028" type="#_x0000_t75" style="width:57.75pt;height:36pt" o:ole="">
-                  <v:imagedata r:id="rId32" o:title=""/>
+                  <v:imagedata r:id="rId30" o:title=""/>
                 </v:shape>
-                <o:OLEObject Type="Embed" ProgID="PBrush" ShapeID="_x0000_i1028" DrawAspect="Content" ObjectID="_1491049952" r:id="rId33"/>
+                <o:OLEObject Type="Embed" ProgID="PBrush" ShapeID="_x0000_i1028" DrawAspect="Content" ObjectID="_1491076121" r:id="rId31"/>
               </w:object>
             </w:r>
           </w:p>
@@ -5248,7 +5260,7 @@
                     <pic:cNvPicPr/>
                   </pic:nvPicPr>
                   <pic:blipFill>
-                    <a:blip r:embed="rId34"/>
+                    <a:blip r:embed="rId32"/>
                     <a:stretch>
                       <a:fillRect/>
                     </a:stretch>
@@ -5454,11 +5466,7 @@
         <w:t>type</w:t>
       </w:r>
       <w:r>
-        <w:t xml:space="preserve"> column to reflect the datatype of the property, a multiplicity column to reflect the allowed number </w:t>
-      </w:r>
-      <w:r>
-        <w:lastRenderedPageBreak/>
-        <w:t>of occurrences of the property, and a description column that describe</w:t>
+        <w:t xml:space="preserve"> column to reflect the datatype of the property, a multiplicity column to reflect the allowed number of occurrences of the property, and a description column that describe</w:t>
       </w:r>
       <w:r>
         <w:t>s</w:t>
@@ -5563,7 +5571,15 @@
         <w:t>B</w:t>
       </w:r>
       <w:r>
-        <w:t xml:space="preserve">, the expression “A(1)|B(0..1)” will indicate that the </w:t>
+        <w:t>, the expression “</w:t>
+      </w:r>
+      <w:proofErr w:type="gramStart"/>
+      <w:r>
+        <w:t>A(</w:t>
+      </w:r>
+      <w:proofErr w:type="gramEnd"/>
+      <w:r>
+        <w:t xml:space="preserve">1)|B(0..1)” will indicate that the </w:t>
       </w:r>
       <w:r>
         <w:rPr>
@@ -5864,7 +5880,6 @@
               <w:rPr>
                 <w:u w:val="single"/>
               </w:rPr>
-              <w:lastRenderedPageBreak/>
               <w:t>characterize</w:t>
             </w:r>
             <w:r>
@@ -6118,7 +6133,6 @@
       <w:bookmarkStart w:id="44" w:name="_Ref412622327"/>
       <w:bookmarkStart w:id="45" w:name="_Toc415221480"/>
       <w:r>
-        <w:lastRenderedPageBreak/>
         <w:t>Background Information</w:t>
       </w:r>
       <w:bookmarkEnd w:id="44"/>
@@ -6294,7 +6308,7 @@
                     </pic:cNvPicPr>
                   </pic:nvPicPr>
                   <pic:blipFill>
-                    <a:blip r:embed="rId35">
+                    <a:blip r:embed="rId33">
                       <a:extLst>
                         <a:ext uri="{28A0092B-C50C-407E-A947-70E740481C1C}">
                           <a14:useLocalDpi xmlns:a14="http://schemas.microsoft.com/office/drawing/2010/main" val="0"/>
@@ -6554,7 +6568,6 @@
         <w:ind w:left="720"/>
       </w:pPr>
       <w:r>
-        <w:lastRenderedPageBreak/>
         <w:t>A STIX</w:t>
       </w:r>
       <w:r>
@@ -7024,11 +7037,7 @@
       <w:bookmarkStart w:id="49" w:name="_Toc389581063"/>
       <w:bookmarkStart w:id="50" w:name="_Ref391378678"/>
       <w:r>
-        <w:t xml:space="preserve">The Campaign data model references the Threat Actor data model as necessary to identify the Threat Actors who are potentially responsible for the Campaign (for the purpose of attribution) or who are in some way related to the Campaign.  A </w:t>
-      </w:r>
-      <w:r>
-        <w:lastRenderedPageBreak/>
-        <w:t>reference of the Threat Actor data model may also be used in a Campaign to capture the suspected intended effect of the Threat Actor.</w:t>
+        <w:t>The Campaign data model references the Threat Actor data model as necessary to identify the Threat Actors who are potentially responsible for the Campaign (for the purpose of attribution) or who are in some way related to the Campaign.  A reference of the Threat Actor data model may also be used in a Campaign to capture the suspected intended effect of the Threat Actor.</w:t>
       </w:r>
       <w:bookmarkEnd w:id="48"/>
       <w:bookmarkEnd w:id="49"/>
@@ -7037,7 +7046,7 @@
     <w:p>
       <w:pPr>
         <w:sectPr>
-          <w:footerReference w:type="default" r:id="rId36"/>
+          <w:footerReference w:type="default" r:id="rId34"/>
           <w:pgSz w:w="12240" w:h="15840"/>
           <w:pgMar w:top="1440" w:right="1620" w:bottom="1440" w:left="1710" w:header="720" w:footer="720" w:gutter="0"/>
           <w:pgNumType w:start="1"/>
@@ -7054,7 +7063,6 @@
       <w:bookmarkStart w:id="52" w:name="_Ref391372260"/>
       <w:bookmarkStart w:id="53" w:name="_Toc415221482"/>
       <w:r>
-        <w:lastRenderedPageBreak/>
         <w:t>STIX Campaign</w:t>
       </w:r>
       <w:r>
@@ -7374,7 +7382,7 @@
                     <pic:cNvPicPr/>
                   </pic:nvPicPr>
                   <pic:blipFill>
-                    <a:blip r:embed="rId37"/>
+                    <a:blip r:embed="rId35"/>
                     <a:stretch>
                       <a:fillRect/>
                     </a:stretch>
@@ -7559,7 +7567,6 @@
         <w:spacing w:after="240"/>
       </w:pPr>
       <w:r>
-        <w:lastRenderedPageBreak/>
         <w:t>The property table</w:t>
       </w:r>
       <w:r>
@@ -8814,7 +8821,6 @@
                 <w:sz w:val="22"/>
                 <w:szCs w:val="22"/>
               </w:rPr>
-              <w:lastRenderedPageBreak/>
               <w:t>Names</w:t>
             </w:r>
             <w:r>
@@ -8897,7 +8903,6 @@
                 <w:b/>
                 <w:sz w:val="22"/>
               </w:rPr>
-              <w:lastRenderedPageBreak/>
               <w:t>Intended_Effect</w:t>
             </w:r>
           </w:p>
@@ -9203,8 +9208,18 @@
                 <w:sz w:val="22"/>
                 <w:szCs w:val="22"/>
               </w:rPr>
-              <w:t>stixCommon:ControlledVocabularyStringType</w:t>
-            </w:r>
+              <w:t>stixCommon</w:t>
+            </w:r>
+            <w:proofErr w:type="gramStart"/>
+            <w:r>
+              <w:rPr>
+                <w:rFonts w:ascii="Courier New" w:hAnsi="Courier New" w:cs="Courier New"/>
+                <w:sz w:val="22"/>
+                <w:szCs w:val="22"/>
+              </w:rPr>
+              <w:t>:ControlledVocabularyStringType</w:t>
+            </w:r>
+            <w:proofErr w:type="gramEnd"/>
             <w:r>
               <w:rPr>
                 <w:rFonts w:ascii="Calibri" w:hAnsi="Calibri"/>
@@ -9521,8 +9536,18 @@
                 <w:sz w:val="22"/>
                 <w:szCs w:val="22"/>
               </w:rPr>
-              <w:t>stixCommon:ControlledVocabularyStringType</w:t>
-            </w:r>
+              <w:t>stixCommon</w:t>
+            </w:r>
+            <w:proofErr w:type="gramStart"/>
+            <w:r>
+              <w:rPr>
+                <w:rFonts w:ascii="Courier New" w:hAnsi="Courier New" w:cs="Courier New"/>
+                <w:sz w:val="22"/>
+                <w:szCs w:val="22"/>
+              </w:rPr>
+              <w:t>:ControlledVocabularyStringType</w:t>
+            </w:r>
+            <w:proofErr w:type="gramEnd"/>
             <w:r>
               <w:rPr>
                 <w:sz w:val="22"/>
@@ -9542,7 +9567,6 @@
                 <w:sz w:val="22"/>
                 <w:szCs w:val="22"/>
               </w:rPr>
-              <w:lastRenderedPageBreak/>
               <w:t xml:space="preserve">property is </w:t>
             </w:r>
             <w:r>
@@ -9606,7 +9630,6 @@
                 <w:b/>
                 <w:sz w:val="22"/>
               </w:rPr>
-              <w:lastRenderedPageBreak/>
               <w:t>Related_TTPs</w:t>
             </w:r>
           </w:p>
@@ -10997,7 +11020,6 @@
                 <w:b/>
                 <w:sz w:val="22"/>
               </w:rPr>
-              <w:lastRenderedPageBreak/>
               <w:t>Handling</w:t>
             </w:r>
           </w:p>
@@ -11980,11 +12002,7 @@
         <w:t xml:space="preserve">will </w:t>
       </w:r>
       <w:r>
-        <w:t xml:space="preserve">be corrected in the </w:t>
-      </w:r>
-      <w:r>
-        <w:lastRenderedPageBreak/>
-        <w:t>next major release</w:t>
+        <w:t>be corrected in the next major release</w:t>
       </w:r>
       <w:r>
         <w:t xml:space="preserve"> of STIX</w:t>
@@ -12002,8 +12020,16 @@
         <w:rPr>
           <w:rFonts w:ascii="Courier New" w:hAnsi="Courier New" w:cs="Courier New"/>
         </w:rPr>
-        <w:t>campaign:NamesType</w:t>
-      </w:r>
+        <w:t>campaign</w:t>
+      </w:r>
+      <w:proofErr w:type="gramStart"/>
+      <w:r>
+        <w:rPr>
+          <w:rFonts w:ascii="Courier New" w:hAnsi="Courier New" w:cs="Courier New"/>
+        </w:rPr>
+        <w:t>:NamesType</w:t>
+      </w:r>
+      <w:proofErr w:type="gramEnd"/>
       <w:r>
         <w:t xml:space="preserve"> class will be removed, </w:t>
       </w:r>
@@ -12523,8 +12549,19 @@
                 <w:sz w:val="22"/>
                 <w:szCs w:val="22"/>
               </w:rPr>
-              <w:t>stixCommon:ControlledVocabularyStringType</w:t>
-            </w:r>
+              <w:t>stixCommon</w:t>
+            </w:r>
+            <w:proofErr w:type="gramStart"/>
+            <w:r>
+              <w:rPr>
+                <w:rFonts w:ascii="Courier New" w:hAnsi="Courier New" w:cs="Courier New"/>
+                <w:color w:val="000000"/>
+                <w:sz w:val="22"/>
+                <w:szCs w:val="22"/>
+              </w:rPr>
+              <w:t>:ControlledVocabularyStringType</w:t>
+            </w:r>
+            <w:proofErr w:type="gramEnd"/>
             <w:r>
               <w:rPr>
                 <w:rFonts w:ascii="Calibri" w:hAnsi="Calibri"/>
@@ -12791,7 +12828,6 @@
         <w:rPr>
           <w:noProof/>
         </w:rPr>
-        <w:lastRenderedPageBreak/>
         <w:drawing>
           <wp:inline distT="0" distB="0" distL="0" distR="0" wp14:anchorId="64B69CF4" wp14:editId="4CB0217E">
             <wp:extent cx="8229600" cy="2186305"/>
@@ -12808,7 +12844,7 @@
                     <pic:cNvPicPr/>
                   </pic:nvPicPr>
                   <pic:blipFill>
-                    <a:blip r:embed="rId38"/>
+                    <a:blip r:embed="rId36"/>
                     <a:stretch>
                       <a:fillRect/>
                     </a:stretch>
@@ -13507,7 +13543,6 @@
       <w:bookmarkStart w:id="65" w:name="_Ref394941555"/>
       <w:bookmarkStart w:id="66" w:name="_Toc415221486"/>
       <w:r>
-        <w:lastRenderedPageBreak/>
         <w:t>Related</w:t>
       </w:r>
       <w:r>
@@ -13769,7 +13804,7 @@
                     <pic:cNvPicPr/>
                   </pic:nvPicPr>
                   <pic:blipFill>
-                    <a:blip r:embed="rId39"/>
+                    <a:blip r:embed="rId37"/>
                     <a:stretch>
                       <a:fillRect/>
                     </a:stretch>
@@ -13971,7 +14006,6 @@
         <w:spacing w:after="240"/>
       </w:pPr>
       <w:r>
-        <w:lastRenderedPageBreak/>
         <w:fldChar w:fldCharType="begin"/>
       </w:r>
       <w:r>
@@ -14724,7 +14758,6 @@
         <w:rPr>
           <w:noProof/>
         </w:rPr>
-        <w:lastRenderedPageBreak/>
         <w:drawing>
           <wp:inline distT="0" distB="0" distL="0" distR="0" wp14:anchorId="02F0D2E8" wp14:editId="6BD7C9EC">
             <wp:extent cx="8229600" cy="2352675"/>
@@ -14741,7 +14774,7 @@
                     <pic:cNvPicPr/>
                   </pic:nvPicPr>
                   <pic:blipFill>
-                    <a:blip r:embed="rId40"/>
+                    <a:blip r:embed="rId38"/>
                     <a:stretch>
                       <a:fillRect/>
                     </a:stretch>
@@ -15019,15 +15052,24 @@
           <w:rFonts w:ascii="Courier New" w:hAnsi="Courier New" w:cs="Courier New"/>
           <w:i/>
         </w:rPr>
-        <w:t>indicator:I</w:t>
-      </w:r>
+        <w:t>indicator</w:t>
+      </w:r>
+      <w:proofErr w:type="gramStart"/>
       <w:r>
         <w:rPr>
           <w:rFonts w:ascii="Courier New" w:hAnsi="Courier New" w:cs="Courier New"/>
           <w:i/>
         </w:rPr>
+        <w:t>:I</w:t>
+      </w:r>
+      <w:r>
+        <w:rPr>
+          <w:rFonts w:ascii="Courier New" w:hAnsi="Courier New" w:cs="Courier New"/>
+          <w:i/>
+        </w:rPr>
         <w:t>ndicatorType</w:t>
       </w:r>
+      <w:proofErr w:type="gramEnd"/>
       <w:r>
         <w:rPr>
           <w:i/>
@@ -15559,14 +15601,7 @@
               <w:rPr>
                 <w:sz w:val="22"/>
               </w:rPr>
-              <w:t xml:space="preserve"> this Campaign and </w:t>
-            </w:r>
-            <w:r>
-              <w:rPr>
-                <w:sz w:val="22"/>
-              </w:rPr>
-              <w:lastRenderedPageBreak/>
-              <w:t xml:space="preserve">characterizes the relationship between the Indicator and the Campaign by capturing information such as the level of confidence that the </w:t>
+              <w:t xml:space="preserve"> this Campaign and characterizes the relationship between the Indicator and the Campaign by capturing information such as the level of confidence that the </w:t>
             </w:r>
             <w:r>
               <w:rPr>
@@ -15602,7 +15637,6 @@
       </w:pPr>
       <w:bookmarkStart w:id="78" w:name="_Toc415221488"/>
       <w:r>
-        <w:lastRenderedPageBreak/>
         <w:t>Attribution</w:t>
       </w:r>
       <w:r>
@@ -15796,7 +15830,7 @@
                     <pic:cNvPicPr/>
                   </pic:nvPicPr>
                   <pic:blipFill>
-                    <a:blip r:embed="rId41"/>
+                    <a:blip r:embed="rId39"/>
                     <a:stretch>
                       <a:fillRect/>
                     </a:stretch>
@@ -16078,7 +16112,6 @@
           <w:sz w:val="24"/>
           <w:szCs w:val="24"/>
         </w:rPr>
-        <w:lastRenderedPageBreak/>
         <w:t xml:space="preserve">Table </w:t>
       </w:r>
       <w:r>
@@ -16595,17 +16628,12 @@
         </w:rPr>
         <w:t xml:space="preserve">gram corresponding to the </w:t>
       </w:r>
+      <w:bookmarkStart w:id="84" w:name="_GoBack"/>
       <w:r>
         <w:rPr>
           <w:rFonts w:ascii="Courier New" w:hAnsi="Courier New" w:cs="Courier New"/>
         </w:rPr>
-        <w:t>AssociatedCampaigns</w:t>
-      </w:r>
-      <w:r>
-        <w:rPr>
-          <w:rFonts w:ascii="Courier New" w:hAnsi="Courier New" w:cs="Courier New"/>
-        </w:rPr>
-        <w:t>Type</w:t>
+        <w:t>AssociatedCampaignsType</w:t>
       </w:r>
       <w:r>
         <w:rPr>
@@ -16640,32 +16668,28 @@
         <w:rPr>
           <w:rFonts w:cs="Courier New"/>
         </w:rPr>
+        <w:instrText xml:space="preserve"> \* MERGEFORMAT </w:instrText>
+      </w:r>
+      <w:r>
+        <w:rPr>
+          <w:rFonts w:cs="Courier New"/>
+        </w:rPr>
         <w:fldChar w:fldCharType="separate"/>
       </w:r>
       <w:r>
-        <w:rPr>
-          <w:b/>
-        </w:rPr>
         <w:t xml:space="preserve">Figure </w:t>
       </w:r>
       <w:r>
         <w:rPr>
-          <w:b/>
           <w:noProof/>
         </w:rPr>
         <w:t>3</w:t>
       </w:r>
       <w:r>
         <w:rPr>
-          <w:b/>
+          <w:noProof/>
         </w:rPr>
         <w:noBreakHyphen/>
-      </w:r>
-      <w:r>
-        <w:rPr>
-          <w:b/>
-          <w:noProof/>
-        </w:rPr>
         <w:t>6</w:t>
       </w:r>
       <w:r>
@@ -16685,10 +16709,12 @@
       <w:pPr>
         <w:pStyle w:val="Caption"/>
         <w:keepNext/>
+        <w:spacing w:after="240"/>
         <w:jc w:val="center"/>
       </w:pPr>
-      <w:bookmarkStart w:id="84" w:name="_Ref395029998"/>
-      <w:bookmarkStart w:id="85" w:name="_Ref417306604"/>
+      <w:bookmarkStart w:id="85" w:name="_Ref395029998"/>
+      <w:bookmarkStart w:id="86" w:name="_Ref417306604"/>
+      <w:bookmarkEnd w:id="84"/>
       <w:r>
         <w:rPr>
           <w:b w:val="0"/>
@@ -16698,7 +16724,6 @@
           <w:sz w:val="24"/>
           <w:szCs w:val="24"/>
         </w:rPr>
-        <w:lastRenderedPageBreak/>
         <w:drawing>
           <wp:inline distT="0" distB="0" distL="0" distR="0" wp14:anchorId="1544B272" wp14:editId="177640F3">
             <wp:extent cx="8229600" cy="2397125"/>
@@ -16715,7 +16740,7 @@
                     <pic:cNvPicPr/>
                   </pic:nvPicPr>
                   <pic:blipFill>
-                    <a:blip r:embed="rId42"/>
+                    <a:blip r:embed="rId40"/>
                     <a:stretch>
                       <a:fillRect/>
                     </a:stretch>
@@ -16735,211 +16760,206 @@
           </wp:inline>
         </w:drawing>
       </w:r>
-      <w:bookmarkEnd w:id="84"/>
       <w:bookmarkEnd w:id="85"/>
+      <w:bookmarkEnd w:id="86"/>
     </w:p>
     <w:p>
       <w:pPr>
         <w:spacing w:after="240"/>
         <w:jc w:val="center"/>
+      </w:pPr>
+      <w:bookmarkStart w:id="87" w:name="_Ref417307276"/>
+      <w:r>
+        <w:rPr>
+          <w:b/>
+        </w:rPr>
+        <w:t xml:space="preserve">Figure </w:t>
+      </w:r>
+      <w:r>
+        <w:rPr>
+          <w:b/>
+        </w:rPr>
+        <w:fldChar w:fldCharType="begin"/>
+      </w:r>
+      <w:r>
+        <w:rPr>
+          <w:b/>
+        </w:rPr>
+        <w:instrText xml:space="preserve"> STYLEREF 1 \s </w:instrText>
+      </w:r>
+      <w:r>
+        <w:rPr>
+          <w:b/>
+        </w:rPr>
+        <w:fldChar w:fldCharType="separate"/>
+      </w:r>
+      <w:r>
+        <w:rPr>
+          <w:b/>
+          <w:noProof/>
+        </w:rPr>
+        <w:t>3</w:t>
+      </w:r>
+      <w:r>
+        <w:rPr>
+          <w:b/>
+        </w:rPr>
+        <w:fldChar w:fldCharType="end"/>
+      </w:r>
+      <w:r>
+        <w:rPr>
+          <w:b/>
+        </w:rPr>
+        <w:noBreakHyphen/>
+      </w:r>
+      <w:r>
+        <w:rPr>
+          <w:b/>
+        </w:rPr>
+        <w:fldChar w:fldCharType="begin"/>
+      </w:r>
+      <w:r>
+        <w:rPr>
+          <w:b/>
+        </w:rPr>
+        <w:instrText xml:space="preserve"> SEQ Figure \* ARABIC \s 1 </w:instrText>
+      </w:r>
+      <w:r>
+        <w:rPr>
+          <w:b/>
+        </w:rPr>
+        <w:fldChar w:fldCharType="separate"/>
+      </w:r>
+      <w:r>
+        <w:rPr>
+          <w:b/>
+          <w:noProof/>
+        </w:rPr>
+        <w:t>6</w:t>
+      </w:r>
+      <w:r>
+        <w:rPr>
+          <w:b/>
+        </w:rPr>
+        <w:fldChar w:fldCharType="end"/>
+      </w:r>
+      <w:bookmarkEnd w:id="87"/>
+      <w:r>
+        <w:t xml:space="preserve">. </w:t>
+      </w:r>
+      <w:r>
+        <w:t xml:space="preserve">UML Diagram of the </w:t>
+      </w:r>
+      <w:r>
+        <w:rPr>
+          <w:rFonts w:ascii="Courier New" w:hAnsi="Courier New" w:cs="Courier New"/>
+        </w:rPr>
+        <w:t>AssociatedCampaignsType</w:t>
+      </w:r>
+      <w:r>
+        <w:t xml:space="preserve"> class</w:t>
+      </w:r>
+    </w:p>
+    <w:p>
+      <w:pPr>
+        <w:spacing w:after="240"/>
         <w:rPr>
           <w:b/>
           <w:bCs/>
         </w:rPr>
       </w:pPr>
-      <w:bookmarkStart w:id="86" w:name="_Ref417307276"/>
-      <w:r>
-        <w:rPr>
-          <w:b/>
-        </w:rPr>
+      <w:r>
+        <w:fldChar w:fldCharType="begin"/>
+      </w:r>
+      <w:r>
+        <w:instrText xml:space="preserve"> REF _Ref417311625 \h </w:instrText>
+      </w:r>
+      <w:r>
+        <w:fldChar w:fldCharType="separate"/>
+      </w:r>
+      <w:r>
+        <w:t xml:space="preserve">Table </w:t>
+      </w:r>
+      <w:r>
+        <w:rPr>
+          <w:noProof/>
+        </w:rPr>
+        <w:t>3</w:t>
+      </w:r>
+      <w:r>
+        <w:noBreakHyphen/>
+      </w:r>
+      <w:r>
+        <w:rPr>
+          <w:noProof/>
+        </w:rPr>
+        <w:t>8</w:t>
+      </w:r>
+      <w:r>
+        <w:fldChar w:fldCharType="end"/>
+      </w:r>
+      <w:r>
+        <w:t xml:space="preserve"> </w:t>
+      </w:r>
+      <w:r>
+        <w:t xml:space="preserve">shows the properties of the </w:t>
+      </w:r>
+      <w:r>
+        <w:rPr>
+          <w:rFonts w:ascii="Courier New" w:hAnsi="Courier New" w:cs="Courier New"/>
+        </w:rPr>
+        <w:t>AssociatedCampaign</w:t>
+      </w:r>
+      <w:r>
+        <w:rPr>
+          <w:rFonts w:ascii="Courier New" w:hAnsi="Courier New" w:cs="Courier New"/>
+        </w:rPr>
+        <w:t>Type</w:t>
+      </w:r>
+      <w:r>
+        <w:t xml:space="preserve"> specialization and is associated with the UML</w:t>
+      </w:r>
+      <w:r>
+        <w:t xml:space="preserve"> diagram in</w:t>
+      </w:r>
+      <w:r>
+        <w:t xml:space="preserve"> </w:t>
+      </w:r>
+      <w:r>
+        <w:fldChar w:fldCharType="begin"/>
+      </w:r>
+      <w:r>
+        <w:instrText xml:space="preserve"> REF _Ref417307276 \h </w:instrText>
+      </w:r>
+      <w:r>
+        <w:instrText xml:space="preserve"> \* MERGEFORMAT </w:instrText>
+      </w:r>
+      <w:r>
+        <w:fldChar w:fldCharType="separate"/>
+      </w:r>
+      <w:r>
         <w:t xml:space="preserve">Figure </w:t>
       </w:r>
       <w:r>
         <w:rPr>
-          <w:b/>
-        </w:rPr>
-        <w:fldChar w:fldCharType="begin"/>
-      </w:r>
-      <w:r>
-        <w:rPr>
-          <w:b/>
-        </w:rPr>
-        <w:instrText xml:space="preserve"> STYLEREF 1 \s </w:instrText>
-      </w:r>
-      <w:r>
-        <w:rPr>
-          <w:b/>
-        </w:rPr>
-        <w:fldChar w:fldCharType="separate"/>
-      </w:r>
-      <w:r>
-        <w:rPr>
-          <w:b/>
           <w:noProof/>
         </w:rPr>
         <w:t>3</w:t>
       </w:r>
       <w:r>
         <w:rPr>
-          <w:b/>
-        </w:rPr>
+          <w:noProof/>
+        </w:rPr>
+        <w:noBreakHyphen/>
+        <w:t>6</w:t>
+      </w:r>
+      <w:r>
         <w:fldChar w:fldCharType="end"/>
       </w:r>
       <w:r>
-        <w:rPr>
-          <w:b/>
-        </w:rPr>
-        <w:noBreakHyphen/>
-      </w:r>
-      <w:r>
-        <w:rPr>
-          <w:b/>
-        </w:rPr>
-        <w:fldChar w:fldCharType="begin"/>
-      </w:r>
-      <w:r>
-        <w:rPr>
-          <w:b/>
-        </w:rPr>
-        <w:instrText xml:space="preserve"> SEQ Figure \* ARABIC \s 1 </w:instrText>
-      </w:r>
-      <w:r>
-        <w:rPr>
-          <w:b/>
-        </w:rPr>
-        <w:fldChar w:fldCharType="separate"/>
-      </w:r>
-      <w:r>
-        <w:rPr>
-          <w:b/>
-          <w:noProof/>
-        </w:rPr>
-        <w:t>6</w:t>
-      </w:r>
-      <w:r>
-        <w:rPr>
-          <w:b/>
-        </w:rPr>
-        <w:fldChar w:fldCharType="end"/>
-      </w:r>
-      <w:bookmarkEnd w:id="86"/>
-      <w:r>
-        <w:t xml:space="preserve">. </w:t>
-      </w:r>
-      <w:r>
-        <w:t xml:space="preserve">UML Diagram of the </w:t>
-      </w:r>
-      <w:r>
-        <w:rPr>
-          <w:rFonts w:ascii="Courier New" w:hAnsi="Courier New" w:cs="Courier New"/>
-        </w:rPr>
-        <w:t>AssociatedCampaignsType</w:t>
-      </w:r>
-      <w:r>
-        <w:t xml:space="preserve"> class</w:t>
-      </w:r>
-      <w:r>
-        <w:fldChar w:fldCharType="begin"/>
-      </w:r>
-      <w:r>
-        <w:instrText xml:space="preserve"> REF _Ref391385522 \h </w:instrText>
-      </w:r>
-      <w:r>
-        <w:fldChar w:fldCharType="separate"/>
-      </w:r>
-    </w:p>
-    <w:p>
-      <w:pPr>
-        <w:spacing w:after="240"/>
-        <w:rPr>
-          <w:b/>
-          <w:bCs/>
-        </w:rPr>
-      </w:pPr>
-      <w:r>
-        <w:t xml:space="preserve">Table </w:t>
-      </w:r>
-      <w:r>
-        <w:rPr>
-          <w:noProof/>
-        </w:rPr>
-        <w:t>3</w:t>
-      </w:r>
-      <w:r>
-        <w:noBreakHyphen/>
-      </w:r>
-      <w:r>
-        <w:rPr>
-          <w:noProof/>
-        </w:rPr>
-        <w:t>8</w:t>
-      </w:r>
-      <w:r>
-        <w:fldChar w:fldCharType="end"/>
-      </w:r>
-      <w:r>
-        <w:t xml:space="preserve"> shows the properties of the </w:t>
-      </w:r>
-      <w:r>
-        <w:rPr>
-          <w:rFonts w:ascii="Courier New" w:hAnsi="Courier New" w:cs="Courier New"/>
-        </w:rPr>
-        <w:t>AssociatedCampaign</w:t>
-      </w:r>
-      <w:r>
-        <w:rPr>
-          <w:rFonts w:ascii="Courier New" w:hAnsi="Courier New" w:cs="Courier New"/>
-        </w:rPr>
-        <w:t>Type</w:t>
-      </w:r>
-      <w:r>
-        <w:t xml:space="preserve"> specialization and is associated with the UML</w:t>
-      </w:r>
-      <w:r>
-        <w:t xml:space="preserve"> diagram in</w:t>
-      </w:r>
-      <w:r>
-        <w:t xml:space="preserve"> </w:t>
-      </w:r>
-      <w:bookmarkStart w:id="87" w:name="_GoBack"/>
-      <w:r>
-        <w:fldChar w:fldCharType="begin"/>
-      </w:r>
-      <w:r>
-        <w:instrText xml:space="preserve"> REF _Ref417307276 \h </w:instrText>
-      </w:r>
-      <w:r>
-        <w:instrText xml:space="preserve"> \* MERGEFORMAT </w:instrText>
-      </w:r>
-      <w:r>
-        <w:fldChar w:fldCharType="separate"/>
-      </w:r>
-      <w:r>
-        <w:t xml:space="preserve">Figure </w:t>
-      </w:r>
-      <w:r>
-        <w:rPr>
-          <w:noProof/>
-        </w:rPr>
-        <w:t>3</w:t>
-      </w:r>
-      <w:r>
-        <w:noBreakHyphen/>
-      </w:r>
-      <w:r>
-        <w:rPr>
-          <w:noProof/>
-        </w:rPr>
-        <w:t>6</w:t>
-      </w:r>
-      <w:r>
-        <w:fldChar w:fldCharType="end"/>
-      </w:r>
-      <w:r>
         <w:t>.</w:t>
       </w:r>
       <w:bookmarkStart w:id="88" w:name="_Ref391385522"/>
-      <w:bookmarkEnd w:id="87"/>
     </w:p>
     <w:p>
       <w:pPr>
@@ -16955,6 +16975,7 @@
           <w:szCs w:val="24"/>
         </w:rPr>
       </w:pPr>
+      <w:bookmarkStart w:id="89" w:name="_Ref417311625"/>
       <w:r>
         <w:rPr>
           <w:color w:val="auto"/>
@@ -17054,6 +17075,7 @@
         <w:fldChar w:fldCharType="end"/>
       </w:r>
       <w:bookmarkEnd w:id="88"/>
+      <w:bookmarkEnd w:id="89"/>
       <w:r>
         <w:rPr>
           <w:color w:val="auto"/>
@@ -17465,18 +17487,17 @@
         </w:numPr>
         <w:ind w:left="360" w:hanging="360"/>
       </w:pPr>
-      <w:bookmarkStart w:id="89" w:name="_Toc389570600"/>
-      <w:bookmarkStart w:id="90" w:name="_Toc389581070"/>
-      <w:bookmarkStart w:id="91" w:name="_Toc391386568"/>
-      <w:bookmarkStart w:id="92" w:name="_Toc415221490"/>
-      <w:r>
-        <w:lastRenderedPageBreak/>
+      <w:bookmarkStart w:id="90" w:name="_Toc389570600"/>
+      <w:bookmarkStart w:id="91" w:name="_Toc389581070"/>
+      <w:bookmarkStart w:id="92" w:name="_Toc391386568"/>
+      <w:bookmarkStart w:id="93" w:name="_Toc415221490"/>
+      <w:r>
         <w:t>Appendix – XML Implementation</w:t>
       </w:r>
-      <w:bookmarkEnd w:id="89"/>
       <w:bookmarkEnd w:id="90"/>
       <w:bookmarkEnd w:id="91"/>
       <w:bookmarkEnd w:id="92"/>
+      <w:bookmarkEnd w:id="93"/>
     </w:p>
     <w:p>
       <w:pPr>
@@ -17541,12 +17562,11 @@
         </w:numPr>
         <w:ind w:left="360" w:hanging="360"/>
       </w:pPr>
-      <w:bookmarkStart w:id="93" w:name="_Toc415221491"/>
-      <w:r>
-        <w:lastRenderedPageBreak/>
+      <w:bookmarkStart w:id="94" w:name="_Toc415221491"/>
+      <w:r>
         <w:t>References</w:t>
       </w:r>
-      <w:bookmarkEnd w:id="93"/>
+      <w:bookmarkEnd w:id="94"/>
     </w:p>
     <w:p>
       <w:r>
@@ -17588,7 +17608,7 @@
       <w:r>
         <w:tab/>
       </w:r>
-      <w:hyperlink r:id="rId43" w:history="1">
+      <w:hyperlink r:id="rId41" w:history="1">
         <w:r>
           <w:rPr>
             <w:rStyle w:val="Hyperlink"/>
@@ -17621,7 +17641,7 @@
         <w:keepLines/>
         <w:ind w:left="720" w:firstLine="720"/>
       </w:pPr>
-      <w:hyperlink r:id="rId44" w:history="1">
+      <w:hyperlink r:id="rId42" w:history="1">
         <w:r>
           <w:rPr>
             <w:rStyle w:val="Hyperlink"/>
@@ -17671,7 +17691,7 @@
       <w:r>
         <w:tab/>
       </w:r>
-      <w:hyperlink r:id="rId45" w:history="1">
+      <w:hyperlink r:id="rId43" w:history="1">
         <w:r>
           <w:rPr>
             <w:rStyle w:val="Hyperlink"/>
@@ -17727,7 +17747,7 @@
       <w:r>
         <w:tab/>
       </w:r>
-      <w:hyperlink r:id="rId46" w:history="1">
+      <w:hyperlink r:id="rId44" w:history="1">
         <w:r>
           <w:rPr>
             <w:rStyle w:val="Hyperlink"/>
@@ -17829,6 +17849,166 @@
         </w:rPr>
         <w:tab/>
       </w:r>
+      <w:hyperlink r:id="rId45" w:history="1">
+        <w:r>
+          <w:rPr>
+            <w:rStyle w:val="Hyperlink"/>
+            <w:szCs w:val="24"/>
+          </w:rPr>
+          <w:t>http://stix.mitre.org/about/documents/XXXX.pdf</w:t>
+        </w:r>
+      </w:hyperlink>
+      <w:r>
+        <w:rPr>
+          <w:szCs w:val="24"/>
+        </w:rPr>
+        <w:t xml:space="preserve"> </w:t>
+      </w:r>
+    </w:p>
+    <w:p>
+      <w:pPr>
+        <w:pStyle w:val="FootnoteText"/>
+        <w:rPr>
+          <w:szCs w:val="24"/>
+        </w:rPr>
+      </w:pPr>
+    </w:p>
+    <w:p>
+      <w:pPr>
+        <w:pStyle w:val="FootnoteText"/>
+      </w:pPr>
+      <w:r>
+        <w:t>[</w:t>
+      </w:r>
+      <w:r>
+        <w:t>STIX</w:t>
+      </w:r>
+      <w:r>
+        <w:rPr>
+          <w:vertAlign w:val="subscript"/>
+        </w:rPr>
+        <w:t>INC</w:t>
+      </w:r>
+      <w:r>
+        <w:t>]</w:t>
+      </w:r>
+      <w:r>
+        <w:tab/>
+        <w:t>STIX</w:t>
+      </w:r>
+      <w:r>
+        <w:rPr>
+          <w:szCs w:val="24"/>
+          <w:vertAlign w:val="superscript"/>
+        </w:rPr>
+        <w:t>TM</w:t>
+      </w:r>
+      <w:r>
+        <w:t xml:space="preserve"> 1.1.1</w:t>
+      </w:r>
+      <w:r>
+        <w:t xml:space="preserve"> </w:t>
+      </w:r>
+      <w:r>
+        <w:t xml:space="preserve">Incident Specification </w:t>
+      </w:r>
+      <w:r>
+        <w:t>(v</w:t>
+      </w:r>
+      <w:r>
+        <w:t>1.1.1</w:t>
+      </w:r>
+      <w:r>
+        <w:t>)</w:t>
+      </w:r>
+    </w:p>
+    <w:p>
+      <w:pPr>
+        <w:pStyle w:val="FootnoteText"/>
+      </w:pPr>
+      <w:r>
+        <w:tab/>
+      </w:r>
+      <w:r>
+        <w:tab/>
+      </w:r>
+      <w:hyperlink r:id="rId46" w:history="1">
+        <w:r>
+          <w:rPr>
+            <w:rStyle w:val="Hyperlink"/>
+            <w:szCs w:val="24"/>
+          </w:rPr>
+          <w:t>http://stix.mitre.org/about/documents/XXXX.pdf</w:t>
+        </w:r>
+      </w:hyperlink>
+    </w:p>
+    <w:p>
+      <w:pPr>
+        <w:pStyle w:val="FootnoteText"/>
+        <w:rPr>
+          <w:szCs w:val="24"/>
+        </w:rPr>
+      </w:pPr>
+    </w:p>
+    <w:p>
+      <w:pPr>
+        <w:pStyle w:val="FootnoteText"/>
+      </w:pPr>
+      <w:r>
+        <w:t>[</w:t>
+      </w:r>
+      <w:r>
+        <w:t>STIX</w:t>
+      </w:r>
+      <w:r>
+        <w:rPr>
+          <w:vertAlign w:val="subscript"/>
+        </w:rPr>
+        <w:t>IND</w:t>
+      </w:r>
+      <w:r>
+        <w:t>]</w:t>
+      </w:r>
+      <w:r>
+        <w:tab/>
+        <w:t>STIX</w:t>
+      </w:r>
+      <w:r>
+        <w:rPr>
+          <w:szCs w:val="24"/>
+          <w:vertAlign w:val="superscript"/>
+        </w:rPr>
+        <w:t>TM</w:t>
+      </w:r>
+      <w:r>
+        <w:t xml:space="preserve"> 1.1.1</w:t>
+      </w:r>
+      <w:r>
+        <w:t xml:space="preserve"> </w:t>
+      </w:r>
+      <w:r>
+        <w:t xml:space="preserve">Indicator Specification </w:t>
+      </w:r>
+      <w:r>
+        <w:t>(v2</w:t>
+      </w:r>
+      <w:r>
+        <w:t>.1.1</w:t>
+      </w:r>
+      <w:r>
+        <w:t>)</w:t>
+      </w:r>
+    </w:p>
+    <w:p>
+      <w:pPr>
+        <w:pStyle w:val="FootnoteText"/>
+      </w:pPr>
+      <w:r>
+        <w:tab/>
+      </w:r>
+      <w:r>
+        <w:tab/>
+      </w:r>
       <w:hyperlink r:id="rId47" w:history="1">
         <w:r>
           <w:rPr>
@@ -17838,19 +18018,10 @@
           <w:t>http://stix.mitre.org/about/documents/XXXX.pdf</w:t>
         </w:r>
       </w:hyperlink>
-      <w:r>
-        <w:rPr>
-          <w:szCs w:val="24"/>
-        </w:rPr>
-        <w:t xml:space="preserve"> </w:t>
-      </w:r>
     </w:p>
     <w:p>
       <w:pPr>
         <w:pStyle w:val="FootnoteText"/>
-        <w:rPr>
-          <w:szCs w:val="24"/>
-        </w:rPr>
       </w:pPr>
     </w:p>
     <w:p>
@@ -17867,7 +18038,7 @@
         <w:rPr>
           <w:vertAlign w:val="subscript"/>
         </w:rPr>
-        <w:t>INC</w:t>
+        <w:t>TA</w:t>
       </w:r>
       <w:r>
         <w:t>]</w:t>
@@ -17884,13 +18055,13 @@
         <w:t>TM</w:t>
       </w:r>
       <w:r>
-        <w:t xml:space="preserve"> 1.1.1</w:t>
-      </w:r>
-      <w:r>
         <w:t xml:space="preserve"> </w:t>
       </w:r>
       <w:r>
-        <w:t xml:space="preserve">Incident Specification </w:t>
+        <w:t xml:space="preserve">1.1.1 </w:t>
+      </w:r>
+      <w:r>
+        <w:t xml:space="preserve">Threat Actor Specification </w:t>
       </w:r>
       <w:r>
         <w:t>(v</w:t>
@@ -17925,9 +18096,6 @@
     <w:p>
       <w:pPr>
         <w:pStyle w:val="FootnoteText"/>
-        <w:rPr>
-          <w:szCs w:val="24"/>
-        </w:rPr>
       </w:pPr>
     </w:p>
     <w:p>
@@ -17944,7 +18112,7 @@
         <w:rPr>
           <w:vertAlign w:val="subscript"/>
         </w:rPr>
-        <w:t>IND</w:t>
+        <w:t>TTP</w:t>
       </w:r>
       <w:r>
         <w:t>]</w:t>
@@ -17961,19 +18129,19 @@
         <w:t>TM</w:t>
       </w:r>
       <w:r>
-        <w:t xml:space="preserve"> 1.1.1</w:t>
-      </w:r>
-      <w:r>
         <w:t xml:space="preserve"> </w:t>
       </w:r>
       <w:r>
-        <w:t xml:space="preserve">Indicator Specification </w:t>
-      </w:r>
-      <w:r>
-        <w:t>(v2</w:t>
-      </w:r>
-      <w:r>
-        <w:t>.1.1</w:t>
+        <w:t xml:space="preserve">1.1.1 </w:t>
+      </w:r>
+      <w:r>
+        <w:t xml:space="preserve">TTP Specification </w:t>
+      </w:r>
+      <w:r>
+        <w:t>(v</w:t>
+      </w:r>
+      <w:r>
+        <w:t>1.1.1</w:t>
       </w:r>
       <w:r>
         <w:t>)</w:t>
@@ -17982,6 +18150,10 @@
     <w:p>
       <w:pPr>
         <w:pStyle w:val="FootnoteText"/>
+        <w:rPr>
+          <w:rStyle w:val="Hyperlink"/>
+          <w:szCs w:val="24"/>
+        </w:rPr>
       </w:pPr>
       <w:r>
         <w:tab/>
@@ -18006,158 +18178,6 @@
     </w:p>
     <w:p>
       <w:pPr>
-        <w:pStyle w:val="FootnoteText"/>
-      </w:pPr>
-      <w:r>
-        <w:t>[</w:t>
-      </w:r>
-      <w:r>
-        <w:t>STIX</w:t>
-      </w:r>
-      <w:r>
-        <w:rPr>
-          <w:vertAlign w:val="subscript"/>
-        </w:rPr>
-        <w:t>TA</w:t>
-      </w:r>
-      <w:r>
-        <w:t>]</w:t>
-      </w:r>
-      <w:r>
-        <w:tab/>
-        <w:t>STIX</w:t>
-      </w:r>
-      <w:r>
-        <w:rPr>
-          <w:szCs w:val="24"/>
-          <w:vertAlign w:val="superscript"/>
-        </w:rPr>
-        <w:t>TM</w:t>
-      </w:r>
-      <w:r>
-        <w:t xml:space="preserve"> </w:t>
-      </w:r>
-      <w:r>
-        <w:t xml:space="preserve">1.1.1 </w:t>
-      </w:r>
-      <w:r>
-        <w:t xml:space="preserve">Threat Actor Specification </w:t>
-      </w:r>
-      <w:r>
-        <w:t>(v</w:t>
-      </w:r>
-      <w:r>
-        <w:t>1.1.1</w:t>
-      </w:r>
-      <w:r>
-        <w:t>)</w:t>
-      </w:r>
-    </w:p>
-    <w:p>
-      <w:pPr>
-        <w:pStyle w:val="FootnoteText"/>
-      </w:pPr>
-      <w:r>
-        <w:tab/>
-      </w:r>
-      <w:r>
-        <w:tab/>
-      </w:r>
-      <w:hyperlink r:id="rId50" w:history="1">
-        <w:r>
-          <w:rPr>
-            <w:rStyle w:val="Hyperlink"/>
-            <w:szCs w:val="24"/>
-          </w:rPr>
-          <w:t>http://stix.mitre.org/about/documents/XXXX.pdf</w:t>
-        </w:r>
-      </w:hyperlink>
-    </w:p>
-    <w:p>
-      <w:pPr>
-        <w:pStyle w:val="FootnoteText"/>
-      </w:pPr>
-    </w:p>
-    <w:p>
-      <w:pPr>
-        <w:pStyle w:val="FootnoteText"/>
-      </w:pPr>
-      <w:r>
-        <w:t>[</w:t>
-      </w:r>
-      <w:r>
-        <w:t>STIX</w:t>
-      </w:r>
-      <w:r>
-        <w:rPr>
-          <w:vertAlign w:val="subscript"/>
-        </w:rPr>
-        <w:t>TTP</w:t>
-      </w:r>
-      <w:r>
-        <w:t>]</w:t>
-      </w:r>
-      <w:r>
-        <w:tab/>
-        <w:t>STIX</w:t>
-      </w:r>
-      <w:r>
-        <w:rPr>
-          <w:szCs w:val="24"/>
-          <w:vertAlign w:val="superscript"/>
-        </w:rPr>
-        <w:t>TM</w:t>
-      </w:r>
-      <w:r>
-        <w:t xml:space="preserve"> </w:t>
-      </w:r>
-      <w:r>
-        <w:t xml:space="preserve">1.1.1 </w:t>
-      </w:r>
-      <w:r>
-        <w:t xml:space="preserve">TTP Specification </w:t>
-      </w:r>
-      <w:r>
-        <w:t>(v</w:t>
-      </w:r>
-      <w:r>
-        <w:t>1.1.1</w:t>
-      </w:r>
-      <w:r>
-        <w:t>)</w:t>
-      </w:r>
-    </w:p>
-    <w:p>
-      <w:pPr>
-        <w:pStyle w:val="FootnoteText"/>
-        <w:rPr>
-          <w:rStyle w:val="Hyperlink"/>
-          <w:szCs w:val="24"/>
-        </w:rPr>
-      </w:pPr>
-      <w:r>
-        <w:tab/>
-      </w:r>
-      <w:r>
-        <w:tab/>
-      </w:r>
-      <w:hyperlink r:id="rId51" w:history="1">
-        <w:r>
-          <w:rPr>
-            <w:rStyle w:val="Hyperlink"/>
-            <w:szCs w:val="24"/>
-          </w:rPr>
-          <w:t>http://stix.mitre.org/about/documents/XXXX.pdf</w:t>
-        </w:r>
-      </w:hyperlink>
-    </w:p>
-    <w:p>
-      <w:pPr>
-        <w:pStyle w:val="FootnoteText"/>
-      </w:pPr>
-    </w:p>
-    <w:p>
-      <w:pPr>
         <w:autoSpaceDE w:val="0"/>
         <w:autoSpaceDN w:val="0"/>
         <w:rPr>
@@ -18194,7 +18214,7 @@
           <w:szCs w:val="22"/>
         </w:rPr>
       </w:pPr>
-      <w:hyperlink r:id="rId52" w:history="1">
+      <w:hyperlink r:id="rId50" w:history="1">
         <w:r>
           <w:rPr>
             <w:rStyle w:val="Hyperlink"/>
@@ -18350,16 +18370,6 @@
 
 <file path=word/footer3.xml><?xml version="1.0" encoding="utf-8"?>
 <w:ftr xmlns:wpc="http://schemas.microsoft.com/office/word/2010/wordprocessingCanvas" xmlns:mc="http://schemas.openxmlformats.org/markup-compatibility/2006" xmlns:o="urn:schemas-microsoft-com:office:office" xmlns:r="http://schemas.openxmlformats.org/officeDocument/2006/relationships" xmlns:m="http://schemas.openxmlformats.org/officeDocument/2006/math" xmlns:v="urn:schemas-microsoft-com:vml" xmlns:wp14="http://schemas.microsoft.com/office/word/2010/wordprocessingDrawing" xmlns:wp="http://schemas.openxmlformats.org/drawingml/2006/wordprocessingDrawing" xmlns:w10="urn:schemas-microsoft-com:office:word" xmlns:w="http://schemas.openxmlformats.org/wordprocessingml/2006/main" xmlns:w14="http://schemas.microsoft.com/office/word/2010/wordml" xmlns:w15="http://schemas.microsoft.com/office/word/2012/wordml" xmlns:wpg="http://schemas.microsoft.com/office/word/2010/wordprocessingGroup" xmlns:wpi="http://schemas.microsoft.com/office/word/2010/wordprocessingInk" xmlns:wne="http://schemas.microsoft.com/office/word/2006/wordml" xmlns:wps="http://schemas.microsoft.com/office/word/2010/wordprocessingShape" mc:Ignorable="w14 w15 wp14">
-  <w:p>
-    <w:pPr>
-      <w:pStyle w:val="Footer"/>
-    </w:pPr>
-  </w:p>
-</w:ftr>
-</file>
-
-<file path=word/footer4.xml><?xml version="1.0" encoding="utf-8"?>
-<w:ftr xmlns:wpc="http://schemas.microsoft.com/office/word/2010/wordprocessingCanvas" xmlns:mc="http://schemas.openxmlformats.org/markup-compatibility/2006" xmlns:o="urn:schemas-microsoft-com:office:office" xmlns:r="http://schemas.openxmlformats.org/officeDocument/2006/relationships" xmlns:m="http://schemas.openxmlformats.org/officeDocument/2006/math" xmlns:v="urn:schemas-microsoft-com:vml" xmlns:wp14="http://schemas.microsoft.com/office/word/2010/wordprocessingDrawing" xmlns:wp="http://schemas.openxmlformats.org/drawingml/2006/wordprocessingDrawing" xmlns:w10="urn:schemas-microsoft-com:office:word" xmlns:w="http://schemas.openxmlformats.org/wordprocessingml/2006/main" xmlns:w14="http://schemas.microsoft.com/office/word/2010/wordml" xmlns:w15="http://schemas.microsoft.com/office/word/2012/wordml" xmlns:wpg="http://schemas.microsoft.com/office/word/2010/wordprocessingGroup" xmlns:wpi="http://schemas.microsoft.com/office/word/2010/wordprocessingInk" xmlns:wne="http://schemas.microsoft.com/office/word/2006/wordml" xmlns:wps="http://schemas.microsoft.com/office/word/2010/wordprocessingShape" mc:Ignorable="w14 w15 wp14">
   <w:sdt>
     <w:sdtPr>
       <w:id w:val="-1023631796"/>
@@ -18418,7 +18428,7 @@
 </w:ftr>
 </file>
 
-<file path=word/footer5.xml><?xml version="1.0" encoding="utf-8"?>
+<file path=word/footer4.xml><?xml version="1.0" encoding="utf-8"?>
 <w:ftr xmlns:wpc="http://schemas.microsoft.com/office/word/2010/wordprocessingCanvas" xmlns:mc="http://schemas.openxmlformats.org/markup-compatibility/2006" xmlns:o="urn:schemas-microsoft-com:office:office" xmlns:r="http://schemas.openxmlformats.org/officeDocument/2006/relationships" xmlns:m="http://schemas.openxmlformats.org/officeDocument/2006/math" xmlns:v="urn:schemas-microsoft-com:vml" xmlns:wp14="http://schemas.microsoft.com/office/word/2010/wordprocessingDrawing" xmlns:wp="http://schemas.openxmlformats.org/drawingml/2006/wordprocessingDrawing" xmlns:w10="urn:schemas-microsoft-com:office:word" xmlns:w="http://schemas.openxmlformats.org/wordprocessingml/2006/main" xmlns:w14="http://schemas.microsoft.com/office/word/2010/wordml" xmlns:w15="http://schemas.microsoft.com/office/word/2012/wordml" xmlns:wpg="http://schemas.microsoft.com/office/word/2010/wordprocessingGroup" xmlns:wpi="http://schemas.microsoft.com/office/word/2010/wordprocessingInk" xmlns:wne="http://schemas.microsoft.com/office/word/2006/wordml" xmlns:wps="http://schemas.microsoft.com/office/word/2010/wordprocessingShape" mc:Ignorable="w14 w15 wp14">
   <w:p>
     <w:pPr>
@@ -18459,7 +18469,7 @@
 </w:ftr>
 </file>
 
-<file path=word/footer6.xml><?xml version="1.0" encoding="utf-8"?>
+<file path=word/footer5.xml><?xml version="1.0" encoding="utf-8"?>
 <w:ftr xmlns:wpc="http://schemas.microsoft.com/office/word/2010/wordprocessingCanvas" xmlns:mc="http://schemas.openxmlformats.org/markup-compatibility/2006" xmlns:o="urn:schemas-microsoft-com:office:office" xmlns:r="http://schemas.openxmlformats.org/officeDocument/2006/relationships" xmlns:m="http://schemas.openxmlformats.org/officeDocument/2006/math" xmlns:v="urn:schemas-microsoft-com:vml" xmlns:wp14="http://schemas.microsoft.com/office/word/2010/wordprocessingDrawing" xmlns:wp="http://schemas.openxmlformats.org/drawingml/2006/wordprocessingDrawing" xmlns:w10="urn:schemas-microsoft-com:office:word" xmlns:w="http://schemas.openxmlformats.org/wordprocessingml/2006/main" xmlns:w14="http://schemas.microsoft.com/office/word/2010/wordml" xmlns:w15="http://schemas.microsoft.com/office/word/2012/wordml" xmlns:wpg="http://schemas.microsoft.com/office/word/2010/wordprocessingGroup" xmlns:wpi="http://schemas.microsoft.com/office/word/2010/wordprocessingInk" xmlns:wne="http://schemas.microsoft.com/office/word/2006/wordml" xmlns:wps="http://schemas.microsoft.com/office/word/2010/wordprocessingShape" mc:Ignorable="w14 w15 wp14">
   <w:sdt>
     <w:sdtPr>
@@ -18469,7 +18479,6 @@
         <w:docPartUnique/>
       </w:docPartObj>
     </w:sdtPr>
-    <w:sdtEndPr/>
     <w:sdtContent>
       <w:p>
         <w:pPr>
@@ -18494,7 +18503,7 @@
           <w:rPr>
             <w:noProof/>
           </w:rPr>
-          <w:t>23</w:t>
+          <w:t>22</w:t>
         </w:r>
         <w:r>
           <w:rPr>
@@ -18856,16 +18865,6 @@
   <w:p>
     <w:pPr>
       <w:pStyle w:val="Header"/>
-    </w:pPr>
-  </w:p>
-</w:hdr>
-</file>
-
-<file path=word/header2.xml><?xml version="1.0" encoding="utf-8"?>
-<w:hdr xmlns:wpc="http://schemas.microsoft.com/office/word/2010/wordprocessingCanvas" xmlns:mc="http://schemas.openxmlformats.org/markup-compatibility/2006" xmlns:o="urn:schemas-microsoft-com:office:office" xmlns:r="http://schemas.openxmlformats.org/officeDocument/2006/relationships" xmlns:m="http://schemas.openxmlformats.org/officeDocument/2006/math" xmlns:v="urn:schemas-microsoft-com:vml" xmlns:wp14="http://schemas.microsoft.com/office/word/2010/wordprocessingDrawing" xmlns:wp="http://schemas.openxmlformats.org/drawingml/2006/wordprocessingDrawing" xmlns:w10="urn:schemas-microsoft-com:office:word" xmlns:w="http://schemas.openxmlformats.org/wordprocessingml/2006/main" xmlns:w14="http://schemas.microsoft.com/office/word/2010/wordml" xmlns:w15="http://schemas.microsoft.com/office/word/2012/wordml" xmlns:wpg="http://schemas.microsoft.com/office/word/2010/wordprocessingGroup" xmlns:wpi="http://schemas.microsoft.com/office/word/2010/wordprocessingInk" xmlns:wne="http://schemas.microsoft.com/office/word/2006/wordml" xmlns:wps="http://schemas.microsoft.com/office/word/2010/wordprocessingShape" mc:Ignorable="w14 w15 wp14">
-  <w:p>
-    <w:pPr>
-      <w:pStyle w:val="Header"/>
       <w:jc w:val="right"/>
     </w:pPr>
     <w:r>
@@ -18884,7 +18883,7 @@
 </w:hdr>
 </file>
 
-<file path=word/header3.xml><?xml version="1.0" encoding="utf-8"?>
+<file path=word/header2.xml><?xml version="1.0" encoding="utf-8"?>
 <w:hdr xmlns:wpc="http://schemas.microsoft.com/office/word/2010/wordprocessingCanvas" xmlns:mc="http://schemas.openxmlformats.org/markup-compatibility/2006" xmlns:o="urn:schemas-microsoft-com:office:office" xmlns:r="http://schemas.openxmlformats.org/officeDocument/2006/relationships" xmlns:m="http://schemas.openxmlformats.org/officeDocument/2006/math" xmlns:v="urn:schemas-microsoft-com:vml" xmlns:wp14="http://schemas.microsoft.com/office/word/2010/wordprocessingDrawing" xmlns:wp="http://schemas.openxmlformats.org/drawingml/2006/wordprocessingDrawing" xmlns:w10="urn:schemas-microsoft-com:office:word" xmlns:w="http://schemas.openxmlformats.org/wordprocessingml/2006/main" xmlns:w14="http://schemas.microsoft.com/office/word/2010/wordml" xmlns:w15="http://schemas.microsoft.com/office/word/2012/wordml" xmlns:wpg="http://schemas.microsoft.com/office/word/2010/wordprocessingGroup" xmlns:wpi="http://schemas.microsoft.com/office/word/2010/wordprocessingInk" xmlns:wne="http://schemas.microsoft.com/office/word/2006/wordml" xmlns:wps="http://schemas.microsoft.com/office/word/2010/wordprocessingShape" mc:Ignorable="w14 w15 wp14">
   <w:p>
     <w:pPr>
@@ -18895,7 +18894,7 @@
 </w:hdr>
 </file>
 
-<file path=word/header4.xml><?xml version="1.0" encoding="utf-8"?>
+<file path=word/header3.xml><?xml version="1.0" encoding="utf-8"?>
 <w:hdr xmlns:wpc="http://schemas.microsoft.com/office/word/2010/wordprocessingCanvas" xmlns:mc="http://schemas.openxmlformats.org/markup-compatibility/2006" xmlns:o="urn:schemas-microsoft-com:office:office" xmlns:r="http://schemas.openxmlformats.org/officeDocument/2006/relationships" xmlns:m="http://schemas.openxmlformats.org/officeDocument/2006/math" xmlns:v="urn:schemas-microsoft-com:vml" xmlns:wp14="http://schemas.microsoft.com/office/word/2010/wordprocessingDrawing" xmlns:wp="http://schemas.openxmlformats.org/drawingml/2006/wordprocessingDrawing" xmlns:w10="urn:schemas-microsoft-com:office:word" xmlns:w="http://schemas.openxmlformats.org/wordprocessingml/2006/main" xmlns:w14="http://schemas.microsoft.com/office/word/2010/wordml" xmlns:w15="http://schemas.microsoft.com/office/word/2012/wordml" xmlns:wpg="http://schemas.microsoft.com/office/word/2010/wordprocessingGroup" xmlns:wpi="http://schemas.microsoft.com/office/word/2010/wordprocessingInk" xmlns:wne="http://schemas.microsoft.com/office/word/2006/wordml" xmlns:wps="http://schemas.microsoft.com/office/word/2010/wordprocessingShape" mc:Ignorable="w14 w15 wp14">
   <w:p>
     <w:pPr>
@@ -18909,7 +18908,7 @@
 </w:hdr>
 </file>
 
-<file path=word/header5.xml><?xml version="1.0" encoding="utf-8"?>
+<file path=word/header4.xml><?xml version="1.0" encoding="utf-8"?>
 <w:hdr xmlns:wpc="http://schemas.microsoft.com/office/word/2010/wordprocessingCanvas" xmlns:mc="http://schemas.openxmlformats.org/markup-compatibility/2006" xmlns:o="urn:schemas-microsoft-com:office:office" xmlns:r="http://schemas.openxmlformats.org/officeDocument/2006/relationships" xmlns:m="http://schemas.openxmlformats.org/officeDocument/2006/math" xmlns:v="urn:schemas-microsoft-com:vml" xmlns:wp14="http://schemas.microsoft.com/office/word/2010/wordprocessingDrawing" xmlns:wp="http://schemas.openxmlformats.org/drawingml/2006/wordprocessingDrawing" xmlns:w10="urn:schemas-microsoft-com:office:word" xmlns:w="http://schemas.openxmlformats.org/wordprocessingml/2006/main" xmlns:w14="http://schemas.microsoft.com/office/word/2010/wordml" xmlns:w15="http://schemas.microsoft.com/office/word/2012/wordml" xmlns:wpg="http://schemas.microsoft.com/office/word/2010/wordprocessingGroup" xmlns:wpi="http://schemas.microsoft.com/office/word/2010/wordprocessingInk" xmlns:wne="http://schemas.microsoft.com/office/word/2006/wordml" xmlns:wps="http://schemas.microsoft.com/office/word/2010/wordprocessingShape" mc:Ignorable="w14 w15 wp14">
   <w:p>
     <w:pPr>
@@ -23408,6 +23407,15 @@
 </file>
 
 <file path=customXml/item1.xml><?xml version="1.0" encoding="utf-8"?>
+<?mso-contentType ?>
+<FormTemplates xmlns="http://schemas.microsoft.com/sharepoint/v3/contenttype/forms">
+  <Display>DocumentLibraryForm</Display>
+  <Edit>DocumentLibraryForm</Edit>
+  <New>DocumentLibraryForm</New>
+</FormTemplates>
+</file>
+
+<file path=customXml/item2.xml><?xml version="1.0" encoding="utf-8"?>
 <p:properties xmlns:p="http://schemas.microsoft.com/office/2006/metadata/properties" xmlns:xsi="http://www.w3.org/2001/XMLSchema-instance" xmlns:pc="http://schemas.microsoft.com/office/infopath/2007/PartnerControls">
   <documentManagement>
     <MITRE_x0020_Sensitivity xmlns="http://schemas.microsoft.com/sharepoint/v3">Internal MITRE Information</MITRE_x0020_Sensitivity>
@@ -23418,16 +23426,17 @@
 </p:properties>
 </file>
 
-<file path=customXml/item2.xml><?xml version="1.0" encoding="utf-8"?>
+<file path=customXml/item3.xml><?xml version="1.0" encoding="utf-8"?>
 <?mso-contentType ?>
-<FormTemplates xmlns="http://schemas.microsoft.com/sharepoint/v3/contenttype/forms">
-  <Display>DocumentLibraryForm</Display>
-  <Edit>DocumentLibraryForm</Edit>
-  <New>DocumentLibraryForm</New>
-</FormTemplates>
+<customXsn xmlns="http://schemas.microsoft.com/office/2006/metadata/customXsn">
+  <xsnLocation/>
+  <cached>True</cached>
+  <openByDefault>True</openByDefault>
+  <xsnScope/>
+</customXsn>
 </file>
 
-<file path=customXml/item3.xml><?xml version="1.0" encoding="utf-8"?>
+<file path=customXml/item4.xml><?xml version="1.0" encoding="utf-8"?>
 <ct:contentTypeSchema xmlns:ct="http://schemas.microsoft.com/office/2006/metadata/contentType" xmlns:ma="http://schemas.microsoft.com/office/2006/metadata/properties/metaAttributes" ct:_="" ma:_="" ma:contentTypeName="MITRE Work" ma:contentTypeID="0x010100823A99C636F7423283FB0D200866C61300CC7BD67365BE2C42A4096DAE1DC10F06" ma:contentTypeVersion="3" ma:contentTypeDescription="Materials and documents that contain MITRE authored content and other content directly attributable to MITRE and its work" ma:contentTypeScope="" ma:versionID="085ad2ce3a226fddc0329540bbfa6f64">
   <xsd:schema xmlns:xsd="http://www.w3.org/2001/XMLSchema" xmlns:xs="http://www.w3.org/2001/XMLSchema" xmlns:p="http://schemas.microsoft.com/office/2006/metadata/properties" xmlns:ns1="http://schemas.microsoft.com/sharepoint/v3" xmlns:ns2="http://schemas.microsoft.com/sharepoint/v3/fields" xmlns:ns3="4d08c891-aa85-4e91-a798-dce01d66b851" targetNamespace="http://schemas.microsoft.com/office/2006/metadata/properties" ma:root="true" ma:fieldsID="12a853ef9e543adebd21901f9cb1f667" ns1:_="" ns2:_="" ns3:_="">
     <xsd:import namespace="http://schemas.microsoft.com/sharepoint/v3"/>
@@ -23607,39 +23616,11 @@
 </ct:contentTypeSchema>
 </file>
 
-<file path=customXml/item4.xml><?xml version="1.0" encoding="utf-8"?>
-<?mso-contentType ?>
-<customXsn xmlns="http://schemas.microsoft.com/office/2006/metadata/customXsn">
-  <xsnLocation/>
-  <cached>True</cached>
-  <openByDefault>True</openByDefault>
-  <xsnScope/>
-</customXsn>
-</file>
-
 <file path=customXml/item5.xml><?xml version="1.0" encoding="utf-8"?>
 <b:Sources xmlns:b="http://schemas.openxmlformats.org/officeDocument/2006/bibliography" xmlns="http://schemas.openxmlformats.org/officeDocument/2006/bibliography" SelectedStyle="\APA.XSL" StyleName="APA"/>
 </file>
 
 <file path=customXml/itemProps1.xml><?xml version="1.0" encoding="utf-8"?>
-<ds:datastoreItem xmlns:ds="http://schemas.openxmlformats.org/officeDocument/2006/customXml" ds:itemID="{FB69D43F-832D-45C3-AEF1-44F04B9BB1AD}">
-  <ds:schemaRefs>
-    <ds:schemaRef ds:uri="http://purl.org/dc/elements/1.1/"/>
-    <ds:schemaRef ds:uri="http://purl.org/dc/terms/"/>
-    <ds:schemaRef ds:uri="http://schemas.microsoft.com/office/2006/documentManagement/types"/>
-    <ds:schemaRef ds:uri="http://www.w3.org/XML/1998/namespace"/>
-    <ds:schemaRef ds:uri="http://schemas.microsoft.com/office/2006/metadata/properties"/>
-    <ds:schemaRef ds:uri="http://schemas.openxmlformats.org/package/2006/metadata/core-properties"/>
-    <ds:schemaRef ds:uri="http://schemas.microsoft.com/office/infopath/2007/PartnerControls"/>
-    <ds:schemaRef ds:uri="http://schemas.microsoft.com/sharepoint/v3"/>
-    <ds:schemaRef ds:uri="http://purl.org/dc/dcmitype/"/>
-    <ds:schemaRef ds:uri="4d08c891-aa85-4e91-a798-dce01d66b851"/>
-    <ds:schemaRef ds:uri="http://schemas.microsoft.com/sharepoint/v3/fields"/>
-  </ds:schemaRefs>
-</ds:datastoreItem>
-</file>
-
-<file path=customXml/itemProps2.xml><?xml version="1.0" encoding="utf-8"?>
 <ds:datastoreItem xmlns:ds="http://schemas.openxmlformats.org/officeDocument/2006/customXml" ds:itemID="{57E9DA55-0D2F-46E3-821A-88C841B41C78}">
   <ds:schemaRefs>
     <ds:schemaRef ds:uri="http://schemas.microsoft.com/sharepoint/v3/contenttype/forms"/>
@@ -23647,7 +23628,33 @@
 </ds:datastoreItem>
 </file>
 
+<file path=customXml/itemProps2.xml><?xml version="1.0" encoding="utf-8"?>
+<ds:datastoreItem xmlns:ds="http://schemas.openxmlformats.org/officeDocument/2006/customXml" ds:itemID="{FB69D43F-832D-45C3-AEF1-44F04B9BB1AD}">
+  <ds:schemaRefs>
+    <ds:schemaRef ds:uri="http://schemas.microsoft.com/office/2006/documentManagement/types"/>
+    <ds:schemaRef ds:uri="http://purl.org/dc/terms/"/>
+    <ds:schemaRef ds:uri="http://schemas.microsoft.com/sharepoint/v3/fields"/>
+    <ds:schemaRef ds:uri="http://schemas.microsoft.com/office/2006/metadata/properties"/>
+    <ds:schemaRef ds:uri="http://www.w3.org/XML/1998/namespace"/>
+    <ds:schemaRef ds:uri="http://purl.org/dc/dcmitype/"/>
+    <ds:schemaRef ds:uri="4d08c891-aa85-4e91-a798-dce01d66b851"/>
+    <ds:schemaRef ds:uri="http://schemas.microsoft.com/office/infopath/2007/PartnerControls"/>
+    <ds:schemaRef ds:uri="http://schemas.openxmlformats.org/package/2006/metadata/core-properties"/>
+    <ds:schemaRef ds:uri="http://schemas.microsoft.com/sharepoint/v3"/>
+    <ds:schemaRef ds:uri="http://purl.org/dc/elements/1.1/"/>
+  </ds:schemaRefs>
+</ds:datastoreItem>
+</file>
+
 <file path=customXml/itemProps3.xml><?xml version="1.0" encoding="utf-8"?>
+<ds:datastoreItem xmlns:ds="http://schemas.openxmlformats.org/officeDocument/2006/customXml" ds:itemID="{8B69B923-3924-4F04-8293-BA264DA1E0B7}">
+  <ds:schemaRefs>
+    <ds:schemaRef ds:uri="http://schemas.microsoft.com/office/2006/metadata/customXsn"/>
+  </ds:schemaRefs>
+</ds:datastoreItem>
+</file>
+
+<file path=customXml/itemProps4.xml><?xml version="1.0" encoding="utf-8"?>
 <ds:datastoreItem xmlns:ds="http://schemas.openxmlformats.org/officeDocument/2006/customXml" ds:itemID="{08FECAAB-4545-44CE-8B71-0C09BA2E7189}">
   <ds:schemaRefs>
     <ds:schemaRef ds:uri="http://schemas.microsoft.com/office/2006/metadata/contentType"/>
@@ -23667,16 +23674,8 @@
 </ds:datastoreItem>
 </file>
 
-<file path=customXml/itemProps4.xml><?xml version="1.0" encoding="utf-8"?>
-<ds:datastoreItem xmlns:ds="http://schemas.openxmlformats.org/officeDocument/2006/customXml" ds:itemID="{8B69B923-3924-4F04-8293-BA264DA1E0B7}">
-  <ds:schemaRefs>
-    <ds:schemaRef ds:uri="http://schemas.microsoft.com/office/2006/metadata/customXsn"/>
-  </ds:schemaRefs>
-</ds:datastoreItem>
-</file>
-
 <file path=customXml/itemProps5.xml><?xml version="1.0" encoding="utf-8"?>
-<ds:datastoreItem xmlns:ds="http://schemas.openxmlformats.org/officeDocument/2006/customXml" ds:itemID="{F10EB636-BB9F-4CCB-8D5C-04282C024A96}">
+<ds:datastoreItem xmlns:ds="http://schemas.openxmlformats.org/officeDocument/2006/customXml" ds:itemID="{723DEE95-5C1E-4F54-9EFA-929728C846B0}">
   <ds:schemaRefs>
     <ds:schemaRef ds:uri="http://schemas.openxmlformats.org/officeDocument/2006/bibliography"/>
   </ds:schemaRefs>

</xml_diff>

<commit_message>
commiting the 1.2 branch
</commit_message>
<xml_diff>
--- a/documents/STIX_Campaign_Draft.docx
+++ b/documents/STIX_Campaign_Draft.docx
@@ -54,7 +54,18 @@
           <w:sz w:val="56"/>
           <w:szCs w:val="48"/>
         </w:rPr>
-        <w:t>1.1.1</w:t>
+        <w:t>1.</w:t>
+      </w:r>
+      <w:bookmarkStart w:id="0" w:name="_GoBack"/>
+      <w:bookmarkEnd w:id="0"/>
+      <w:r>
+        <w:rPr>
+          <w:rStyle w:val="BookTitle"/>
+          <w:color w:val="000000" w:themeColor="text1"/>
+          <w:sz w:val="56"/>
+          <w:szCs w:val="48"/>
+        </w:rPr>
+        <w:t>1.1</w:t>
       </w:r>
     </w:p>
     <w:p>
@@ -200,7 +211,27 @@
           <w:sz w:val="23"/>
           <w:szCs w:val="23"/>
         </w:rPr>
-        <w:t>The Structured Threat Information eXpression (STIX</w:t>
+        <w:t xml:space="preserve">The Structured Threat Information </w:t>
+      </w:r>
+      <w:proofErr w:type="spellStart"/>
+      <w:r>
+        <w:rPr>
+          <w:i/>
+          <w:iCs/>
+          <w:sz w:val="23"/>
+          <w:szCs w:val="23"/>
+        </w:rPr>
+        <w:t>eXpression</w:t>
+      </w:r>
+      <w:proofErr w:type="spellEnd"/>
+      <w:r>
+        <w:rPr>
+          <w:i/>
+          <w:iCs/>
+          <w:sz w:val="23"/>
+          <w:szCs w:val="23"/>
+        </w:rPr>
+        <w:t xml:space="preserve"> (STIX</w:t>
       </w:r>
       <w:r>
         <w:rPr>
@@ -294,10 +325,12 @@
           <w:sz w:val="28"/>
         </w:rPr>
         <w:sectPr>
-          <w:headerReference w:type="default" r:id="rId12"/>
-          <w:footerReference w:type="even" r:id="rId13"/>
-          <w:footerReference w:type="default" r:id="rId14"/>
-          <w:headerReference w:type="first" r:id="rId15"/>
+          <w:headerReference w:type="even" r:id="rId8"/>
+          <w:headerReference w:type="default" r:id="rId9"/>
+          <w:footerReference w:type="even" r:id="rId10"/>
+          <w:footerReference w:type="default" r:id="rId11"/>
+          <w:headerReference w:type="first" r:id="rId12"/>
+          <w:footerReference w:type="first" r:id="rId13"/>
           <w:pgSz w:w="12240" w:h="15840"/>
           <w:pgMar w:top="1440" w:right="1800" w:bottom="1440" w:left="1800" w:header="720" w:footer="720" w:gutter="0"/>
           <w:cols w:space="720"/>
@@ -474,8 +507,8 @@
           <w:sz w:val="28"/>
         </w:rPr>
         <w:sectPr>
-          <w:headerReference w:type="first" r:id="rId16"/>
-          <w:footerReference w:type="first" r:id="rId17"/>
+          <w:headerReference w:type="first" r:id="rId14"/>
+          <w:footerReference w:type="first" r:id="rId15"/>
           <w:type w:val="continuous"/>
           <w:pgSz w:w="12240" w:h="15840"/>
           <w:pgMar w:top="1530" w:right="1800" w:bottom="1440" w:left="1800" w:header="720" w:footer="720" w:gutter="0"/>
@@ -546,7 +579,7 @@
         <w:footnoteReference w:id="2"/>
       </w:r>
     </w:p>
-    <w:bookmarkStart w:id="0" w:name="_Toc254248870" w:displacedByCustomXml="next"/>
+    <w:bookmarkStart w:id="1" w:name="_Toc254248870" w:displacedByCustomXml="next"/>
     <w:sdt>
       <w:sdtPr>
         <w:rPr>
@@ -563,7 +596,6 @@
           <w:docPartUnique/>
         </w:docPartObj>
       </w:sdtPr>
-      <w:sdtEndPr/>
       <w:sdtContent>
         <w:p>
           <w:pPr>
@@ -2565,8 +2597,8 @@
         </w:numPr>
         <w:ind w:left="360"/>
         <w:sectPr>
-          <w:headerReference w:type="first" r:id="rId18"/>
-          <w:footerReference w:type="first" r:id="rId19"/>
+          <w:headerReference w:type="first" r:id="rId16"/>
+          <w:footerReference w:type="first" r:id="rId17"/>
           <w:type w:val="oddPage"/>
           <w:pgSz w:w="12240" w:h="15840"/>
           <w:pgMar w:top="1530" w:right="1800" w:bottom="1440" w:left="1800" w:header="720" w:footer="720" w:gutter="0"/>
@@ -2575,9 +2607,9 @@
           <w:docGrid w:linePitch="360"/>
         </w:sectPr>
       </w:pPr>
-      <w:bookmarkStart w:id="1" w:name="_Ref389987355"/>
+      <w:bookmarkStart w:id="2" w:name="_Ref389987355"/>
     </w:p>
-    <w:bookmarkEnd w:id="0"/>
+    <w:bookmarkEnd w:id="2"/>
     <w:bookmarkEnd w:id="1"/>
     <w:p>
       <w:pPr>
@@ -2592,11 +2624,11 @@
       <w:pPr>
         <w:pStyle w:val="Heading1"/>
       </w:pPr>
-      <w:bookmarkStart w:id="2" w:name="_Toc420658330"/>
+      <w:bookmarkStart w:id="3" w:name="_Toc420658330"/>
       <w:r>
         <w:t>Introduction</w:t>
       </w:r>
-      <w:bookmarkEnd w:id="2"/>
+      <w:bookmarkEnd w:id="3"/>
     </w:p>
     <w:p>
       <w:pPr>
@@ -2610,7 +2642,15 @@
         <w:t xml:space="preserve">The </w:t>
       </w:r>
       <w:r>
-        <w:t>Structured Threat Information eXpression (STIX</w:t>
+        <w:t xml:space="preserve">Structured Threat Information </w:t>
+      </w:r>
+      <w:proofErr w:type="spellStart"/>
+      <w:r>
+        <w:t>eXpression</w:t>
+      </w:r>
+      <w:proofErr w:type="spellEnd"/>
+      <w:r>
+        <w:t xml:space="preserve"> (STIX</w:t>
       </w:r>
       <w:r>
         <w:rPr>
@@ -2630,8 +2670,6 @@
       <w:r>
         <w:t xml:space="preserve">top-level </w:t>
       </w:r>
-      <w:bookmarkStart w:id="3" w:name="_GoBack"/>
-      <w:bookmarkEnd w:id="3"/>
       <w:r>
         <w:t xml:space="preserve">component data models:  </w:t>
       </w:r>
@@ -2645,13 +2683,37 @@
         <w:footnoteReference w:id="3"/>
       </w:r>
       <w:r>
-        <w:t>, Indicator, Incident, TTP, ExploitTarget, CourseOfAction, Campaign</w:t>
+        <w:t xml:space="preserve">, Indicator, Incident, TTP, </w:t>
+      </w:r>
+      <w:proofErr w:type="spellStart"/>
+      <w:r>
+        <w:t>ExploitTarget</w:t>
+      </w:r>
+      <w:proofErr w:type="spellEnd"/>
+      <w:r>
+        <w:t xml:space="preserve">, </w:t>
+      </w:r>
+      <w:proofErr w:type="spellStart"/>
+      <w:r>
+        <w:t>CourseOfAction</w:t>
+      </w:r>
+      <w:proofErr w:type="spellEnd"/>
+      <w:r>
+        <w:t>, Campaign</w:t>
       </w:r>
       <w:r>
         <w:t>,</w:t>
       </w:r>
       <w:r>
-        <w:t xml:space="preserve"> and ThreatActor.</w:t>
+        <w:t xml:space="preserve"> and </w:t>
+      </w:r>
+      <w:proofErr w:type="spellStart"/>
+      <w:r>
+        <w:t>ThreatActor</w:t>
+      </w:r>
+      <w:proofErr w:type="spellEnd"/>
+      <w:r>
+        <w:t>.</w:t>
       </w:r>
       <w:r>
         <w:t xml:space="preserve"> </w:t>
@@ -3128,7 +3190,7 @@
                     </pic:cNvPicPr>
                   </pic:nvPicPr>
                   <pic:blipFill>
-                    <a:blip r:embed="rId20">
+                    <a:blip r:embed="rId18">
                       <a:extLst>
                         <a:ext uri="{28A0092B-C50C-407E-A947-70E740481C1C}">
                           <a14:useLocalDpi xmlns:a14="http://schemas.microsoft.com/office/drawing/2010/main" val="0"/>
@@ -3315,7 +3377,19 @@
         <w:rPr>
           <w:lang w:val="en"/>
         </w:rPr>
-        <w:t>_SPEC</w:t>
+        <w:t>-</w:t>
+      </w:r>
+      <w:r>
+        <w:rPr>
+          <w:lang w:val="en"/>
+        </w:rPr>
+        <w:t>SPEC</w:t>
+      </w:r>
+      <w:r>
+        <w:rPr>
+          <w:lang w:val="en"/>
+        </w:rPr>
+        <w:t>S</w:t>
       </w:r>
       <w:r>
         <w:rPr>
@@ -3636,6 +3710,7 @@
       <w:r>
         <w:t xml:space="preserve">: </w:t>
       </w:r>
+      <w:proofErr w:type="spellStart"/>
       <w:r>
         <w:rPr>
           <w:rFonts w:ascii="Courier New" w:hAnsi="Courier New" w:cs="Courier New"/>
@@ -3654,18 +3729,29 @@
         </w:rPr>
         <w:t>sType</w:t>
       </w:r>
+      <w:proofErr w:type="spellEnd"/>
       <w:r>
         <w:rPr>
           <w:rFonts w:asciiTheme="minorHAnsi" w:hAnsiTheme="minorHAnsi" w:cs="Courier New"/>
         </w:rPr>
         <w:t xml:space="preserve">, </w:t>
       </w:r>
+      <w:proofErr w:type="spellStart"/>
       <w:r>
         <w:rPr>
           <w:rFonts w:ascii="Courier New" w:hAnsi="Courier New" w:cs="Courier New"/>
         </w:rPr>
-        <w:t>stixCommon:StatementType</w:t>
-      </w:r>
+        <w:t>stixCommon</w:t>
+      </w:r>
+      <w:proofErr w:type="gramStart"/>
+      <w:r>
+        <w:rPr>
+          <w:rFonts w:ascii="Courier New" w:hAnsi="Courier New" w:cs="Courier New"/>
+        </w:rPr>
+        <w:t>:StatementType</w:t>
+      </w:r>
+      <w:proofErr w:type="spellEnd"/>
+      <w:proofErr w:type="gramEnd"/>
       <w:r>
         <w:rPr>
           <w:rFonts w:ascii="Courier New" w:hAnsi="Courier New" w:cs="Courier New"/>
@@ -3720,6 +3806,7 @@
         </w:rPr>
         <w:t xml:space="preserve"> named, </w:t>
       </w:r>
+      <w:proofErr w:type="spellStart"/>
       <w:r>
         <w:rPr>
           <w:rFonts w:ascii="Courier New" w:hAnsi="Courier New" w:cs="Courier New"/>
@@ -3732,6 +3819,7 @@
         </w:rPr>
         <w:t>Type</w:t>
       </w:r>
+      <w:proofErr w:type="spellEnd"/>
       <w:r>
         <w:rPr>
           <w:rFonts w:asciiTheme="minorHAnsi" w:hAnsiTheme="minorHAnsi" w:cs="Courier New"/>
@@ -3957,26 +4045,39 @@
       <w:r>
         <w:t xml:space="preserve">Each STIX data model is captured in a different UML package (e.g., Core package, Campaign package, etc.) where the packages together compose the full STIX UML model.  To refer to a particular class of a specific package, we use the format </w:t>
       </w:r>
+      <w:proofErr w:type="spellStart"/>
       <w:r>
         <w:rPr>
           <w:rFonts w:ascii="Courier New" w:hAnsi="Courier New" w:cs="Courier New"/>
           <w:sz w:val="22"/>
         </w:rPr>
-        <w:t>package_prefix:class</w:t>
-      </w:r>
-      <w:r>
-        <w:t>, where</w:t>
-      </w:r>
-      <w:r>
-        <w:t xml:space="preserve"> </w:t>
-      </w:r>
+        <w:t>package_prefix</w:t>
+      </w:r>
+      <w:proofErr w:type="gramStart"/>
       <w:r>
         <w:rPr>
           <w:rFonts w:ascii="Courier New" w:hAnsi="Courier New" w:cs="Courier New"/>
           <w:sz w:val="22"/>
         </w:rPr>
+        <w:t>:class</w:t>
+      </w:r>
+      <w:proofErr w:type="spellEnd"/>
+      <w:proofErr w:type="gramEnd"/>
+      <w:r>
+        <w:t>, where</w:t>
+      </w:r>
+      <w:r>
+        <w:t xml:space="preserve"> </w:t>
+      </w:r>
+      <w:proofErr w:type="spellStart"/>
+      <w:r>
+        <w:rPr>
+          <w:rFonts w:ascii="Courier New" w:hAnsi="Courier New" w:cs="Courier New"/>
+          <w:sz w:val="22"/>
+        </w:rPr>
         <w:t>package_prefix</w:t>
       </w:r>
+      <w:proofErr w:type="spellEnd"/>
       <w:r>
         <w:rPr>
           <w:sz w:val="22"/>
@@ -4477,7 +4578,7 @@
                           </pic:cNvPicPr>
                         </pic:nvPicPr>
                         <pic:blipFill>
-                          <a:blip r:embed="rId21" r:link="rId22">
+                          <a:blip r:embed="rId19" r:link="rId20">
                             <a:extLst>
                               <a:ext uri="{28A0092B-C50C-407E-A947-70E740481C1C}">
                                 <a14:useLocalDpi xmlns:a14="http://schemas.microsoft.com/office/drawing/2010/main" val="0"/>
@@ -4602,9 +4703,9 @@
                   <o:lock v:ext="edit" aspectratio="t"/>
                 </v:shapetype>
                 <v:shape id="_x0000_i1025" type="#_x0000_t75" style="width:20.95pt;height:20.95pt" o:ole="">
-                  <v:imagedata r:id="rId23" o:title=""/>
+                  <v:imagedata r:id="rId21" o:title=""/>
                 </v:shape>
-                <o:OLEObject Type="Embed" ProgID="PBrush" ShapeID="_x0000_i1025" DrawAspect="Content" ObjectID="_1494675793" r:id="rId24"/>
+                <o:OLEObject Type="Embed" ProgID="PBrush" ShapeID="_x0000_i1025" DrawAspect="Content" ObjectID="_1494846823" r:id="rId22"/>
               </w:object>
             </w:r>
           </w:p>
@@ -4688,7 +4789,7 @@
                           </pic:cNvPicPr>
                         </pic:nvPicPr>
                         <pic:blipFill rotWithShape="1">
-                          <a:blip r:embed="rId25"/>
+                          <a:blip r:embed="rId23"/>
                           <a:srcRect l="8356" t="44994" r="84429" b="32932"/>
                           <a:stretch/>
                         </pic:blipFill>
@@ -4779,9 +4880,9 @@
             <w:r>
               <w:object w:dxaOrig="270" w:dyaOrig="195" w14:anchorId="14583B75">
                 <v:shape id="_x0000_i1026" type="#_x0000_t75" style="width:14.25pt;height:14.25pt" o:ole="">
-                  <v:imagedata r:id="rId26" o:title=""/>
+                  <v:imagedata r:id="rId24" o:title=""/>
                 </v:shape>
-                <o:OLEObject Type="Embed" ProgID="PBrush" ShapeID="_x0000_i1026" DrawAspect="Content" ObjectID="_1494675794" r:id="rId27"/>
+                <o:OLEObject Type="Embed" ProgID="PBrush" ShapeID="_x0000_i1026" DrawAspect="Content" ObjectID="_1494846824" r:id="rId25"/>
               </w:object>
             </w:r>
           </w:p>
@@ -4850,9 +4951,9 @@
             <w:r>
               <w:object w:dxaOrig="210" w:dyaOrig="150" w14:anchorId="17EDAA4F">
                 <v:shape id="_x0000_i1027" type="#_x0000_t75" style="width:14.25pt;height:14.25pt" o:ole="">
-                  <v:imagedata r:id="rId28" o:title=""/>
+                  <v:imagedata r:id="rId26" o:title=""/>
                 </v:shape>
-                <o:OLEObject Type="Embed" ProgID="PBrush" ShapeID="_x0000_i1027" DrawAspect="Content" ObjectID="_1494675795" r:id="rId29"/>
+                <o:OLEObject Type="Embed" ProgID="PBrush" ShapeID="_x0000_i1027" DrawAspect="Content" ObjectID="_1494846825" r:id="rId27"/>
               </w:object>
             </w:r>
           </w:p>
@@ -4994,7 +5095,7 @@
                 </mc:Choice>
                 <mc:Fallback>
                   <w:pict>
-                    <v:shapetype w14:anchorId="64D9D637" id="_x0000_t32" coordsize="21600,21600" o:spt="32" o:oned="t" path="m,l21600,21600e" filled="f">
+                    <v:shapetype w14:anchorId="49F4543D" id="_x0000_t32" coordsize="21600,21600" o:spt="32" o:oned="t" path="m,l21600,21600e" filled="f">
                       <v:path arrowok="t" fillok="f" o:connecttype="none"/>
                       <o:lock v:ext="edit" shapetype="t"/>
                     </v:shapetype>
@@ -5075,9 +5176,9 @@
               </w:rPr>
               <w:object w:dxaOrig="1140" w:dyaOrig="780" w14:anchorId="13AB5206">
                 <v:shape id="_x0000_i1028" type="#_x0000_t75" style="width:57.75pt;height:35.15pt" o:ole="">
-                  <v:imagedata r:id="rId30" o:title=""/>
+                  <v:imagedata r:id="rId28" o:title=""/>
                 </v:shape>
-                <o:OLEObject Type="Embed" ProgID="PBrush" ShapeID="_x0000_i1028" DrawAspect="Content" ObjectID="_1494675796" r:id="rId31"/>
+                <o:OLEObject Type="Embed" ProgID="PBrush" ShapeID="_x0000_i1028" DrawAspect="Content" ObjectID="_1494846826" r:id="rId29"/>
               </w:object>
             </w:r>
           </w:p>
@@ -5197,7 +5298,7 @@
                     <pic:cNvPicPr/>
                   </pic:nvPicPr>
                   <pic:blipFill>
-                    <a:blip r:embed="rId32"/>
+                    <a:blip r:embed="rId30"/>
                     <a:stretch>
                       <a:fillRect/>
                     </a:stretch>
@@ -5462,7 +5563,11 @@
         <w:spacing w:after="240"/>
       </w:pPr>
       <w:r>
-        <w:t>In addition, properties that are part of a “choice” relationship (e.g., Prop1 OR Prop2 is used but not both) will be denoted by a unique letter subscript (e.g., API_Call</w:t>
+        <w:t xml:space="preserve">In addition, properties that are part of a “choice” relationship (e.g., Prop1 OR Prop2 is used but not both) will be denoted by a unique letter subscript (e.g., </w:t>
+      </w:r>
+      <w:proofErr w:type="spellStart"/>
+      <w:r>
+        <w:t>API_Call</w:t>
       </w:r>
       <w:r>
         <w:rPr>
@@ -5470,8 +5575,13 @@
         </w:rPr>
         <w:t>A</w:t>
       </w:r>
-      <w:r>
-        <w:t>, Code</w:t>
+      <w:proofErr w:type="spellEnd"/>
+      <w:r>
+        <w:t xml:space="preserve">, </w:t>
+      </w:r>
+      <w:proofErr w:type="spellStart"/>
+      <w:r>
+        <w:t>Code</w:t>
       </w:r>
       <w:r>
         <w:rPr>
@@ -5479,9 +5589,11 @@
         </w:rPr>
         <w:t>B</w:t>
       </w:r>
+      <w:proofErr w:type="spellEnd"/>
       <w:r>
         <w:t xml:space="preserve">) and single logic expression in the Multiplicity column.  For example, if there is a choice of property </w:t>
       </w:r>
+      <w:proofErr w:type="spellStart"/>
       <w:r>
         <w:rPr>
           <w:rFonts w:ascii="Courier New" w:hAnsi="Courier New" w:cs="Courier New"/>
@@ -5495,9 +5607,11 @@
         </w:rPr>
         <w:t>A</w:t>
       </w:r>
+      <w:proofErr w:type="spellEnd"/>
       <w:r>
         <w:t xml:space="preserve"> and </w:t>
       </w:r>
+      <w:proofErr w:type="spellStart"/>
       <w:r>
         <w:rPr>
           <w:rFonts w:ascii="Courier New" w:hAnsi="Courier New" w:cs="Courier New"/>
@@ -5511,15 +5625,26 @@
         </w:rPr>
         <w:t>B</w:t>
       </w:r>
-      <w:r>
-        <w:t xml:space="preserve">, the expression “A(1)|B(0..1)” will indicate that the </w:t>
-      </w:r>
+      <w:proofErr w:type="spellEnd"/>
+      <w:r>
+        <w:t>, the expression “</w:t>
+      </w:r>
+      <w:proofErr w:type="gramStart"/>
+      <w:r>
+        <w:t>A(</w:t>
+      </w:r>
+      <w:proofErr w:type="gramEnd"/>
+      <w:r>
+        <w:t xml:space="preserve">1)|B(0..1)” will indicate that the </w:t>
+      </w:r>
+      <w:proofErr w:type="spellStart"/>
       <w:r>
         <w:rPr>
           <w:rFonts w:ascii="Courier New" w:hAnsi="Courier New" w:cs="Courier New"/>
         </w:rPr>
         <w:t>API_Call</w:t>
       </w:r>
+      <w:proofErr w:type="spellEnd"/>
       <w:r>
         <w:t xml:space="preserve"> property can be chosen with multiplicity 1 or the </w:t>
       </w:r>
@@ -5754,7 +5879,15 @@
               <w:t>captured</w:t>
             </w:r>
             <w:r>
-              <w:t xml:space="preserve"> include identitifying characteristics, time-related attributes, and a list of the tools used to collect the information.</w:t>
+              <w:t xml:space="preserve"> include </w:t>
+            </w:r>
+            <w:proofErr w:type="spellStart"/>
+            <w:r>
+              <w:t>identitifying</w:t>
+            </w:r>
+            <w:proofErr w:type="spellEnd"/>
+            <w:r>
+              <w:t xml:space="preserve"> characteristics, time-related attributes, and a list of the tools used to collect the information.</w:t>
             </w:r>
           </w:p>
           <w:p>
@@ -5902,6 +6035,7 @@
               </w:rPr>
               <w:t xml:space="preserve">The </w:t>
             </w:r>
+            <w:proofErr w:type="spellStart"/>
             <w:r>
               <w:rPr>
                 <w:rFonts w:ascii="Courier New" w:hAnsi="Courier New" w:cs="Courier New"/>
@@ -5909,6 +6043,7 @@
               </w:rPr>
               <w:t>ActivityType</w:t>
             </w:r>
+            <w:proofErr w:type="spellEnd"/>
             <w:r>
               <w:rPr>
                 <w:color w:val="000000"/>
@@ -6242,7 +6377,7 @@
                     </pic:cNvPicPr>
                   </pic:nvPicPr>
                   <pic:blipFill>
-                    <a:blip r:embed="rId33">
+                    <a:blip r:embed="rId31">
                       <a:extLst>
                         <a:ext uri="{28A0092B-C50C-407E-A947-70E740481C1C}">
                           <a14:useLocalDpi xmlns:a14="http://schemas.microsoft.com/office/drawing/2010/main" val="0"/>
@@ -6464,7 +6599,15 @@
         <w:t>Campaign</w:t>
       </w:r>
       <w:r>
-        <w:t xml:space="preserve">s may indicate general associativity or can be used to indicate relationships beween different versions of the same </w:t>
+        <w:t xml:space="preserve">s may indicate general associativity or can be used to indicate relationships </w:t>
+      </w:r>
+      <w:proofErr w:type="spellStart"/>
+      <w:r>
+        <w:t>beween</w:t>
+      </w:r>
+      <w:proofErr w:type="spellEnd"/>
+      <w:r>
+        <w:t xml:space="preserve"> different versions of the same </w:t>
       </w:r>
       <w:r>
         <w:t>Campaign</w:t>
@@ -6916,7 +7059,15 @@
         <w:t>s</w:t>
       </w:r>
       <w:r>
-        <w:t xml:space="preserve"> a cyber attack threat</w:t>
+        <w:t xml:space="preserve"> a </w:t>
+      </w:r>
+      <w:proofErr w:type="spellStart"/>
+      <w:r>
+        <w:t>cyber attack</w:t>
+      </w:r>
+      <w:proofErr w:type="spellEnd"/>
+      <w:r>
+        <w:t xml:space="preserve"> threat</w:t>
       </w:r>
       <w:r>
         <w:t xml:space="preserve">.  A variety of information can be captured in a Threat Actor construct, including </w:t>
@@ -6990,7 +7141,7 @@
     <w:p>
       <w:pPr>
         <w:sectPr>
-          <w:footerReference w:type="default" r:id="rId34"/>
+          <w:footerReference w:type="default" r:id="rId32"/>
           <w:pgSz w:w="12240" w:h="15840"/>
           <w:pgMar w:top="1440" w:right="1620" w:bottom="1440" w:left="1710" w:header="720" w:footer="720" w:gutter="0"/>
           <w:pgNumType w:start="1"/>
@@ -7051,6 +7202,7 @@
       <w:r>
         <w:t xml:space="preserve">the </w:t>
       </w:r>
+      <w:proofErr w:type="spellStart"/>
       <w:r>
         <w:rPr>
           <w:rFonts w:ascii="Courier New" w:hAnsi="Courier New" w:cs="Courier New"/>
@@ -7063,6 +7215,7 @@
         </w:rPr>
         <w:t>Type</w:t>
       </w:r>
+      <w:proofErr w:type="spellEnd"/>
       <w:r>
         <w:rPr>
           <w:rFonts w:cs="Courier New"/>
@@ -7111,6 +7264,7 @@
       <w:r>
         <w:t xml:space="preserve">the </w:t>
       </w:r>
+      <w:proofErr w:type="spellStart"/>
       <w:r>
         <w:rPr>
           <w:rFonts w:ascii="Courier New" w:hAnsi="Courier New" w:cs="Courier New"/>
@@ -7123,6 +7277,7 @@
         </w:rPr>
         <w:t>Type</w:t>
       </w:r>
+      <w:proofErr w:type="spellEnd"/>
       <w:r>
         <w:t xml:space="preserve"> class</w:t>
       </w:r>
@@ -7144,12 +7299,14 @@
       <w:r>
         <w:t xml:space="preserve"> the </w:t>
       </w:r>
+      <w:proofErr w:type="spellStart"/>
       <w:r>
         <w:rPr>
           <w:rFonts w:ascii="Courier New" w:hAnsi="Courier New" w:cs="Courier New"/>
         </w:rPr>
         <w:t>CampaignBaseType</w:t>
       </w:r>
+      <w:proofErr w:type="spellEnd"/>
       <w:r>
         <w:t xml:space="preserve"> </w:t>
       </w:r>
@@ -7206,6 +7363,7 @@
       <w:r>
         <w:t xml:space="preserve"> between the </w:t>
       </w:r>
+      <w:proofErr w:type="spellStart"/>
       <w:r>
         <w:rPr>
           <w:rFonts w:ascii="Courier New" w:hAnsi="Courier New" w:cs="Courier New"/>
@@ -7218,6 +7376,7 @@
         </w:rPr>
         <w:t>Type</w:t>
       </w:r>
+      <w:proofErr w:type="spellEnd"/>
       <w:r>
         <w:rPr>
           <w:rFonts w:cs="Courier New"/>
@@ -7230,12 +7389,14 @@
       <w:r>
         <w:t xml:space="preserve"> and the </w:t>
       </w:r>
+      <w:proofErr w:type="spellStart"/>
       <w:r>
         <w:rPr>
           <w:rFonts w:ascii="Courier New" w:hAnsi="Courier New" w:cs="Courier New"/>
         </w:rPr>
         <w:t>CampaignBaseType</w:t>
       </w:r>
+      <w:proofErr w:type="spellEnd"/>
       <w:r>
         <w:t xml:space="preserve"> </w:t>
       </w:r>
@@ -7245,6 +7406,7 @@
       <w:r>
         <w:t xml:space="preserve">, as well as the properties of the </w:t>
       </w:r>
+      <w:proofErr w:type="spellStart"/>
       <w:r>
         <w:rPr>
           <w:rFonts w:ascii="Courier New" w:hAnsi="Courier New" w:cs="Courier New"/>
@@ -7257,6 +7419,7 @@
         </w:rPr>
         <w:t>Type</w:t>
       </w:r>
+      <w:proofErr w:type="spellEnd"/>
       <w:r>
         <w:t xml:space="preserve"> class</w:t>
       </w:r>
@@ -7327,7 +7490,7 @@
                     <pic:cNvPicPr/>
                   </pic:nvPicPr>
                   <pic:blipFill>
-                    <a:blip r:embed="rId35"/>
+                    <a:blip r:embed="rId33"/>
                     <a:stretch>
                       <a:fillRect/>
                     </a:stretch>
@@ -7477,6 +7640,7 @@
         </w:rPr>
         <w:t xml:space="preserve">UML diagram of the </w:t>
       </w:r>
+      <w:proofErr w:type="spellStart"/>
       <w:r>
         <w:rPr>
           <w:rFonts w:ascii="Courier New" w:hAnsi="Courier New" w:cs="Courier New"/>
@@ -7497,6 +7661,7 @@
         </w:rPr>
         <w:t>Type</w:t>
       </w:r>
+      <w:proofErr w:type="spellEnd"/>
       <w:r>
         <w:rPr>
           <w:b w:val="0"/>
@@ -7666,7 +7831,15 @@
         <w:t xml:space="preserve"> </w:t>
       </w:r>
       <w:r>
-        <w:t xml:space="preserve">non-Campaign data models; instead, the reader is refered to the corresponding </w:t>
+        <w:t xml:space="preserve">non-Campaign data models; instead, the reader is </w:t>
+      </w:r>
+      <w:proofErr w:type="spellStart"/>
+      <w:r>
+        <w:t>refered</w:t>
+      </w:r>
+      <w:proofErr w:type="spellEnd"/>
+      <w:r>
+        <w:t xml:space="preserve"> to the corresponding </w:t>
       </w:r>
       <w:r>
         <w:t>data model specification</w:t>
@@ -7833,6 +8006,7 @@
         </w:rPr>
         <w:t xml:space="preserve">the </w:t>
       </w:r>
+      <w:proofErr w:type="spellStart"/>
       <w:r>
         <w:rPr>
           <w:rFonts w:ascii="Courier New" w:hAnsi="Courier New" w:cs="Courier New"/>
@@ -7853,6 +8027,7 @@
         </w:rPr>
         <w:t>Type</w:t>
       </w:r>
+      <w:proofErr w:type="spellEnd"/>
       <w:r>
         <w:rPr>
           <w:b w:val="0"/>
@@ -8036,6 +8211,7 @@
                 <w:sz w:val="20"/>
               </w:rPr>
             </w:pPr>
+            <w:proofErr w:type="spellStart"/>
             <w:r>
               <w:rPr>
                 <w:rFonts w:ascii="Courier New" w:hAnsi="Courier New" w:cs="Courier New"/>
@@ -8043,6 +8219,7 @@
               </w:rPr>
               <w:t>CampaignVersionType</w:t>
             </w:r>
+            <w:proofErr w:type="spellEnd"/>
           </w:p>
         </w:tc>
         <w:tc>
@@ -8165,6 +8342,7 @@
                 <w:sz w:val="20"/>
               </w:rPr>
             </w:pPr>
+            <w:proofErr w:type="spellStart"/>
             <w:r>
               <w:rPr>
                 <w:rFonts w:ascii="Courier New" w:hAnsi="Courier New" w:cs="Courier New"/>
@@ -8179,6 +8357,7 @@
               </w:rPr>
               <w:t>String</w:t>
             </w:r>
+            <w:proofErr w:type="spellEnd"/>
           </w:p>
         </w:tc>
         <w:tc>
@@ -8378,6 +8557,7 @@
                 <w:sz w:val="20"/>
               </w:rPr>
             </w:pPr>
+            <w:proofErr w:type="spellStart"/>
             <w:r>
               <w:rPr>
                 <w:rFonts w:ascii="Courier New" w:hAnsi="Courier New" w:cs="Courier New"/>
@@ -8392,6 +8572,7 @@
               </w:rPr>
               <w:t>Type</w:t>
             </w:r>
+            <w:proofErr w:type="spellEnd"/>
           </w:p>
         </w:tc>
         <w:tc>
@@ -8472,6 +8653,7 @@
               </w:rPr>
               <w:t xml:space="preserve">.  Any length is permitted.  Optional formatting is supported via the </w:t>
             </w:r>
+            <w:proofErr w:type="spellStart"/>
             <w:r>
               <w:rPr>
                 <w:rFonts w:ascii="Courier New" w:hAnsi="Courier New" w:cs="Courier New"/>
@@ -8480,6 +8662,7 @@
               </w:rPr>
               <w:t>structuring_format</w:t>
             </w:r>
+            <w:proofErr w:type="spellEnd"/>
             <w:r>
               <w:rPr>
                 <w:rFonts w:ascii="Calibri" w:hAnsi="Calibri"/>
@@ -8488,6 +8671,7 @@
               </w:rPr>
               <w:t xml:space="preserve"> property of the </w:t>
             </w:r>
+            <w:proofErr w:type="spellStart"/>
             <w:r>
               <w:rPr>
                 <w:rFonts w:ascii="Courier New" w:hAnsi="Courier New" w:cs="Courier New"/>
@@ -8496,6 +8680,7 @@
               </w:rPr>
               <w:t>StructuredTextType</w:t>
             </w:r>
+            <w:proofErr w:type="spellEnd"/>
             <w:r>
               <w:rPr>
                 <w:rFonts w:ascii="Calibri" w:hAnsi="Calibri"/>
@@ -8523,6 +8708,7 @@
                 <w:sz w:val="22"/>
               </w:rPr>
             </w:pPr>
+            <w:proofErr w:type="spellStart"/>
             <w:r>
               <w:rPr>
                 <w:b/>
@@ -8530,6 +8716,7 @@
               </w:rPr>
               <w:t>Short_Description</w:t>
             </w:r>
+            <w:proofErr w:type="spellEnd"/>
           </w:p>
         </w:tc>
         <w:tc>
@@ -8544,6 +8731,7 @@
                 <w:sz w:val="20"/>
               </w:rPr>
             </w:pPr>
+            <w:proofErr w:type="spellStart"/>
             <w:r>
               <w:rPr>
                 <w:rFonts w:ascii="Courier New" w:hAnsi="Courier New" w:cs="Courier New"/>
@@ -8558,6 +8746,7 @@
               </w:rPr>
               <w:t>Type</w:t>
             </w:r>
+            <w:proofErr w:type="spellEnd"/>
           </w:p>
         </w:tc>
         <w:tc>
@@ -8601,6 +8790,7 @@
               </w:rPr>
               <w:t xml:space="preserve">The </w:t>
             </w:r>
+            <w:proofErr w:type="spellStart"/>
             <w:r>
               <w:rPr>
                 <w:rFonts w:ascii="Courier New" w:hAnsi="Courier New" w:cs="Courier New"/>
@@ -8610,6 +8800,7 @@
               </w:rPr>
               <w:t>Short_Description</w:t>
             </w:r>
+            <w:proofErr w:type="spellEnd"/>
             <w:r>
               <w:rPr>
                 <w:rFonts w:ascii="Calibri" w:hAnsi="Calibri"/>
@@ -8853,6 +9044,7 @@
                 <w:sz w:val="22"/>
               </w:rPr>
             </w:pPr>
+            <w:proofErr w:type="spellStart"/>
             <w:r>
               <w:rPr>
                 <w:b/>
@@ -8861,6 +9053,7 @@
               <w:lastRenderedPageBreak/>
               <w:t>Intended_Effect</w:t>
             </w:r>
+            <w:proofErr w:type="spellEnd"/>
           </w:p>
         </w:tc>
         <w:tc>
@@ -8875,6 +9068,7 @@
                 <w:sz w:val="20"/>
               </w:rPr>
             </w:pPr>
+            <w:proofErr w:type="spellStart"/>
             <w:r>
               <w:rPr>
                 <w:rFonts w:ascii="Courier New" w:hAnsi="Courier New" w:cs="Courier New"/>
@@ -8889,6 +9083,7 @@
               </w:rPr>
               <w:t>Type</w:t>
             </w:r>
+            <w:proofErr w:type="spellEnd"/>
           </w:p>
         </w:tc>
         <w:tc>
@@ -8934,6 +9129,7 @@
               </w:rPr>
               <w:t xml:space="preserve">The </w:t>
             </w:r>
+            <w:proofErr w:type="spellStart"/>
             <w:r>
               <w:rPr>
                 <w:rFonts w:ascii="Courier New" w:hAnsi="Courier New" w:cs="Courier New"/>
@@ -8943,6 +9139,7 @@
               </w:rPr>
               <w:t>Intended_Effect</w:t>
             </w:r>
+            <w:proofErr w:type="spellEnd"/>
             <w:r>
               <w:rPr>
                 <w:rFonts w:ascii="Calibri" w:hAnsi="Calibri"/>
@@ -9158,14 +9355,26 @@
               </w:rPr>
               <w:t xml:space="preserve"> or may constrain the set of possible types by referencing an externally-defined vocabulary or leveraging a formally defined vocabulary extending from the </w:t>
             </w:r>
+            <w:proofErr w:type="spellStart"/>
             <w:r>
               <w:rPr>
                 <w:rFonts w:ascii="Courier New" w:hAnsi="Courier New" w:cs="Courier New"/>
                 <w:sz w:val="22"/>
                 <w:szCs w:val="22"/>
               </w:rPr>
-              <w:t>stixCommon:ControlledVocabularyStringType</w:t>
-            </w:r>
+              <w:t>stixCommon</w:t>
+            </w:r>
+            <w:proofErr w:type="gramStart"/>
+            <w:r>
+              <w:rPr>
+                <w:rFonts w:ascii="Courier New" w:hAnsi="Courier New" w:cs="Courier New"/>
+                <w:sz w:val="22"/>
+                <w:szCs w:val="22"/>
+              </w:rPr>
+              <w:t>:ControlledVocabularyStringType</w:t>
+            </w:r>
+            <w:proofErr w:type="spellEnd"/>
+            <w:proofErr w:type="gramEnd"/>
             <w:r>
               <w:rPr>
                 <w:rFonts w:ascii="Calibri" w:hAnsi="Calibri"/>
@@ -9221,6 +9430,7 @@
               </w:rPr>
               <w:t xml:space="preserve">’ (which is different than the default vocabulary provided for the </w:t>
             </w:r>
+            <w:proofErr w:type="spellStart"/>
             <w:r>
               <w:rPr>
                 <w:rFonts w:ascii="Courier New" w:hAnsi="Courier New" w:cs="Courier New"/>
@@ -9230,6 +9440,7 @@
               </w:rPr>
               <w:t>StatementType</w:t>
             </w:r>
+            <w:proofErr w:type="spellEnd"/>
             <w:r>
               <w:rPr>
                 <w:rFonts w:ascii="Calibri" w:hAnsi="Calibri"/>
@@ -9294,6 +9505,7 @@
                 <w:sz w:val="20"/>
               </w:rPr>
             </w:pPr>
+            <w:proofErr w:type="spellStart"/>
             <w:r>
               <w:rPr>
                 <w:rFonts w:ascii="Courier New" w:hAnsi="Courier New" w:cs="Courier New"/>
@@ -9308,6 +9520,7 @@
               </w:rPr>
               <w:t>Type</w:t>
             </w:r>
+            <w:proofErr w:type="spellEnd"/>
           </w:p>
         </w:tc>
         <w:tc>
@@ -9476,14 +9689,26 @@
               </w:rPr>
               <w:t xml:space="preserve">The content creator may choose any arbitrary value or may constrain the set of possible values by referencing an externally-defined vocabulary or leveraging a formally defined vocabulary extending from the </w:t>
             </w:r>
+            <w:proofErr w:type="spellStart"/>
             <w:r>
               <w:rPr>
                 <w:rFonts w:ascii="Courier New" w:hAnsi="Courier New" w:cs="Courier New"/>
                 <w:sz w:val="22"/>
                 <w:szCs w:val="22"/>
               </w:rPr>
-              <w:t>stixCommon:ControlledVocabularyStringType</w:t>
-            </w:r>
+              <w:t>stixCommon</w:t>
+            </w:r>
+            <w:proofErr w:type="gramStart"/>
+            <w:r>
+              <w:rPr>
+                <w:rFonts w:ascii="Courier New" w:hAnsi="Courier New" w:cs="Courier New"/>
+                <w:sz w:val="22"/>
+                <w:szCs w:val="22"/>
+              </w:rPr>
+              <w:t>:ControlledVocabularyStringType</w:t>
+            </w:r>
+            <w:proofErr w:type="spellEnd"/>
+            <w:proofErr w:type="gramEnd"/>
             <w:r>
               <w:rPr>
                 <w:sz w:val="22"/>
@@ -9561,6 +9786,7 @@
                 <w:sz w:val="22"/>
               </w:rPr>
             </w:pPr>
+            <w:proofErr w:type="spellStart"/>
             <w:r>
               <w:rPr>
                 <w:b/>
@@ -9568,6 +9794,7 @@
               </w:rPr>
               <w:t>Related_TTPs</w:t>
             </w:r>
+            <w:proofErr w:type="spellEnd"/>
           </w:p>
         </w:tc>
         <w:tc>
@@ -9630,6 +9857,7 @@
               </w:rPr>
               <w:t xml:space="preserve">The </w:t>
             </w:r>
+            <w:proofErr w:type="spellStart"/>
             <w:r>
               <w:rPr>
                 <w:rFonts w:ascii="Courier New" w:hAnsi="Courier New" w:cs="Courier New"/>
@@ -9638,6 +9866,7 @@
               </w:rPr>
               <w:t>Related_TTPs</w:t>
             </w:r>
+            <w:proofErr w:type="spellEnd"/>
             <w:r>
               <w:rPr>
                 <w:sz w:val="22"/>
@@ -9720,6 +9949,7 @@
                 <w:sz w:val="22"/>
               </w:rPr>
             </w:pPr>
+            <w:proofErr w:type="spellStart"/>
             <w:r>
               <w:rPr>
                 <w:b/>
@@ -9728,6 +9958,7 @@
               <w:lastRenderedPageBreak/>
               <w:t>Related_Incidents</w:t>
             </w:r>
+            <w:proofErr w:type="spellEnd"/>
           </w:p>
         </w:tc>
         <w:tc>
@@ -9742,6 +9973,7 @@
                 <w:sz w:val="20"/>
               </w:rPr>
             </w:pPr>
+            <w:proofErr w:type="spellStart"/>
             <w:r>
               <w:rPr>
                 <w:rFonts w:ascii="Courier New" w:hAnsi="Courier New" w:cs="Courier New"/>
@@ -9749,6 +9981,7 @@
               </w:rPr>
               <w:t>RelatedIncidentsType</w:t>
             </w:r>
+            <w:proofErr w:type="spellEnd"/>
           </w:p>
         </w:tc>
         <w:tc>
@@ -9790,6 +10023,7 @@
               </w:rPr>
               <w:t xml:space="preserve">The </w:t>
             </w:r>
+            <w:proofErr w:type="spellStart"/>
             <w:r>
               <w:rPr>
                 <w:rFonts w:ascii="Courier New" w:hAnsi="Courier New" w:cs="Courier New"/>
@@ -9798,6 +10032,7 @@
               </w:rPr>
               <w:t>RelatedIncidents</w:t>
             </w:r>
+            <w:proofErr w:type="spellEnd"/>
             <w:r>
               <w:rPr>
                 <w:sz w:val="22"/>
@@ -9887,6 +10122,7 @@
                 <w:sz w:val="22"/>
               </w:rPr>
             </w:pPr>
+            <w:proofErr w:type="spellStart"/>
             <w:r>
               <w:rPr>
                 <w:b/>
@@ -9894,6 +10130,7 @@
               </w:rPr>
               <w:t>Related_Indicators</w:t>
             </w:r>
+            <w:proofErr w:type="spellEnd"/>
           </w:p>
         </w:tc>
         <w:tc>
@@ -9908,6 +10145,7 @@
                 <w:sz w:val="20"/>
               </w:rPr>
             </w:pPr>
+            <w:proofErr w:type="spellStart"/>
             <w:r>
               <w:rPr>
                 <w:rFonts w:ascii="Courier New" w:hAnsi="Courier New" w:cs="Courier New"/>
@@ -9915,6 +10153,7 @@
               </w:rPr>
               <w:t>RelatedIndicatorsType</w:t>
             </w:r>
+            <w:proofErr w:type="spellEnd"/>
           </w:p>
         </w:tc>
         <w:tc>
@@ -9956,6 +10195,7 @@
               </w:rPr>
               <w:t xml:space="preserve">The </w:t>
             </w:r>
+            <w:proofErr w:type="spellStart"/>
             <w:r>
               <w:rPr>
                 <w:rFonts w:ascii="Courier New" w:hAnsi="Courier New" w:cs="Courier New"/>
@@ -9964,6 +10204,7 @@
               </w:rPr>
               <w:t>Related_Indicators</w:t>
             </w:r>
+            <w:proofErr w:type="spellEnd"/>
             <w:r>
               <w:rPr>
                 <w:sz w:val="22"/>
@@ -10151,6 +10392,7 @@
                 <w:sz w:val="20"/>
               </w:rPr>
             </w:pPr>
+            <w:proofErr w:type="spellStart"/>
             <w:r>
               <w:rPr>
                 <w:rFonts w:ascii="Courier New" w:hAnsi="Courier New" w:cs="Courier New"/>
@@ -10158,6 +10400,7 @@
               </w:rPr>
               <w:t>AttributionType</w:t>
             </w:r>
+            <w:proofErr w:type="spellEnd"/>
           </w:p>
         </w:tc>
         <w:tc>
@@ -10371,6 +10614,7 @@
                 <w:sz w:val="22"/>
               </w:rPr>
             </w:pPr>
+            <w:proofErr w:type="spellStart"/>
             <w:r>
               <w:rPr>
                 <w:b/>
@@ -10378,6 +10622,7 @@
               </w:rPr>
               <w:t>Associated_Campaigns</w:t>
             </w:r>
+            <w:proofErr w:type="spellEnd"/>
           </w:p>
         </w:tc>
         <w:tc>
@@ -10392,6 +10637,7 @@
                 <w:sz w:val="20"/>
               </w:rPr>
             </w:pPr>
+            <w:proofErr w:type="spellStart"/>
             <w:r>
               <w:rPr>
                 <w:rFonts w:ascii="Courier New" w:hAnsi="Courier New" w:cs="Courier New"/>
@@ -10413,6 +10659,7 @@
               </w:rPr>
               <w:t>CampaignsType</w:t>
             </w:r>
+            <w:proofErr w:type="spellEnd"/>
           </w:p>
         </w:tc>
         <w:tc>
@@ -10456,6 +10703,7 @@
               </w:rPr>
               <w:t xml:space="preserve">The </w:t>
             </w:r>
+            <w:proofErr w:type="spellStart"/>
             <w:r>
               <w:rPr>
                 <w:rFonts w:ascii="Courier New" w:hAnsi="Courier New" w:cs="Courier New"/>
@@ -10465,6 +10713,7 @@
               </w:rPr>
               <w:t>Associated_Campaigns</w:t>
             </w:r>
+            <w:proofErr w:type="spellEnd"/>
             <w:r>
               <w:rPr>
                 <w:rFonts w:ascii="Calibri" w:hAnsi="Calibri"/>
@@ -10521,6 +10770,7 @@
                 <w:sz w:val="20"/>
               </w:rPr>
             </w:pPr>
+            <w:proofErr w:type="spellStart"/>
             <w:r>
               <w:rPr>
                 <w:rFonts w:ascii="Courier New" w:hAnsi="Courier New" w:cs="Courier New"/>
@@ -10535,6 +10785,7 @@
               </w:rPr>
               <w:t>Type</w:t>
             </w:r>
+            <w:proofErr w:type="spellEnd"/>
           </w:p>
         </w:tc>
         <w:tc>
@@ -10673,6 +10924,7 @@
                 <w:sz w:val="20"/>
               </w:rPr>
             </w:pPr>
+            <w:proofErr w:type="spellStart"/>
             <w:r>
               <w:rPr>
                 <w:rFonts w:ascii="Courier New" w:hAnsi="Courier New" w:cs="Courier New"/>
@@ -10687,6 +10939,7 @@
               </w:rPr>
               <w:t>Type</w:t>
             </w:r>
+            <w:proofErr w:type="spellEnd"/>
           </w:p>
         </w:tc>
         <w:tc>
@@ -10769,6 +11022,7 @@
                 <w:sz w:val="22"/>
               </w:rPr>
             </w:pPr>
+            <w:proofErr w:type="spellStart"/>
             <w:r>
               <w:rPr>
                 <w:b/>
@@ -10776,6 +11030,7 @@
               </w:rPr>
               <w:t>Information_Source</w:t>
             </w:r>
+            <w:proofErr w:type="spellEnd"/>
           </w:p>
         </w:tc>
         <w:tc>
@@ -10805,6 +11060,7 @@
                 <w:sz w:val="20"/>
               </w:rPr>
             </w:pPr>
+            <w:proofErr w:type="spellStart"/>
             <w:r>
               <w:rPr>
                 <w:rFonts w:ascii="Courier New" w:hAnsi="Courier New" w:cs="Courier New"/>
@@ -10819,6 +11075,7 @@
               </w:rPr>
               <w:t>Type</w:t>
             </w:r>
+            <w:proofErr w:type="spellEnd"/>
           </w:p>
         </w:tc>
         <w:tc>
@@ -10864,6 +11121,7 @@
               </w:rPr>
               <w:t xml:space="preserve">The </w:t>
             </w:r>
+            <w:proofErr w:type="spellStart"/>
             <w:r>
               <w:rPr>
                 <w:rFonts w:ascii="Courier New" w:hAnsi="Courier New" w:cs="Courier New"/>
@@ -10873,6 +11131,7 @@
               </w:rPr>
               <w:t>Information_Source</w:t>
             </w:r>
+            <w:proofErr w:type="spellEnd"/>
             <w:r>
               <w:rPr>
                 <w:rFonts w:ascii="Calibri" w:hAnsi="Calibri"/>
@@ -10931,7 +11190,27 @@
                 <w:sz w:val="22"/>
                 <w:szCs w:val="22"/>
               </w:rPr>
-              <w:t xml:space="preserve">  Examples of details captured include identitifying characteristics, time-related attributes, and a list of the tools used to collect the information.  </w:t>
+              <w:t xml:space="preserve">  Examples of details captured include </w:t>
+            </w:r>
+            <w:proofErr w:type="spellStart"/>
+            <w:r>
+              <w:rPr>
+                <w:rFonts w:ascii="Calibri" w:hAnsi="Calibri"/>
+                <w:color w:val="000000"/>
+                <w:sz w:val="22"/>
+                <w:szCs w:val="22"/>
+              </w:rPr>
+              <w:t>identitifying</w:t>
+            </w:r>
+            <w:proofErr w:type="spellEnd"/>
+            <w:r>
+              <w:rPr>
+                <w:rFonts w:ascii="Calibri" w:hAnsi="Calibri"/>
+                <w:color w:val="000000"/>
+                <w:sz w:val="22"/>
+                <w:szCs w:val="22"/>
+              </w:rPr>
+              <w:t xml:space="preserve"> characteristics, time-related attributes, and a list of the tools used to collect the information.  </w:t>
             </w:r>
           </w:p>
         </w:tc>
@@ -10973,6 +11252,7 @@
                 <w:sz w:val="20"/>
               </w:rPr>
             </w:pPr>
+            <w:proofErr w:type="spellStart"/>
             <w:r>
               <w:rPr>
                 <w:rFonts w:ascii="Courier New" w:hAnsi="Courier New" w:cs="Courier New"/>
@@ -10987,6 +11267,7 @@
               </w:rPr>
               <w:t>Type</w:t>
             </w:r>
+            <w:proofErr w:type="spellEnd"/>
           </w:p>
         </w:tc>
         <w:tc>
@@ -11112,6 +11393,7 @@
                 <w:sz w:val="22"/>
               </w:rPr>
             </w:pPr>
+            <w:proofErr w:type="spellStart"/>
             <w:r>
               <w:rPr>
                 <w:b/>
@@ -11119,6 +11401,7 @@
               </w:rPr>
               <w:t>Related_Packages</w:t>
             </w:r>
+            <w:proofErr w:type="spellEnd"/>
           </w:p>
         </w:tc>
         <w:tc>
@@ -11148,6 +11431,7 @@
                 <w:sz w:val="20"/>
               </w:rPr>
             </w:pPr>
+            <w:proofErr w:type="spellStart"/>
             <w:r>
               <w:rPr>
                 <w:rFonts w:ascii="Courier New" w:hAnsi="Courier New" w:cs="Courier New"/>
@@ -11155,6 +11439,7 @@
               </w:rPr>
               <w:t>RelatedPackagesRefsType</w:t>
             </w:r>
+            <w:proofErr w:type="spellEnd"/>
           </w:p>
         </w:tc>
         <w:tc>
@@ -11200,6 +11485,7 @@
               </w:rPr>
               <w:t xml:space="preserve">The </w:t>
             </w:r>
+            <w:proofErr w:type="spellStart"/>
             <w:r>
               <w:rPr>
                 <w:rFonts w:ascii="Courier New" w:hAnsi="Courier New" w:cs="Courier New"/>
@@ -11209,6 +11495,7 @@
               </w:rPr>
               <w:t>Related_Packages</w:t>
             </w:r>
+            <w:proofErr w:type="spellEnd"/>
             <w:r>
               <w:rPr>
                 <w:rFonts w:ascii="Calibri" w:hAnsi="Calibri"/>
@@ -11264,6 +11551,7 @@
       </w:pPr>
       <w:bookmarkStart w:id="58" w:name="_Ref394446305"/>
       <w:bookmarkStart w:id="59" w:name="_Toc420658345"/>
+      <w:proofErr w:type="spellStart"/>
       <w:r>
         <w:lastRenderedPageBreak/>
         <w:t>CampaignVersion</w:t>
@@ -11272,6 +11560,7 @@
       <w:r>
         <w:t>Type</w:t>
       </w:r>
+      <w:proofErr w:type="spellEnd"/>
       <w:r>
         <w:t xml:space="preserve"> </w:t>
       </w:r>
@@ -11287,6 +11576,7 @@
       <w:r>
         <w:t xml:space="preserve">The </w:t>
       </w:r>
+      <w:proofErr w:type="spellStart"/>
       <w:r>
         <w:rPr>
           <w:rFonts w:ascii="Courier New" w:hAnsi="Courier New" w:cs="Courier New"/>
@@ -11299,6 +11589,7 @@
         </w:rPr>
         <w:t>Type</w:t>
       </w:r>
+      <w:proofErr w:type="spellEnd"/>
       <w:r>
         <w:rPr>
           <w:rFonts w:ascii="Times New Roman" w:hAnsi="Times New Roman" w:cs="Times New Roman"/>
@@ -11530,7 +11821,7 @@
           <w:sz w:val="24"/>
           <w:szCs w:val="24"/>
         </w:rPr>
-        <w:t>Values</w:t>
+        <w:t>Literals</w:t>
       </w:r>
       <w:r>
         <w:rPr>
@@ -11559,6 +11850,7 @@
         </w:rPr>
         <w:t xml:space="preserve"> the </w:t>
       </w:r>
+      <w:proofErr w:type="spellStart"/>
       <w:r>
         <w:rPr>
           <w:rFonts w:ascii="Courier New" w:hAnsi="Courier New" w:cs="Courier New"/>
@@ -11579,6 +11871,7 @@
         </w:rPr>
         <w:t>Type</w:t>
       </w:r>
+      <w:proofErr w:type="spellEnd"/>
       <w:r>
         <w:rPr>
           <w:b w:val="0"/>
@@ -11940,7 +12233,15 @@
         <w:t>; this duplication is d</w:t>
       </w:r>
       <w:r>
-        <w:t xml:space="preserve">ue to backward-compatiblity issues and </w:t>
+        <w:t>ue to backward-</w:t>
+      </w:r>
+      <w:proofErr w:type="spellStart"/>
+      <w:r>
+        <w:t>compatiblity</w:t>
+      </w:r>
+      <w:proofErr w:type="spellEnd"/>
+      <w:r>
+        <w:t xml:space="preserve"> issues and </w:t>
       </w:r>
       <w:r>
         <w:t xml:space="preserve">will </w:t>
@@ -11960,24 +12261,36 @@
       <w:r>
         <w:t xml:space="preserve">. At that time, the </w:t>
       </w:r>
+      <w:proofErr w:type="spellStart"/>
       <w:r>
         <w:rPr>
           <w:rFonts w:ascii="Courier New" w:hAnsi="Courier New" w:cs="Courier New"/>
         </w:rPr>
-        <w:t>campaign:NamesType</w:t>
-      </w:r>
+        <w:t>campaign</w:t>
+      </w:r>
+      <w:proofErr w:type="gramStart"/>
+      <w:r>
+        <w:rPr>
+          <w:rFonts w:ascii="Courier New" w:hAnsi="Courier New" w:cs="Courier New"/>
+        </w:rPr>
+        <w:t>:NamesType</w:t>
+      </w:r>
+      <w:proofErr w:type="spellEnd"/>
+      <w:proofErr w:type="gramEnd"/>
       <w:r>
         <w:t xml:space="preserve"> class will be removed, </w:t>
       </w:r>
       <w:r>
         <w:t xml:space="preserve">and Campaign names will be defined via the </w:t>
       </w:r>
+      <w:proofErr w:type="spellStart"/>
       <w:r>
         <w:rPr>
           <w:rFonts w:ascii="Courier New" w:hAnsi="Courier New" w:cs="Courier New"/>
         </w:rPr>
         <w:t>stixCommon:NamesType</w:t>
       </w:r>
+      <w:proofErr w:type="spellEnd"/>
       <w:r>
         <w:t xml:space="preserve"> class</w:t>
       </w:r>
@@ -12404,6 +12717,7 @@
                 <w:sz w:val="20"/>
               </w:rPr>
             </w:pPr>
+            <w:proofErr w:type="spellStart"/>
             <w:r>
               <w:rPr>
                 <w:rFonts w:ascii="Courier New" w:hAnsi="Courier New" w:cs="Courier New"/>
@@ -12411,6 +12725,7 @@
               </w:rPr>
               <w:t>VocabularyStringType</w:t>
             </w:r>
+            <w:proofErr w:type="spellEnd"/>
           </w:p>
         </w:tc>
         <w:tc>
@@ -12483,6 +12798,7 @@
               </w:rPr>
               <w:t xml:space="preserve">The content creator may choose any arbitrary value or may constrain the set of possible values by referencing an externally-defined vocabulary or leveraging a formally defined vocabulary extending from the </w:t>
             </w:r>
+            <w:proofErr w:type="spellStart"/>
             <w:r>
               <w:rPr>
                 <w:rFonts w:ascii="Courier New" w:hAnsi="Courier New" w:cs="Courier New"/>
@@ -12490,8 +12806,20 @@
                 <w:sz w:val="22"/>
                 <w:szCs w:val="22"/>
               </w:rPr>
-              <w:t>stixCommon:ControlledVocabularyStringType</w:t>
-            </w:r>
+              <w:t>stixCommon</w:t>
+            </w:r>
+            <w:proofErr w:type="gramStart"/>
+            <w:r>
+              <w:rPr>
+                <w:rFonts w:ascii="Courier New" w:hAnsi="Courier New" w:cs="Courier New"/>
+                <w:color w:val="000000"/>
+                <w:sz w:val="22"/>
+                <w:szCs w:val="22"/>
+              </w:rPr>
+              <w:t>:ControlledVocabularyStringType</w:t>
+            </w:r>
+            <w:proofErr w:type="spellEnd"/>
+            <w:proofErr w:type="gramEnd"/>
             <w:r>
               <w:rPr>
                 <w:rFonts w:ascii="Calibri" w:hAnsi="Calibri"/>
@@ -12600,12 +12928,14 @@
       <w:r>
         <w:t xml:space="preserve">It extends the </w:t>
       </w:r>
+      <w:proofErr w:type="spellStart"/>
       <w:r>
         <w:rPr>
           <w:rFonts w:ascii="Courier New" w:hAnsi="Courier New" w:cs="Courier New"/>
         </w:rPr>
         <w:t>GenericRelationshipListType</w:t>
       </w:r>
+      <w:proofErr w:type="spellEnd"/>
       <w:r>
         <w:t xml:space="preserve"> superclass defined in the STIX Common data model, which specifies</w:t>
       </w:r>
@@ -12775,7 +13105,7 @@
                     <pic:cNvPicPr/>
                   </pic:nvPicPr>
                   <pic:blipFill>
-                    <a:blip r:embed="rId36"/>
+                    <a:blip r:embed="rId34"/>
                     <a:stretch>
                       <a:fillRect/>
                     </a:stretch>
@@ -13347,6 +13677,7 @@
                 <w:sz w:val="22"/>
               </w:rPr>
             </w:pPr>
+            <w:proofErr w:type="spellStart"/>
             <w:r>
               <w:rPr>
                 <w:b/>
@@ -13354,6 +13685,7 @@
               </w:rPr>
               <w:t>Related_TTP</w:t>
             </w:r>
+            <w:proofErr w:type="spellEnd"/>
           </w:p>
         </w:tc>
         <w:tc>
@@ -13368,6 +13700,7 @@
                 <w:sz w:val="20"/>
               </w:rPr>
             </w:pPr>
+            <w:proofErr w:type="spellStart"/>
             <w:r>
               <w:rPr>
                 <w:rFonts w:ascii="Courier New" w:hAnsi="Courier New" w:cs="Courier New"/>
@@ -13375,6 +13708,7 @@
               </w:rPr>
               <w:t>stixCommon:RelatedTTPType</w:t>
             </w:r>
+            <w:proofErr w:type="spellEnd"/>
           </w:p>
         </w:tc>
         <w:tc>
@@ -13420,6 +13754,7 @@
               </w:rPr>
               <w:t xml:space="preserve">The </w:t>
             </w:r>
+            <w:proofErr w:type="spellStart"/>
             <w:r>
               <w:rPr>
                 <w:rFonts w:ascii="Courier New" w:hAnsi="Courier New" w:cs="Courier New"/>
@@ -13429,6 +13764,7 @@
               </w:rPr>
               <w:t>Related_TTP</w:t>
             </w:r>
+            <w:proofErr w:type="spellEnd"/>
             <w:r>
               <w:rPr>
                 <w:rFonts w:ascii="Calibri" w:hAnsi="Calibri"/>
@@ -13473,6 +13809,7 @@
       </w:pPr>
       <w:bookmarkStart w:id="67" w:name="_Ref394941555"/>
       <w:bookmarkStart w:id="68" w:name="_Toc420658348"/>
+      <w:proofErr w:type="spellStart"/>
       <w:r>
         <w:lastRenderedPageBreak/>
         <w:t>Related</w:t>
@@ -13484,6 +13821,7 @@
         <w:t>Type</w:t>
       </w:r>
       <w:bookmarkEnd w:id="67"/>
+      <w:proofErr w:type="spellEnd"/>
       <w:r>
         <w:t xml:space="preserve"> Class</w:t>
       </w:r>
@@ -13499,6 +13837,7 @@
       <w:r>
         <w:t xml:space="preserve">The </w:t>
       </w:r>
+      <w:proofErr w:type="spellStart"/>
       <w:r>
         <w:rPr>
           <w:rFonts w:ascii="Courier New" w:hAnsi="Courier New" w:cs="Courier New"/>
@@ -13511,6 +13850,7 @@
         </w:rPr>
         <w:t>Type</w:t>
       </w:r>
+      <w:proofErr w:type="spellEnd"/>
       <w:r>
         <w:rPr>
           <w:rFonts w:cs="Courier New"/>
@@ -13547,12 +13887,14 @@
       <w:r>
         <w:t xml:space="preserve">It extends the </w:t>
       </w:r>
+      <w:proofErr w:type="spellStart"/>
       <w:r>
         <w:rPr>
           <w:rFonts w:ascii="Courier New" w:hAnsi="Courier New" w:cs="Courier New"/>
         </w:rPr>
         <w:t>GenericRelationshipListType</w:t>
       </w:r>
+      <w:proofErr w:type="spellEnd"/>
       <w:r>
         <w:t xml:space="preserve"> superclass defined in the STIX Common data model, which specifie</w:t>
       </w:r>
@@ -13621,12 +13963,14 @@
         </w:rPr>
         <w:t xml:space="preserve">corresponding to the </w:t>
       </w:r>
+      <w:proofErr w:type="spellStart"/>
       <w:r>
         <w:rPr>
           <w:rFonts w:ascii="Courier New" w:hAnsi="Courier New" w:cs="Courier New"/>
         </w:rPr>
         <w:t>RelatedIncidentsType</w:t>
       </w:r>
+      <w:proofErr w:type="spellEnd"/>
       <w:r>
         <w:rPr>
           <w:rFonts w:cs="Courier New"/>
@@ -13736,7 +14080,7 @@
                     <pic:cNvPicPr/>
                   </pic:nvPicPr>
                   <pic:blipFill>
-                    <a:blip r:embed="rId37"/>
+                    <a:blip r:embed="rId35"/>
                     <a:stretch>
                       <a:fillRect/>
                     </a:stretch>
@@ -13896,6 +14240,7 @@
         </w:rPr>
         <w:t xml:space="preserve">UML diagram of the </w:t>
       </w:r>
+      <w:proofErr w:type="spellStart"/>
       <w:r>
         <w:rPr>
           <w:rFonts w:ascii="Courier New" w:hAnsi="Courier New" w:cs="Courier New"/>
@@ -13916,6 +14261,7 @@
         </w:rPr>
         <w:t>Type</w:t>
       </w:r>
+      <w:proofErr w:type="spellEnd"/>
       <w:r>
         <w:rPr>
           <w:b w:val="0"/>
@@ -13976,6 +14322,7 @@
       <w:r>
         <w:t xml:space="preserve"> shows the properties of the </w:t>
       </w:r>
+      <w:proofErr w:type="spellStart"/>
       <w:r>
         <w:rPr>
           <w:rFonts w:ascii="Courier New" w:hAnsi="Courier New" w:cs="Courier New"/>
@@ -13994,6 +14341,7 @@
         </w:rPr>
         <w:t>Type</w:t>
       </w:r>
+      <w:proofErr w:type="spellEnd"/>
       <w:r>
         <w:t xml:space="preserve"> specialization and is associated with the UML diagram of </w:t>
       </w:r>
@@ -14183,6 +14531,7 @@
         </w:rPr>
         <w:t xml:space="preserve">the </w:t>
       </w:r>
+      <w:proofErr w:type="spellStart"/>
       <w:r>
         <w:rPr>
           <w:rFonts w:ascii="Courier New" w:hAnsi="Courier New" w:cs="Courier New"/>
@@ -14203,6 +14552,7 @@
         </w:rPr>
         <w:t>Type</w:t>
       </w:r>
+      <w:proofErr w:type="spellEnd"/>
       <w:r>
         <w:rPr>
           <w:rFonts w:cs="Courier New"/>
@@ -14335,6 +14685,7 @@
                 <w:sz w:val="22"/>
               </w:rPr>
             </w:pPr>
+            <w:proofErr w:type="spellStart"/>
             <w:r>
               <w:rPr>
                 <w:b/>
@@ -14342,6 +14693,7 @@
               </w:rPr>
               <w:t>Related_Incident</w:t>
             </w:r>
+            <w:proofErr w:type="spellEnd"/>
           </w:p>
         </w:tc>
         <w:tc>
@@ -14356,6 +14708,7 @@
                 <w:sz w:val="20"/>
               </w:rPr>
             </w:pPr>
+            <w:proofErr w:type="spellStart"/>
             <w:r>
               <w:rPr>
                 <w:rFonts w:ascii="Courier New" w:hAnsi="Courier New" w:cs="Courier New"/>
@@ -14363,6 +14716,7 @@
               </w:rPr>
               <w:t>stixCommon:RelatedIncidentType</w:t>
             </w:r>
+            <w:proofErr w:type="spellEnd"/>
           </w:p>
         </w:tc>
         <w:tc>
@@ -14406,6 +14760,7 @@
               </w:rPr>
               <w:t xml:space="preserve">The </w:t>
             </w:r>
+            <w:proofErr w:type="spellStart"/>
             <w:r>
               <w:rPr>
                 <w:rFonts w:ascii="Courier New" w:hAnsi="Courier New" w:cs="Courier New"/>
@@ -14414,6 +14769,7 @@
               </w:rPr>
               <w:t>Related_Incident</w:t>
             </w:r>
+            <w:proofErr w:type="spellEnd"/>
             <w:r>
               <w:rPr>
                 <w:sz w:val="22"/>
@@ -14486,6 +14842,7 @@
       <w:bookmarkStart w:id="75" w:name="_Ref417306536"/>
       <w:bookmarkStart w:id="76" w:name="_Toc420658349"/>
       <w:bookmarkStart w:id="77" w:name="_Ref381702753"/>
+      <w:proofErr w:type="spellStart"/>
       <w:r>
         <w:t>Related</w:t>
       </w:r>
@@ -14495,6 +14852,7 @@
       <w:r>
         <w:t>Type</w:t>
       </w:r>
+      <w:proofErr w:type="spellEnd"/>
       <w:r>
         <w:t xml:space="preserve"> Class</w:t>
       </w:r>
@@ -14513,6 +14871,7 @@
       <w:r>
         <w:t xml:space="preserve">The </w:t>
       </w:r>
+      <w:proofErr w:type="spellStart"/>
       <w:r>
         <w:rPr>
           <w:rFonts w:ascii="Courier New" w:hAnsi="Courier New" w:cs="Courier New"/>
@@ -14537,6 +14896,7 @@
         </w:rPr>
         <w:t>Type</w:t>
       </w:r>
+      <w:proofErr w:type="spellEnd"/>
       <w:r>
         <w:t xml:space="preserve"> class specifies a </w:t>
       </w:r>
@@ -14549,8 +14909,13 @@
       <w:r>
         <w:t xml:space="preserve">asserted as </w:t>
       </w:r>
-      <w:r>
-        <w:t xml:space="preserve">relevent </w:t>
+      <w:proofErr w:type="spellStart"/>
+      <w:r>
+        <w:t>relevent</w:t>
+      </w:r>
+      <w:proofErr w:type="spellEnd"/>
+      <w:r>
+        <w:t xml:space="preserve"> </w:t>
       </w:r>
       <w:r>
         <w:t xml:space="preserve">to a Campaign.  </w:t>
@@ -14558,12 +14923,14 @@
       <w:r>
         <w:t xml:space="preserve">It extends the </w:t>
       </w:r>
+      <w:proofErr w:type="spellStart"/>
       <w:r>
         <w:rPr>
           <w:rFonts w:ascii="Courier New" w:hAnsi="Courier New" w:cs="Courier New"/>
         </w:rPr>
         <w:t>GenericRelationshipListType</w:t>
       </w:r>
+      <w:proofErr w:type="spellEnd"/>
       <w:r>
         <w:t xml:space="preserve"> superclass defined in the STIX Common data model, which specifies </w:t>
       </w:r>
@@ -14605,6 +14972,7 @@
         </w:rPr>
         <w:t xml:space="preserve">gram corresponding to the </w:t>
       </w:r>
+      <w:proofErr w:type="spellStart"/>
       <w:r>
         <w:rPr>
           <w:rFonts w:ascii="Courier New" w:hAnsi="Courier New" w:cs="Courier New"/>
@@ -14623,6 +14991,7 @@
         </w:rPr>
         <w:t>sType</w:t>
       </w:r>
+      <w:proofErr w:type="spellEnd"/>
       <w:r>
         <w:rPr>
           <w:rFonts w:cs="Courier New"/>
@@ -14708,7 +15077,7 @@
                     <pic:cNvPicPr/>
                   </pic:nvPicPr>
                   <pic:blipFill>
-                    <a:blip r:embed="rId38"/>
+                    <a:blip r:embed="rId36"/>
                     <a:stretch>
                       <a:fillRect/>
                     </a:stretch>
@@ -14864,6 +15233,7 @@
         </w:rPr>
         <w:t xml:space="preserve">UML diagram of the </w:t>
       </w:r>
+      <w:proofErr w:type="spellStart"/>
       <w:r>
         <w:rPr>
           <w:rFonts w:ascii="Courier New" w:hAnsi="Courier New" w:cs="Courier New"/>
@@ -14884,6 +15254,7 @@
         </w:rPr>
         <w:t>sType</w:t>
       </w:r>
+      <w:proofErr w:type="spellEnd"/>
       <w:r>
         <w:rPr>
           <w:b w:val="0"/>
@@ -14916,6 +15287,7 @@
         </w:rPr>
         <w:t xml:space="preserve">: The </w:t>
       </w:r>
+      <w:proofErr w:type="spellStart"/>
       <w:r>
         <w:rPr>
           <w:rFonts w:ascii="Courier New" w:hAnsi="Courier New" w:cs="Courier New"/>
@@ -14923,12 +15295,14 @@
         </w:rPr>
         <w:t>Related_Indicators</w:t>
       </w:r>
+      <w:proofErr w:type="spellEnd"/>
       <w:r>
         <w:rPr>
           <w:i/>
         </w:rPr>
         <w:t xml:space="preserve"> property of the </w:t>
       </w:r>
+      <w:proofErr w:type="spellStart"/>
       <w:r>
         <w:rPr>
           <w:rFonts w:ascii="Courier New" w:hAnsi="Courier New" w:cs="Courier New"/>
@@ -14936,12 +15310,14 @@
         </w:rPr>
         <w:t>CampaignType</w:t>
       </w:r>
+      <w:proofErr w:type="spellEnd"/>
       <w:r>
         <w:rPr>
           <w:i/>
         </w:rPr>
         <w:t xml:space="preserve"> was deprecated in STIX Version 1.1, and it is slated for removal in STIX Version 2.0 (it remains in Version 1.1.1 of the Campaign data model for backward compatibility).  Therefore, because no other property requires it, the </w:t>
       </w:r>
+      <w:proofErr w:type="spellStart"/>
       <w:r>
         <w:rPr>
           <w:rFonts w:ascii="Courier New" w:hAnsi="Courier New" w:cs="Courier New"/>
@@ -14949,12 +15325,14 @@
         </w:rPr>
         <w:t>RelatedIndicatorsType</w:t>
       </w:r>
+      <w:proofErr w:type="spellEnd"/>
       <w:r>
         <w:rPr>
           <w:i/>
         </w:rPr>
         <w:t xml:space="preserve"> class will be removed in Version 2.0 of the Campaign data model.  Unless legacy code or content require the use of the </w:t>
       </w:r>
+      <w:proofErr w:type="spellStart"/>
       <w:r>
         <w:rPr>
           <w:rFonts w:ascii="Courier New" w:hAnsi="Courier New" w:cs="Courier New"/>
@@ -14962,12 +15340,14 @@
         </w:rPr>
         <w:t>Related_Indicators</w:t>
       </w:r>
+      <w:proofErr w:type="spellEnd"/>
       <w:r>
         <w:rPr>
           <w:i/>
         </w:rPr>
         <w:t xml:space="preserve"> property, Relationships between Indicators and Campaigns in STIX v1.1.1 SHOULD be represented using the </w:t>
       </w:r>
+      <w:proofErr w:type="spellStart"/>
       <w:r>
         <w:rPr>
           <w:rFonts w:ascii="Courier New" w:hAnsi="Courier New" w:cs="Courier New"/>
@@ -14975,26 +15355,38 @@
         </w:rPr>
         <w:t>Related_Campaigns</w:t>
       </w:r>
+      <w:proofErr w:type="spellEnd"/>
       <w:r>
         <w:rPr>
           <w:i/>
         </w:rPr>
         <w:t xml:space="preserve"> property of the </w:t>
       </w:r>
+      <w:proofErr w:type="spellStart"/>
       <w:r>
         <w:rPr>
           <w:rFonts w:ascii="Courier New" w:hAnsi="Courier New" w:cs="Courier New"/>
           <w:i/>
         </w:rPr>
-        <w:t>indicator:I</w:t>
-      </w:r>
+        <w:t>indicator</w:t>
+      </w:r>
+      <w:proofErr w:type="gramStart"/>
       <w:r>
         <w:rPr>
           <w:rFonts w:ascii="Courier New" w:hAnsi="Courier New" w:cs="Courier New"/>
           <w:i/>
         </w:rPr>
+        <w:t>:I</w:t>
+      </w:r>
+      <w:r>
+        <w:rPr>
+          <w:rFonts w:ascii="Courier New" w:hAnsi="Courier New" w:cs="Courier New"/>
+          <w:i/>
+        </w:rPr>
         <w:t>ndicatorType</w:t>
       </w:r>
+      <w:proofErr w:type="spellEnd"/>
+      <w:proofErr w:type="gramEnd"/>
       <w:r>
         <w:rPr>
           <w:i/>
@@ -15045,6 +15437,7 @@
       <w:r>
         <w:t xml:space="preserve">shows the properties of the </w:t>
       </w:r>
+      <w:proofErr w:type="spellStart"/>
       <w:r>
         <w:rPr>
           <w:rFonts w:ascii="Courier New" w:hAnsi="Courier New" w:cs="Courier New"/>
@@ -15063,6 +15456,7 @@
         </w:rPr>
         <w:t>Type</w:t>
       </w:r>
+      <w:proofErr w:type="spellEnd"/>
       <w:r>
         <w:t xml:space="preserve"> specialization and is associated with the UML diagram of </w:t>
       </w:r>
@@ -15268,6 +15662,7 @@
         </w:rPr>
         <w:t xml:space="preserve"> </w:t>
       </w:r>
+      <w:proofErr w:type="spellStart"/>
       <w:r>
         <w:rPr>
           <w:rFonts w:ascii="Courier New" w:hAnsi="Courier New" w:cs="Courier New"/>
@@ -15288,6 +15683,7 @@
         </w:rPr>
         <w:t>Type</w:t>
       </w:r>
+      <w:proofErr w:type="spellEnd"/>
       <w:r>
         <w:rPr>
           <w:rFonts w:cs="Courier New"/>
@@ -15444,6 +15840,7 @@
                 <w:sz w:val="22"/>
               </w:rPr>
             </w:pPr>
+            <w:proofErr w:type="spellStart"/>
             <w:r>
               <w:rPr>
                 <w:b/>
@@ -15451,6 +15848,7 @@
               </w:rPr>
               <w:t>Related_Indicator</w:t>
             </w:r>
+            <w:proofErr w:type="spellEnd"/>
           </w:p>
         </w:tc>
         <w:tc>
@@ -15466,6 +15864,7 @@
                 <w:sz w:val="20"/>
               </w:rPr>
             </w:pPr>
+            <w:proofErr w:type="spellStart"/>
             <w:r>
               <w:rPr>
                 <w:rFonts w:ascii="Courier New" w:hAnsi="Courier New" w:cs="Courier New"/>
@@ -15473,6 +15872,7 @@
               </w:rPr>
               <w:t>stixCommon:RelatedIncidentType</w:t>
             </w:r>
+            <w:proofErr w:type="spellEnd"/>
           </w:p>
         </w:tc>
         <w:tc>
@@ -15514,6 +15914,7 @@
               </w:rPr>
               <w:t xml:space="preserve">The </w:t>
             </w:r>
+            <w:proofErr w:type="spellStart"/>
             <w:r>
               <w:rPr>
                 <w:rFonts w:ascii="Courier New" w:hAnsi="Courier New" w:cs="Courier New"/>
@@ -15521,6 +15922,7 @@
               </w:rPr>
               <w:t>Related_Indicator</w:t>
             </w:r>
+            <w:proofErr w:type="spellEnd"/>
             <w:r>
               <w:rPr>
                 <w:sz w:val="22"/>
@@ -15572,12 +15974,14 @@
         <w:pStyle w:val="Heading2"/>
       </w:pPr>
       <w:bookmarkStart w:id="80" w:name="_Toc420658350"/>
+      <w:proofErr w:type="spellStart"/>
       <w:r>
         <w:t>Attribution</w:t>
       </w:r>
       <w:r>
         <w:t>Type</w:t>
       </w:r>
+      <w:proofErr w:type="spellEnd"/>
       <w:r>
         <w:t xml:space="preserve"> Class</w:t>
       </w:r>
@@ -15590,12 +15994,14 @@
       <w:r>
         <w:t xml:space="preserve">The </w:t>
       </w:r>
+      <w:proofErr w:type="spellStart"/>
       <w:r>
         <w:rPr>
           <w:rFonts w:ascii="Courier New" w:hAnsi="Courier New" w:cs="Courier New"/>
         </w:rPr>
         <w:t>AttributionType</w:t>
       </w:r>
+      <w:proofErr w:type="spellEnd"/>
       <w:r>
         <w:t xml:space="preserve"> class specifies a set</w:t>
       </w:r>
@@ -15623,12 +16029,14 @@
       <w:r>
         <w:t xml:space="preserve">It extends the </w:t>
       </w:r>
+      <w:proofErr w:type="spellStart"/>
       <w:r>
         <w:rPr>
           <w:rFonts w:ascii="Courier New" w:hAnsi="Courier New" w:cs="Courier New"/>
         </w:rPr>
         <w:t>GenericRelationshipListType</w:t>
       </w:r>
+      <w:proofErr w:type="spellEnd"/>
       <w:r>
         <w:t xml:space="preserve"> superclass defined in the STIX Common data model, which specifies </w:t>
       </w:r>
@@ -15664,6 +16072,7 @@
         </w:rPr>
         <w:t xml:space="preserve">gram corresponding to the </w:t>
       </w:r>
+      <w:proofErr w:type="spellStart"/>
       <w:r>
         <w:rPr>
           <w:rFonts w:ascii="Courier New" w:hAnsi="Courier New" w:cs="Courier New"/>
@@ -15676,6 +16085,7 @@
         </w:rPr>
         <w:t>Type</w:t>
       </w:r>
+      <w:proofErr w:type="spellEnd"/>
       <w:r>
         <w:rPr>
           <w:rFonts w:cs="Courier New"/>
@@ -15767,7 +16177,7 @@
                     <pic:cNvPicPr/>
                   </pic:nvPicPr>
                   <pic:blipFill>
-                    <a:blip r:embed="rId39"/>
+                    <a:blip r:embed="rId37"/>
                     <a:stretch>
                       <a:fillRect/>
                     </a:stretch>
@@ -15924,6 +16334,7 @@
         </w:rPr>
         <w:t xml:space="preserve">UML diagram of the </w:t>
       </w:r>
+      <w:proofErr w:type="spellStart"/>
       <w:r>
         <w:rPr>
           <w:rFonts w:ascii="Courier New" w:hAnsi="Courier New" w:cs="Courier New"/>
@@ -15934,6 +16345,7 @@
         </w:rPr>
         <w:t>AttributionType</w:t>
       </w:r>
+      <w:proofErr w:type="spellEnd"/>
       <w:r>
         <w:rPr>
           <w:b w:val="0"/>
@@ -15982,12 +16394,14 @@
       <w:r>
         <w:t xml:space="preserve"> shows the properties of the </w:t>
       </w:r>
+      <w:proofErr w:type="spellStart"/>
       <w:r>
         <w:rPr>
           <w:rFonts w:ascii="Courier New" w:hAnsi="Courier New" w:cs="Courier New"/>
         </w:rPr>
         <w:t>AttributionType</w:t>
       </w:r>
+      <w:proofErr w:type="spellEnd"/>
       <w:r>
         <w:t xml:space="preserve"> specialization and is associated with the UML diagra</w:t>
       </w:r>
@@ -16338,6 +16752,7 @@
                 <w:sz w:val="22"/>
               </w:rPr>
             </w:pPr>
+            <w:proofErr w:type="spellStart"/>
             <w:r>
               <w:rPr>
                 <w:b/>
@@ -16345,6 +16760,7 @@
               </w:rPr>
               <w:t>Attributed_Threat_Actor</w:t>
             </w:r>
+            <w:proofErr w:type="spellEnd"/>
           </w:p>
         </w:tc>
         <w:tc>
@@ -16359,6 +16775,7 @@
                 <w:sz w:val="20"/>
               </w:rPr>
             </w:pPr>
+            <w:proofErr w:type="spellStart"/>
             <w:r>
               <w:rPr>
                 <w:rFonts w:ascii="Courier New" w:hAnsi="Courier New" w:cs="Courier New"/>
@@ -16366,6 +16783,7 @@
               </w:rPr>
               <w:t>stixCommon:RelatedThreatActorType</w:t>
             </w:r>
+            <w:proofErr w:type="spellEnd"/>
           </w:p>
         </w:tc>
         <w:tc>
@@ -16411,6 +16829,7 @@
               </w:rPr>
               <w:t xml:space="preserve">The </w:t>
             </w:r>
+            <w:proofErr w:type="spellStart"/>
             <w:r>
               <w:rPr>
                 <w:rFonts w:ascii="Courier New" w:hAnsi="Courier New" w:cs="Courier New"/>
@@ -16420,6 +16839,7 @@
               </w:rPr>
               <w:t>Attributed_Threat_Actor</w:t>
             </w:r>
+            <w:proofErr w:type="spellEnd"/>
             <w:r>
               <w:rPr>
                 <w:rFonts w:ascii="Calibri" w:hAnsi="Calibri"/>
@@ -16457,6 +16877,7 @@
       </w:pPr>
       <w:bookmarkStart w:id="84" w:name="_Ref394446317"/>
       <w:bookmarkStart w:id="85" w:name="_Toc420658351"/>
+      <w:proofErr w:type="spellStart"/>
       <w:r>
         <w:lastRenderedPageBreak/>
         <w:t>AssociatedCampaigns</w:t>
@@ -16465,6 +16886,7 @@
       <w:r>
         <w:t>Type</w:t>
       </w:r>
+      <w:proofErr w:type="spellEnd"/>
       <w:r>
         <w:t xml:space="preserve"> Class</w:t>
       </w:r>
@@ -16477,12 +16899,14 @@
       <w:r>
         <w:t xml:space="preserve">The </w:t>
       </w:r>
+      <w:proofErr w:type="spellStart"/>
       <w:r>
         <w:rPr>
           <w:rFonts w:ascii="Courier New" w:hAnsi="Courier New" w:cs="Courier New"/>
         </w:rPr>
         <w:t>AssociatedCampaignType</w:t>
       </w:r>
+      <w:proofErr w:type="spellEnd"/>
       <w:r>
         <w:t xml:space="preserve"> </w:t>
       </w:r>
@@ -16522,12 +16946,14 @@
       <w:r>
         <w:t xml:space="preserve">It extends the </w:t>
       </w:r>
+      <w:proofErr w:type="spellStart"/>
       <w:r>
         <w:rPr>
           <w:rFonts w:ascii="Courier New" w:hAnsi="Courier New" w:cs="Courier New"/>
         </w:rPr>
         <w:t>GenericRelationshipListType</w:t>
       </w:r>
+      <w:proofErr w:type="spellEnd"/>
       <w:r>
         <w:t xml:space="preserve"> superclass defined in the STIX Common data model, which specifies </w:t>
       </w:r>
@@ -16566,12 +16992,14 @@
         </w:rPr>
         <w:t xml:space="preserve">gram corresponding to the </w:t>
       </w:r>
+      <w:proofErr w:type="spellStart"/>
       <w:r>
         <w:rPr>
           <w:rFonts w:ascii="Courier New" w:hAnsi="Courier New" w:cs="Courier New"/>
         </w:rPr>
         <w:t>AssociatedCampaignsType</w:t>
       </w:r>
+      <w:proofErr w:type="spellEnd"/>
       <w:r>
         <w:rPr>
           <w:rFonts w:cs="Courier New"/>
@@ -16676,7 +17104,7 @@
                     <pic:cNvPicPr/>
                   </pic:nvPicPr>
                   <pic:blipFill>
-                    <a:blip r:embed="rId40"/>
+                    <a:blip r:embed="rId38"/>
                     <a:stretch>
                       <a:fillRect/>
                     </a:stretch>
@@ -16786,12 +17214,14 @@
       <w:r>
         <w:t xml:space="preserve">UML Diagram of the </w:t>
       </w:r>
+      <w:proofErr w:type="spellStart"/>
       <w:r>
         <w:rPr>
           <w:rFonts w:ascii="Courier New" w:hAnsi="Courier New" w:cs="Courier New"/>
         </w:rPr>
         <w:t>AssociatedCampaignsType</w:t>
       </w:r>
+      <w:proofErr w:type="spellEnd"/>
       <w:r>
         <w:t xml:space="preserve"> class</w:t>
       </w:r>
@@ -16846,6 +17276,7 @@
       <w:r>
         <w:t xml:space="preserve">shows the properties of the </w:t>
       </w:r>
+      <w:proofErr w:type="spellStart"/>
       <w:r>
         <w:rPr>
           <w:rFonts w:ascii="Courier New" w:hAnsi="Courier New" w:cs="Courier New"/>
@@ -16858,6 +17289,7 @@
         </w:rPr>
         <w:t>Type</w:t>
       </w:r>
+      <w:proofErr w:type="spellEnd"/>
       <w:r>
         <w:t xml:space="preserve"> specialization and is associated with the UML</w:t>
       </w:r>
@@ -17476,7 +17908,7 @@
       <w:r>
         <w:tab/>
       </w:r>
-      <w:hyperlink r:id="rId41" w:history="1">
+      <w:hyperlink r:id="rId39" w:history="1">
         <w:r>
           <w:rPr>
             <w:rStyle w:val="Hyperlink"/>
@@ -17509,7 +17941,7 @@
         <w:keepLines/>
         <w:ind w:left="720" w:firstLine="720"/>
       </w:pPr>
-      <w:hyperlink r:id="rId42" w:history="1">
+      <w:hyperlink r:id="rId40" w:history="1">
         <w:r>
           <w:rPr>
             <w:rStyle w:val="Hyperlink"/>
@@ -17559,7 +17991,7 @@
       <w:r>
         <w:tab/>
       </w:r>
-      <w:hyperlink r:id="rId43" w:history="1">
+      <w:hyperlink r:id="rId41" w:history="1">
         <w:r>
           <w:rPr>
             <w:rStyle w:val="Hyperlink"/>
@@ -17615,7 +18047,7 @@
       <w:r>
         <w:tab/>
       </w:r>
-      <w:hyperlink r:id="rId44" w:history="1">
+      <w:hyperlink r:id="rId42" w:history="1">
         <w:r>
           <w:rPr>
             <w:rStyle w:val="Hyperlink"/>
@@ -17717,6 +18149,166 @@
         </w:rPr>
         <w:tab/>
       </w:r>
+      <w:hyperlink r:id="rId43" w:history="1">
+        <w:r>
+          <w:rPr>
+            <w:rStyle w:val="Hyperlink"/>
+            <w:szCs w:val="24"/>
+          </w:rPr>
+          <w:t>http://stix.mitre.org/about/documents/XXXX.pdf</w:t>
+        </w:r>
+      </w:hyperlink>
+      <w:r>
+        <w:rPr>
+          <w:szCs w:val="24"/>
+        </w:rPr>
+        <w:t xml:space="preserve"> </w:t>
+      </w:r>
+    </w:p>
+    <w:p>
+      <w:pPr>
+        <w:pStyle w:val="FootnoteText"/>
+        <w:rPr>
+          <w:szCs w:val="24"/>
+        </w:rPr>
+      </w:pPr>
+    </w:p>
+    <w:p>
+      <w:pPr>
+        <w:pStyle w:val="FootnoteText"/>
+      </w:pPr>
+      <w:r>
+        <w:t>[</w:t>
+      </w:r>
+      <w:r>
+        <w:t>STIX</w:t>
+      </w:r>
+      <w:r>
+        <w:rPr>
+          <w:vertAlign w:val="subscript"/>
+        </w:rPr>
+        <w:t>INC</w:t>
+      </w:r>
+      <w:r>
+        <w:t>]</w:t>
+      </w:r>
+      <w:r>
+        <w:tab/>
+        <w:t>STIX</w:t>
+      </w:r>
+      <w:r>
+        <w:rPr>
+          <w:szCs w:val="24"/>
+          <w:vertAlign w:val="superscript"/>
+        </w:rPr>
+        <w:t>TM</w:t>
+      </w:r>
+      <w:r>
+        <w:t xml:space="preserve"> 1.1.1</w:t>
+      </w:r>
+      <w:r>
+        <w:t xml:space="preserve"> </w:t>
+      </w:r>
+      <w:r>
+        <w:t xml:space="preserve">Incident Specification </w:t>
+      </w:r>
+      <w:r>
+        <w:t>(v</w:t>
+      </w:r>
+      <w:r>
+        <w:t>1.1.1</w:t>
+      </w:r>
+      <w:r>
+        <w:t>)</w:t>
+      </w:r>
+    </w:p>
+    <w:p>
+      <w:pPr>
+        <w:pStyle w:val="FootnoteText"/>
+      </w:pPr>
+      <w:r>
+        <w:tab/>
+      </w:r>
+      <w:r>
+        <w:tab/>
+      </w:r>
+      <w:hyperlink r:id="rId44" w:history="1">
+        <w:r>
+          <w:rPr>
+            <w:rStyle w:val="Hyperlink"/>
+            <w:szCs w:val="24"/>
+          </w:rPr>
+          <w:t>http://stix.mitre.org/about/documents/XXXX.pdf</w:t>
+        </w:r>
+      </w:hyperlink>
+    </w:p>
+    <w:p>
+      <w:pPr>
+        <w:pStyle w:val="FootnoteText"/>
+        <w:rPr>
+          <w:szCs w:val="24"/>
+        </w:rPr>
+      </w:pPr>
+    </w:p>
+    <w:p>
+      <w:pPr>
+        <w:pStyle w:val="FootnoteText"/>
+      </w:pPr>
+      <w:r>
+        <w:t>[</w:t>
+      </w:r>
+      <w:r>
+        <w:t>STIX</w:t>
+      </w:r>
+      <w:r>
+        <w:rPr>
+          <w:vertAlign w:val="subscript"/>
+        </w:rPr>
+        <w:t>IND</w:t>
+      </w:r>
+      <w:r>
+        <w:t>]</w:t>
+      </w:r>
+      <w:r>
+        <w:tab/>
+        <w:t>STIX</w:t>
+      </w:r>
+      <w:r>
+        <w:rPr>
+          <w:szCs w:val="24"/>
+          <w:vertAlign w:val="superscript"/>
+        </w:rPr>
+        <w:t>TM</w:t>
+      </w:r>
+      <w:r>
+        <w:t xml:space="preserve"> 1.1.1</w:t>
+      </w:r>
+      <w:r>
+        <w:t xml:space="preserve"> </w:t>
+      </w:r>
+      <w:r>
+        <w:t xml:space="preserve">Indicator Specification </w:t>
+      </w:r>
+      <w:r>
+        <w:t>(v2</w:t>
+      </w:r>
+      <w:r>
+        <w:t>.1.1</w:t>
+      </w:r>
+      <w:r>
+        <w:t>)</w:t>
+      </w:r>
+    </w:p>
+    <w:p>
+      <w:pPr>
+        <w:pStyle w:val="FootnoteText"/>
+      </w:pPr>
+      <w:r>
+        <w:tab/>
+      </w:r>
+      <w:r>
+        <w:tab/>
+      </w:r>
       <w:hyperlink r:id="rId45" w:history="1">
         <w:r>
           <w:rPr>
@@ -17726,19 +18318,10 @@
           <w:t>http://stix.mitre.org/about/documents/XXXX.pdf</w:t>
         </w:r>
       </w:hyperlink>
-      <w:r>
-        <w:rPr>
-          <w:szCs w:val="24"/>
-        </w:rPr>
-        <w:t xml:space="preserve"> </w:t>
-      </w:r>
     </w:p>
     <w:p>
       <w:pPr>
         <w:pStyle w:val="FootnoteText"/>
-        <w:rPr>
-          <w:szCs w:val="24"/>
-        </w:rPr>
       </w:pPr>
     </w:p>
     <w:p>
@@ -17755,7 +18338,7 @@
         <w:rPr>
           <w:vertAlign w:val="subscript"/>
         </w:rPr>
-        <w:t>INC</w:t>
+        <w:t>TA</w:t>
       </w:r>
       <w:r>
         <w:t>]</w:t>
@@ -17772,13 +18355,13 @@
         <w:t>TM</w:t>
       </w:r>
       <w:r>
-        <w:t xml:space="preserve"> 1.1.1</w:t>
-      </w:r>
-      <w:r>
         <w:t xml:space="preserve"> </w:t>
       </w:r>
       <w:r>
-        <w:t xml:space="preserve">Incident Specification </w:t>
+        <w:t xml:space="preserve">1.1.1 </w:t>
+      </w:r>
+      <w:r>
+        <w:t xml:space="preserve">Threat Actor Specification </w:t>
       </w:r>
       <w:r>
         <w:t>(v</w:t>
@@ -17813,9 +18396,6 @@
     <w:p>
       <w:pPr>
         <w:pStyle w:val="FootnoteText"/>
-        <w:rPr>
-          <w:szCs w:val="24"/>
-        </w:rPr>
       </w:pPr>
     </w:p>
     <w:p>
@@ -17832,7 +18412,7 @@
         <w:rPr>
           <w:vertAlign w:val="subscript"/>
         </w:rPr>
-        <w:t>IND</w:t>
+        <w:t>TTP</w:t>
       </w:r>
       <w:r>
         <w:t>]</w:t>
@@ -17849,19 +18429,19 @@
         <w:t>TM</w:t>
       </w:r>
       <w:r>
-        <w:t xml:space="preserve"> 1.1.1</w:t>
-      </w:r>
-      <w:r>
         <w:t xml:space="preserve"> </w:t>
       </w:r>
       <w:r>
-        <w:t xml:space="preserve">Indicator Specification </w:t>
-      </w:r>
-      <w:r>
-        <w:t>(v2</w:t>
-      </w:r>
-      <w:r>
-        <w:t>.1.1</w:t>
+        <w:t xml:space="preserve">1.1.1 </w:t>
+      </w:r>
+      <w:r>
+        <w:t xml:space="preserve">TTP Specification </w:t>
+      </w:r>
+      <w:r>
+        <w:t>(v</w:t>
+      </w:r>
+      <w:r>
+        <w:t>1.1.1</w:t>
       </w:r>
       <w:r>
         <w:t>)</w:t>
@@ -17870,6 +18450,10 @@
     <w:p>
       <w:pPr>
         <w:pStyle w:val="FootnoteText"/>
+        <w:rPr>
+          <w:rStyle w:val="Hyperlink"/>
+          <w:szCs w:val="24"/>
+        </w:rPr>
       </w:pPr>
       <w:r>
         <w:tab/>
@@ -17894,158 +18478,6 @@
     </w:p>
     <w:p>
       <w:pPr>
-        <w:pStyle w:val="FootnoteText"/>
-      </w:pPr>
-      <w:r>
-        <w:t>[</w:t>
-      </w:r>
-      <w:r>
-        <w:t>STIX</w:t>
-      </w:r>
-      <w:r>
-        <w:rPr>
-          <w:vertAlign w:val="subscript"/>
-        </w:rPr>
-        <w:t>TA</w:t>
-      </w:r>
-      <w:r>
-        <w:t>]</w:t>
-      </w:r>
-      <w:r>
-        <w:tab/>
-        <w:t>STIX</w:t>
-      </w:r>
-      <w:r>
-        <w:rPr>
-          <w:szCs w:val="24"/>
-          <w:vertAlign w:val="superscript"/>
-        </w:rPr>
-        <w:t>TM</w:t>
-      </w:r>
-      <w:r>
-        <w:t xml:space="preserve"> </w:t>
-      </w:r>
-      <w:r>
-        <w:t xml:space="preserve">1.1.1 </w:t>
-      </w:r>
-      <w:r>
-        <w:t xml:space="preserve">Threat Actor Specification </w:t>
-      </w:r>
-      <w:r>
-        <w:t>(v</w:t>
-      </w:r>
-      <w:r>
-        <w:t>1.1.1</w:t>
-      </w:r>
-      <w:r>
-        <w:t>)</w:t>
-      </w:r>
-    </w:p>
-    <w:p>
-      <w:pPr>
-        <w:pStyle w:val="FootnoteText"/>
-      </w:pPr>
-      <w:r>
-        <w:tab/>
-      </w:r>
-      <w:r>
-        <w:tab/>
-      </w:r>
-      <w:hyperlink r:id="rId48" w:history="1">
-        <w:r>
-          <w:rPr>
-            <w:rStyle w:val="Hyperlink"/>
-            <w:szCs w:val="24"/>
-          </w:rPr>
-          <w:t>http://stix.mitre.org/about/documents/XXXX.pdf</w:t>
-        </w:r>
-      </w:hyperlink>
-    </w:p>
-    <w:p>
-      <w:pPr>
-        <w:pStyle w:val="FootnoteText"/>
-      </w:pPr>
-    </w:p>
-    <w:p>
-      <w:pPr>
-        <w:pStyle w:val="FootnoteText"/>
-      </w:pPr>
-      <w:r>
-        <w:t>[</w:t>
-      </w:r>
-      <w:r>
-        <w:t>STIX</w:t>
-      </w:r>
-      <w:r>
-        <w:rPr>
-          <w:vertAlign w:val="subscript"/>
-        </w:rPr>
-        <w:t>TTP</w:t>
-      </w:r>
-      <w:r>
-        <w:t>]</w:t>
-      </w:r>
-      <w:r>
-        <w:tab/>
-        <w:t>STIX</w:t>
-      </w:r>
-      <w:r>
-        <w:rPr>
-          <w:szCs w:val="24"/>
-          <w:vertAlign w:val="superscript"/>
-        </w:rPr>
-        <w:t>TM</w:t>
-      </w:r>
-      <w:r>
-        <w:t xml:space="preserve"> </w:t>
-      </w:r>
-      <w:r>
-        <w:t xml:space="preserve">1.1.1 </w:t>
-      </w:r>
-      <w:r>
-        <w:t xml:space="preserve">TTP Specification </w:t>
-      </w:r>
-      <w:r>
-        <w:t>(v</w:t>
-      </w:r>
-      <w:r>
-        <w:t>1.1.1</w:t>
-      </w:r>
-      <w:r>
-        <w:t>)</w:t>
-      </w:r>
-    </w:p>
-    <w:p>
-      <w:pPr>
-        <w:pStyle w:val="FootnoteText"/>
-        <w:rPr>
-          <w:rStyle w:val="Hyperlink"/>
-          <w:szCs w:val="24"/>
-        </w:rPr>
-      </w:pPr>
-      <w:r>
-        <w:tab/>
-      </w:r>
-      <w:r>
-        <w:tab/>
-      </w:r>
-      <w:hyperlink r:id="rId49" w:history="1">
-        <w:r>
-          <w:rPr>
-            <w:rStyle w:val="Hyperlink"/>
-            <w:szCs w:val="24"/>
-          </w:rPr>
-          <w:t>http://stix.mitre.org/about/documents/XXXX.pdf</w:t>
-        </w:r>
-      </w:hyperlink>
-    </w:p>
-    <w:p>
-      <w:pPr>
-        <w:pStyle w:val="FootnoteText"/>
-      </w:pPr>
-    </w:p>
-    <w:p>
-      <w:pPr>
         <w:autoSpaceDE w:val="0"/>
         <w:autoSpaceDN w:val="0"/>
         <w:rPr>
@@ -18082,7 +18514,7 @@
           <w:szCs w:val="22"/>
         </w:rPr>
       </w:pPr>
-      <w:hyperlink r:id="rId50" w:history="1">
+      <w:hyperlink r:id="rId48" w:history="1">
         <w:r>
           <w:rPr>
             <w:rStyle w:val="Hyperlink"/>
@@ -18238,6 +18670,16 @@
 
 <file path=word/footer3.xml><?xml version="1.0" encoding="utf-8"?>
 <w:ftr xmlns:wpc="http://schemas.microsoft.com/office/word/2010/wordprocessingCanvas" xmlns:mc="http://schemas.openxmlformats.org/markup-compatibility/2006" xmlns:o="urn:schemas-microsoft-com:office:office" xmlns:r="http://schemas.openxmlformats.org/officeDocument/2006/relationships" xmlns:m="http://schemas.openxmlformats.org/officeDocument/2006/math" xmlns:v="urn:schemas-microsoft-com:vml" xmlns:wp14="http://schemas.microsoft.com/office/word/2010/wordprocessingDrawing" xmlns:wp="http://schemas.openxmlformats.org/drawingml/2006/wordprocessingDrawing" xmlns:w10="urn:schemas-microsoft-com:office:word" xmlns:w="http://schemas.openxmlformats.org/wordprocessingml/2006/main" xmlns:w14="http://schemas.microsoft.com/office/word/2010/wordml" xmlns:w15="http://schemas.microsoft.com/office/word/2012/wordml" xmlns:wpg="http://schemas.microsoft.com/office/word/2010/wordprocessingGroup" xmlns:wpi="http://schemas.microsoft.com/office/word/2010/wordprocessingInk" xmlns:wne="http://schemas.microsoft.com/office/word/2006/wordml" xmlns:wps="http://schemas.microsoft.com/office/word/2010/wordprocessingShape" mc:Ignorable="w14 w15 wp14">
+  <w:p>
+    <w:pPr>
+      <w:pStyle w:val="Footer"/>
+    </w:pPr>
+  </w:p>
+</w:ftr>
+</file>
+
+<file path=word/footer4.xml><?xml version="1.0" encoding="utf-8"?>
+<w:ftr xmlns:wpc="http://schemas.microsoft.com/office/word/2010/wordprocessingCanvas" xmlns:mc="http://schemas.openxmlformats.org/markup-compatibility/2006" xmlns:o="urn:schemas-microsoft-com:office:office" xmlns:r="http://schemas.openxmlformats.org/officeDocument/2006/relationships" xmlns:m="http://schemas.openxmlformats.org/officeDocument/2006/math" xmlns:v="urn:schemas-microsoft-com:vml" xmlns:wp14="http://schemas.microsoft.com/office/word/2010/wordprocessingDrawing" xmlns:wp="http://schemas.openxmlformats.org/drawingml/2006/wordprocessingDrawing" xmlns:w10="urn:schemas-microsoft-com:office:word" xmlns:w="http://schemas.openxmlformats.org/wordprocessingml/2006/main" xmlns:w14="http://schemas.microsoft.com/office/word/2010/wordml" xmlns:w15="http://schemas.microsoft.com/office/word/2012/wordml" xmlns:wpg="http://schemas.microsoft.com/office/word/2010/wordprocessingGroup" xmlns:wpi="http://schemas.microsoft.com/office/word/2010/wordprocessingInk" xmlns:wne="http://schemas.microsoft.com/office/word/2006/wordml" xmlns:wps="http://schemas.microsoft.com/office/word/2010/wordprocessingShape" mc:Ignorable="w14 w15 wp14">
   <w:sdt>
     <w:sdtPr>
       <w:id w:val="-1023631796"/>
@@ -18296,7 +18738,7 @@
 </w:ftr>
 </file>
 
-<file path=word/footer4.xml><?xml version="1.0" encoding="utf-8"?>
+<file path=word/footer5.xml><?xml version="1.0" encoding="utf-8"?>
 <w:ftr xmlns:wpc="http://schemas.microsoft.com/office/word/2010/wordprocessingCanvas" xmlns:mc="http://schemas.openxmlformats.org/markup-compatibility/2006" xmlns:o="urn:schemas-microsoft-com:office:office" xmlns:r="http://schemas.openxmlformats.org/officeDocument/2006/relationships" xmlns:m="http://schemas.openxmlformats.org/officeDocument/2006/math" xmlns:v="urn:schemas-microsoft-com:vml" xmlns:wp14="http://schemas.microsoft.com/office/word/2010/wordprocessingDrawing" xmlns:wp="http://schemas.openxmlformats.org/drawingml/2006/wordprocessingDrawing" xmlns:w10="urn:schemas-microsoft-com:office:word" xmlns:w="http://schemas.openxmlformats.org/wordprocessingml/2006/main" xmlns:w14="http://schemas.microsoft.com/office/word/2010/wordml" xmlns:w15="http://schemas.microsoft.com/office/word/2012/wordml" xmlns:wpg="http://schemas.microsoft.com/office/word/2010/wordprocessingGroup" xmlns:wpi="http://schemas.microsoft.com/office/word/2010/wordprocessingInk" xmlns:wne="http://schemas.microsoft.com/office/word/2006/wordml" xmlns:wps="http://schemas.microsoft.com/office/word/2010/wordprocessingShape" mc:Ignorable="w14 w15 wp14">
   <w:p>
     <w:pPr>
@@ -18337,7 +18779,7 @@
 </w:ftr>
 </file>
 
-<file path=word/footer5.xml><?xml version="1.0" encoding="utf-8"?>
+<file path=word/footer6.xml><?xml version="1.0" encoding="utf-8"?>
 <w:ftr xmlns:wpc="http://schemas.microsoft.com/office/word/2010/wordprocessingCanvas" xmlns:mc="http://schemas.openxmlformats.org/markup-compatibility/2006" xmlns:o="urn:schemas-microsoft-com:office:office" xmlns:r="http://schemas.openxmlformats.org/officeDocument/2006/relationships" xmlns:m="http://schemas.openxmlformats.org/officeDocument/2006/math" xmlns:v="urn:schemas-microsoft-com:vml" xmlns:wp14="http://schemas.microsoft.com/office/word/2010/wordprocessingDrawing" xmlns:wp="http://schemas.openxmlformats.org/drawingml/2006/wordprocessingDrawing" xmlns:w10="urn:schemas-microsoft-com:office:word" xmlns:w="http://schemas.openxmlformats.org/wordprocessingml/2006/main" xmlns:w14="http://schemas.microsoft.com/office/word/2010/wordml" xmlns:w15="http://schemas.microsoft.com/office/word/2012/wordml" xmlns:wpg="http://schemas.microsoft.com/office/word/2010/wordprocessingGroup" xmlns:wpi="http://schemas.microsoft.com/office/word/2010/wordprocessingInk" xmlns:wne="http://schemas.microsoft.com/office/word/2006/wordml" xmlns:wps="http://schemas.microsoft.com/office/word/2010/wordprocessingShape" mc:Ignorable="w14 w15 wp14">
   <w:sdt>
     <w:sdtPr>
@@ -18347,7 +18789,6 @@
         <w:docPartUnique/>
       </w:docPartObj>
     </w:sdtPr>
-    <w:sdtEndPr/>
     <w:sdtContent>
       <w:p>
         <w:pPr>
@@ -18372,7 +18813,7 @@
           <w:rPr>
             <w:noProof/>
           </w:rPr>
-          <w:t>1</w:t>
+          <w:t>19</w:t>
         </w:r>
         <w:r>
           <w:rPr>
@@ -18563,6 +19004,16 @@
   <w:p>
     <w:pPr>
       <w:pStyle w:val="Header"/>
+    </w:pPr>
+  </w:p>
+</w:hdr>
+</file>
+
+<file path=word/header2.xml><?xml version="1.0" encoding="utf-8"?>
+<w:hdr xmlns:wpc="http://schemas.microsoft.com/office/word/2010/wordprocessingCanvas" xmlns:mc="http://schemas.openxmlformats.org/markup-compatibility/2006" xmlns:o="urn:schemas-microsoft-com:office:office" xmlns:r="http://schemas.openxmlformats.org/officeDocument/2006/relationships" xmlns:m="http://schemas.openxmlformats.org/officeDocument/2006/math" xmlns:v="urn:schemas-microsoft-com:vml" xmlns:wp14="http://schemas.microsoft.com/office/word/2010/wordprocessingDrawing" xmlns:wp="http://schemas.openxmlformats.org/drawingml/2006/wordprocessingDrawing" xmlns:w10="urn:schemas-microsoft-com:office:word" xmlns:w="http://schemas.openxmlformats.org/wordprocessingml/2006/main" xmlns:w14="http://schemas.microsoft.com/office/word/2010/wordml" xmlns:w15="http://schemas.microsoft.com/office/word/2012/wordml" xmlns:wpg="http://schemas.microsoft.com/office/word/2010/wordprocessingGroup" xmlns:wpi="http://schemas.microsoft.com/office/word/2010/wordprocessingInk" xmlns:wne="http://schemas.microsoft.com/office/word/2006/wordml" xmlns:wps="http://schemas.microsoft.com/office/word/2010/wordprocessingShape" mc:Ignorable="w14 w15 wp14">
+  <w:p>
+    <w:pPr>
+      <w:pStyle w:val="Header"/>
       <w:jc w:val="right"/>
     </w:pPr>
     <w:r>
@@ -18581,7 +19032,7 @@
 </w:hdr>
 </file>
 
-<file path=word/header2.xml><?xml version="1.0" encoding="utf-8"?>
+<file path=word/header3.xml><?xml version="1.0" encoding="utf-8"?>
 <w:hdr xmlns:wpc="http://schemas.microsoft.com/office/word/2010/wordprocessingCanvas" xmlns:mc="http://schemas.openxmlformats.org/markup-compatibility/2006" xmlns:o="urn:schemas-microsoft-com:office:office" xmlns:r="http://schemas.openxmlformats.org/officeDocument/2006/relationships" xmlns:m="http://schemas.openxmlformats.org/officeDocument/2006/math" xmlns:v="urn:schemas-microsoft-com:vml" xmlns:wp14="http://schemas.microsoft.com/office/word/2010/wordprocessingDrawing" xmlns:wp="http://schemas.openxmlformats.org/drawingml/2006/wordprocessingDrawing" xmlns:w10="urn:schemas-microsoft-com:office:word" xmlns:w="http://schemas.openxmlformats.org/wordprocessingml/2006/main" xmlns:w14="http://schemas.microsoft.com/office/word/2010/wordml" xmlns:w15="http://schemas.microsoft.com/office/word/2012/wordml" xmlns:wpg="http://schemas.microsoft.com/office/word/2010/wordprocessingGroup" xmlns:wpi="http://schemas.microsoft.com/office/word/2010/wordprocessingInk" xmlns:wne="http://schemas.microsoft.com/office/word/2006/wordml" xmlns:wps="http://schemas.microsoft.com/office/word/2010/wordprocessingShape" mc:Ignorable="w14 w15 wp14">
   <w:p>
     <w:pPr>
@@ -18592,7 +19043,7 @@
 </w:hdr>
 </file>
 
-<file path=word/header3.xml><?xml version="1.0" encoding="utf-8"?>
+<file path=word/header4.xml><?xml version="1.0" encoding="utf-8"?>
 <w:hdr xmlns:wpc="http://schemas.microsoft.com/office/word/2010/wordprocessingCanvas" xmlns:mc="http://schemas.openxmlformats.org/markup-compatibility/2006" xmlns:o="urn:schemas-microsoft-com:office:office" xmlns:r="http://schemas.openxmlformats.org/officeDocument/2006/relationships" xmlns:m="http://schemas.openxmlformats.org/officeDocument/2006/math" xmlns:v="urn:schemas-microsoft-com:vml" xmlns:wp14="http://schemas.microsoft.com/office/word/2010/wordprocessingDrawing" xmlns:wp="http://schemas.openxmlformats.org/drawingml/2006/wordprocessingDrawing" xmlns:w10="urn:schemas-microsoft-com:office:word" xmlns:w="http://schemas.openxmlformats.org/wordprocessingml/2006/main" xmlns:w14="http://schemas.microsoft.com/office/word/2010/wordml" xmlns:w15="http://schemas.microsoft.com/office/word/2012/wordml" xmlns:wpg="http://schemas.microsoft.com/office/word/2010/wordprocessingGroup" xmlns:wpi="http://schemas.microsoft.com/office/word/2010/wordprocessingInk" xmlns:wne="http://schemas.microsoft.com/office/word/2006/wordml" xmlns:wps="http://schemas.microsoft.com/office/word/2010/wordprocessingShape" mc:Ignorable="w14 w15 wp14">
   <w:p>
     <w:pPr>
@@ -18606,7 +19057,7 @@
 </w:hdr>
 </file>
 
-<file path=word/header4.xml><?xml version="1.0" encoding="utf-8"?>
+<file path=word/header5.xml><?xml version="1.0" encoding="utf-8"?>
 <w:hdr xmlns:wpc="http://schemas.microsoft.com/office/word/2010/wordprocessingCanvas" xmlns:mc="http://schemas.openxmlformats.org/markup-compatibility/2006" xmlns:o="urn:schemas-microsoft-com:office:office" xmlns:r="http://schemas.openxmlformats.org/officeDocument/2006/relationships" xmlns:m="http://schemas.openxmlformats.org/officeDocument/2006/math" xmlns:v="urn:schemas-microsoft-com:vml" xmlns:wp14="http://schemas.microsoft.com/office/word/2010/wordprocessingDrawing" xmlns:wp="http://schemas.openxmlformats.org/drawingml/2006/wordprocessingDrawing" xmlns:w10="urn:schemas-microsoft-com:office:word" xmlns:w="http://schemas.openxmlformats.org/wordprocessingml/2006/main" xmlns:w14="http://schemas.microsoft.com/office/word/2010/wordml" xmlns:w15="http://schemas.microsoft.com/office/word/2012/wordml" xmlns:wpg="http://schemas.microsoft.com/office/word/2010/wordprocessingGroup" xmlns:wpi="http://schemas.microsoft.com/office/word/2010/wordprocessingInk" xmlns:wne="http://schemas.microsoft.com/office/word/2006/wordml" xmlns:wps="http://schemas.microsoft.com/office/word/2010/wordprocessingShape" mc:Ignorable="w14 w15 wp14">
   <w:p>
     <w:pPr>
@@ -23105,269 +23556,11 @@
 </file>
 
 <file path=customXml/item1.xml><?xml version="1.0" encoding="utf-8"?>
-<ct:contentTypeSchema xmlns:ct="http://schemas.microsoft.com/office/2006/metadata/contentType" xmlns:ma="http://schemas.microsoft.com/office/2006/metadata/properties/metaAttributes" ct:_="" ma:_="" ma:contentTypeName="MITRE Work" ma:contentTypeID="0x010100823A99C636F7423283FB0D200866C61300CC7BD67365BE2C42A4096DAE1DC10F06" ma:contentTypeVersion="3" ma:contentTypeDescription="Materials and documents that contain MITRE authored content and other content directly attributable to MITRE and its work" ma:contentTypeScope="" ma:versionID="085ad2ce3a226fddc0329540bbfa6f64">
-  <xsd:schema xmlns:xsd="http://www.w3.org/2001/XMLSchema" xmlns:xs="http://www.w3.org/2001/XMLSchema" xmlns:p="http://schemas.microsoft.com/office/2006/metadata/properties" xmlns:ns1="http://schemas.microsoft.com/sharepoint/v3" xmlns:ns2="http://schemas.microsoft.com/sharepoint/v3/fields" xmlns:ns3="4d08c891-aa85-4e91-a798-dce01d66b851" targetNamespace="http://schemas.microsoft.com/office/2006/metadata/properties" ma:root="true" ma:fieldsID="12a853ef9e543adebd21901f9cb1f667" ns1:_="" ns2:_="" ns3:_="">
-    <xsd:import namespace="http://schemas.microsoft.com/sharepoint/v3"/>
-    <xsd:import namespace="http://schemas.microsoft.com/sharepoint/v3/fields"/>
-    <xsd:import namespace="4d08c891-aa85-4e91-a798-dce01d66b851"/>
-    <xsd:element name="properties">
-      <xsd:complexType>
-        <xsd:sequence>
-          <xsd:element name="documentManagement">
-            <xsd:complexType>
-              <xsd:all>
-                <xsd:element ref="ns2:_Contributor" minOccurs="0"/>
-                <xsd:element ref="ns1:MITRE_x0020_Sensitivity"/>
-                <xsd:element ref="ns1:Release_x0020_Statement"/>
-                <xsd:element ref="ns3:Status"/>
-              </xsd:all>
-            </xsd:complexType>
-          </xsd:element>
-        </xsd:sequence>
-      </xsd:complexType>
-    </xsd:element>
-  </xsd:schema>
-  <xsd:schema xmlns:xsd="http://www.w3.org/2001/XMLSchema" xmlns:xs="http://www.w3.org/2001/XMLSchema" xmlns:dms="http://schemas.microsoft.com/office/2006/documentManagement/types" xmlns:pc="http://schemas.microsoft.com/office/infopath/2007/PartnerControls" targetNamespace="http://schemas.microsoft.com/sharepoint/v3" elementFormDefault="qualified">
-    <xsd:import namespace="http://schemas.microsoft.com/office/2006/documentManagement/types"/>
-    <xsd:import namespace="http://schemas.microsoft.com/office/infopath/2007/PartnerControls"/>
-    <xsd:element name="MITRE_x0020_Sensitivity" ma:index="10" ma:displayName="Sensitivity" ma:default="Internal MITRE Information" ma:internalName="MITRE_x0020_Sensitivity">
-      <xsd:simpleType>
-        <xsd:restriction base="dms:Choice">
-          <xsd:enumeration value="Public Information"/>
-          <xsd:enumeration value="Internal MITRE Information"/>
-          <xsd:enumeration value="Sensitive Information"/>
-          <xsd:enumeration value="Highly Sensitive Information"/>
-        </xsd:restriction>
-      </xsd:simpleType>
-    </xsd:element>
-    <xsd:element name="Release_x0020_Statement" ma:index="11" ma:displayName="Release Statement" ma:default="For Internal MITRE Use" ma:internalName="Release_x0020_Statement">
-      <xsd:simpleType>
-        <xsd:union memberTypes="dms:Text">
-          <xsd:simpleType>
-            <xsd:restriction base="dms:Choice">
-              <xsd:enumeration value="Approved for Public Release"/>
-              <xsd:enumeration value="For Internal MITRE Use"/>
-              <xsd:enumeration value="For Release to All Sponsors"/>
-              <xsd:enumeration value="For Limited Internal MITRE Use"/>
-              <xsd:enumeration value="For Limited External Release"/>
-              <xsd:enumeration value="Privileged: Sensitive Personal Information"/>
-              <xsd:enumeration value="MITRE Proprietary"/>
-              <xsd:enumeration value="Source Selection Sensitive"/>
-              <xsd:enumeration value="Restricted: Highly Sensitive Personal Information"/>
-            </xsd:restriction>
-          </xsd:simpleType>
-        </xsd:union>
-      </xsd:simpleType>
-    </xsd:element>
-  </xsd:schema>
-  <xsd:schema xmlns:xsd="http://www.w3.org/2001/XMLSchema" xmlns:xs="http://www.w3.org/2001/XMLSchema" xmlns:dms="http://schemas.microsoft.com/office/2006/documentManagement/types" xmlns:pc="http://schemas.microsoft.com/office/infopath/2007/PartnerControls" targetNamespace="http://schemas.microsoft.com/sharepoint/v3/fields" elementFormDefault="qualified">
-    <xsd:import namespace="http://schemas.microsoft.com/office/2006/documentManagement/types"/>
-    <xsd:import namespace="http://schemas.microsoft.com/office/infopath/2007/PartnerControls"/>
-    <xsd:element name="_Contributor" ma:index="9" nillable="true" ma:displayName="Contributor" ma:description="One or more people or organizations that contributed to this resource" ma:internalName="_Contributor">
-      <xsd:simpleType>
-        <xsd:restriction base="dms:Note">
-          <xsd:maxLength value="255"/>
-        </xsd:restriction>
-      </xsd:simpleType>
-    </xsd:element>
-  </xsd:schema>
-  <xsd:schema xmlns:xsd="http://www.w3.org/2001/XMLSchema" xmlns:xs="http://www.w3.org/2001/XMLSchema" xmlns:dms="http://schemas.microsoft.com/office/2006/documentManagement/types" xmlns:pc="http://schemas.microsoft.com/office/infopath/2007/PartnerControls" targetNamespace="4d08c891-aa85-4e91-a798-dce01d66b851" elementFormDefault="qualified">
-    <xsd:import namespace="http://schemas.microsoft.com/office/2006/documentManagement/types"/>
-    <xsd:import namespace="http://schemas.microsoft.com/office/infopath/2007/PartnerControls"/>
-    <xsd:element name="Status" ma:index="12" ma:displayName="Status" ma:default="In Progress" ma:internalName="Status">
-      <xsd:simpleType>
-        <xsd:restriction base="dms:Choice">
-          <xsd:enumeration value="In Progress"/>
-          <xsd:enumeration value="Draft"/>
-          <xsd:enumeration value="Deliverable"/>
-          <xsd:enumeration value="Other"/>
-        </xsd:restriction>
-      </xsd:simpleType>
-    </xsd:element>
-  </xsd:schema>
-  <xsd:schema xmlns="http://schemas.openxmlformats.org/package/2006/metadata/core-properties" xmlns:xsd="http://www.w3.org/2001/XMLSchema" xmlns:xsi="http://www.w3.org/2001/XMLSchema-instance" xmlns:dc="http://purl.org/dc/elements/1.1/" xmlns:dcterms="http://purl.org/dc/terms/" xmlns:odoc="http://schemas.microsoft.com/internal/obd" targetNamespace="http://schemas.openxmlformats.org/package/2006/metadata/core-properties" elementFormDefault="qualified" attributeFormDefault="unqualified" blockDefault="#all">
-    <xsd:import namespace="http://purl.org/dc/elements/1.1/" schemaLocation="http://dublincore.org/schemas/xmls/qdc/2003/04/02/dc.xsd"/>
-    <xsd:import namespace="http://purl.org/dc/terms/" schemaLocation="http://dublincore.org/schemas/xmls/qdc/2003/04/02/dcterms.xsd"/>
-    <xsd:element name="coreProperties" type="CT_coreProperties"/>
-    <xsd:complexType name="CT_coreProperties">
-      <xsd:all>
-        <xsd:element ref="dc:creator" minOccurs="0" maxOccurs="1" ma:index="8" ma:displayName="Author"/>
-        <xsd:element ref="dcterms:created" minOccurs="0" maxOccurs="1"/>
-        <xsd:element ref="dc:identifier" minOccurs="0" maxOccurs="1"/>
-        <xsd:element name="contentType" minOccurs="0" maxOccurs="1" type="xsd:string" ma:index="0" ma:displayName="Content Type"/>
-        <xsd:element ref="dc:title" minOccurs="0" maxOccurs="1" ma:index="4" ma:displayName="Title"/>
-        <xsd:element ref="dc:subject" minOccurs="0" maxOccurs="1"/>
-        <xsd:element ref="dc:description" minOccurs="0" maxOccurs="1"/>
-        <xsd:element name="keywords" minOccurs="0" maxOccurs="1" type="xsd:string"/>
-        <xsd:element ref="dc:language" minOccurs="0" maxOccurs="1"/>
-        <xsd:element name="category" minOccurs="0" maxOccurs="1" type="xsd:string"/>
-        <xsd:element name="version" minOccurs="0" maxOccurs="1" type="xsd:string"/>
-        <xsd:element name="revision" minOccurs="0" maxOccurs="1" type="xsd:string">
-          <xsd:annotation>
-            <xsd:documentation>
-                        This value indicates the number of saves or revisions. The application is responsible for updating this value after each revision.
-                    </xsd:documentation>
-          </xsd:annotation>
-        </xsd:element>
-        <xsd:element name="lastModifiedBy" minOccurs="0" maxOccurs="1" type="xsd:string"/>
-        <xsd:element ref="dcterms:modified" minOccurs="0" maxOccurs="1"/>
-        <xsd:element name="contentStatus" minOccurs="0" maxOccurs="1" type="xsd:string"/>
-      </xsd:all>
-    </xsd:complexType>
-  </xsd:schema>
-  <xs:schema xmlns:pc="http://schemas.microsoft.com/office/infopath/2007/PartnerControls" xmlns:xs="http://www.w3.org/2001/XMLSchema" targetNamespace="http://schemas.microsoft.com/office/infopath/2007/PartnerControls" elementFormDefault="qualified" attributeFormDefault="unqualified">
-    <xs:element name="Person">
-      <xs:complexType>
-        <xs:sequence>
-          <xs:element ref="pc:DisplayName" minOccurs="0"/>
-          <xs:element ref="pc:AccountId" minOccurs="0"/>
-          <xs:element ref="pc:AccountType" minOccurs="0"/>
-        </xs:sequence>
-      </xs:complexType>
-    </xs:element>
-    <xs:element name="DisplayName" type="xs:string"/>
-    <xs:element name="AccountId" type="xs:string"/>
-    <xs:element name="AccountType" type="xs:string"/>
-    <xs:element name="BDCAssociatedEntity">
-      <xs:complexType>
-        <xs:sequence>
-          <xs:element ref="pc:BDCEntity" minOccurs="0" maxOccurs="unbounded"/>
-        </xs:sequence>
-        <xs:attribute ref="pc:EntityNamespace"/>
-        <xs:attribute ref="pc:EntityName"/>
-        <xs:attribute ref="pc:SystemInstanceName"/>
-        <xs:attribute ref="pc:AssociationName"/>
-      </xs:complexType>
-    </xs:element>
-    <xs:attribute name="EntityNamespace" type="xs:string"/>
-    <xs:attribute name="EntityName" type="xs:string"/>
-    <xs:attribute name="SystemInstanceName" type="xs:string"/>
-    <xs:attribute name="AssociationName" type="xs:string"/>
-    <xs:element name="BDCEntity">
-      <xs:complexType>
-        <xs:sequence>
-          <xs:element ref="pc:EntityDisplayName" minOccurs="0"/>
-          <xs:element ref="pc:EntityInstanceReference" minOccurs="0"/>
-          <xs:element ref="pc:EntityId1" minOccurs="0"/>
-          <xs:element ref="pc:EntityId2" minOccurs="0"/>
-          <xs:element ref="pc:EntityId3" minOccurs="0"/>
-          <xs:element ref="pc:EntityId4" minOccurs="0"/>
-          <xs:element ref="pc:EntityId5" minOccurs="0"/>
-        </xs:sequence>
-      </xs:complexType>
-    </xs:element>
-    <xs:element name="EntityDisplayName" type="xs:string"/>
-    <xs:element name="EntityInstanceReference" type="xs:string"/>
-    <xs:element name="EntityId1" type="xs:string"/>
-    <xs:element name="EntityId2" type="xs:string"/>
-    <xs:element name="EntityId3" type="xs:string"/>
-    <xs:element name="EntityId4" type="xs:string"/>
-    <xs:element name="EntityId5" type="xs:string"/>
-    <xs:element name="Terms">
-      <xs:complexType>
-        <xs:sequence>
-          <xs:element ref="pc:TermInfo" minOccurs="0" maxOccurs="unbounded"/>
-        </xs:sequence>
-      </xs:complexType>
-    </xs:element>
-    <xs:element name="TermInfo">
-      <xs:complexType>
-        <xs:sequence>
-          <xs:element ref="pc:TermName" minOccurs="0"/>
-          <xs:element ref="pc:TermId" minOccurs="0"/>
-        </xs:sequence>
-      </xs:complexType>
-    </xs:element>
-    <xs:element name="TermName" type="xs:string"/>
-    <xs:element name="TermId" type="xs:string"/>
-  </xs:schema>
-</ct:contentTypeSchema>
-</file>
-
-<file path=customXml/item2.xml><?xml version="1.0" encoding="utf-8"?>
-<?mso-contentType ?>
-<customXsn xmlns="http://schemas.microsoft.com/office/2006/metadata/customXsn">
-  <xsnLocation/>
-  <cached>True</cached>
-  <openByDefault>True</openByDefault>
-  <xsnScope/>
-</customXsn>
-</file>
-
-<file path=customXml/item3.xml><?xml version="1.0" encoding="utf-8"?>
-<p:properties xmlns:p="http://schemas.microsoft.com/office/2006/metadata/properties" xmlns:xsi="http://www.w3.org/2001/XMLSchema-instance" xmlns:pc="http://schemas.microsoft.com/office/infopath/2007/PartnerControls">
-  <documentManagement>
-    <MITRE_x0020_Sensitivity xmlns="http://schemas.microsoft.com/sharepoint/v3">Internal MITRE Information</MITRE_x0020_Sensitivity>
-    <_Contributor xmlns="http://schemas.microsoft.com/sharepoint/v3/fields" xsi:nil="true"/>
-    <Release_x0020_Statement xmlns="http://schemas.microsoft.com/sharepoint/v3">For Internal MITRE Use</Release_x0020_Statement>
-    <Status xmlns="4d08c891-aa85-4e91-a798-dce01d66b851">Draft</Status>
-  </documentManagement>
-</p:properties>
-</file>
-
-<file path=customXml/item4.xml><?xml version="1.0" encoding="utf-8"?>
-<?mso-contentType ?>
-<FormTemplates xmlns="http://schemas.microsoft.com/sharepoint/v3/contenttype/forms">
-  <Display>DocumentLibraryForm</Display>
-  <Edit>DocumentLibraryForm</Edit>
-  <New>DocumentLibraryForm</New>
-</FormTemplates>
-</file>
-
-<file path=customXml/item5.xml><?xml version="1.0" encoding="utf-8"?>
 <b:Sources xmlns:b="http://schemas.openxmlformats.org/officeDocument/2006/bibliography" xmlns="http://schemas.openxmlformats.org/officeDocument/2006/bibliography" SelectedStyle="\APA.XSL" StyleName="APA"/>
 </file>
 
 <file path=customXml/itemProps1.xml><?xml version="1.0" encoding="utf-8"?>
-<ds:datastoreItem xmlns:ds="http://schemas.openxmlformats.org/officeDocument/2006/customXml" ds:itemID="{08FECAAB-4545-44CE-8B71-0C09BA2E7189}">
-  <ds:schemaRefs>
-    <ds:schemaRef ds:uri="http://schemas.microsoft.com/office/2006/metadata/contentType"/>
-    <ds:schemaRef ds:uri="http://schemas.microsoft.com/office/2006/metadata/properties/metaAttributes"/>
-    <ds:schemaRef ds:uri="http://www.w3.org/2001/XMLSchema"/>
-    <ds:schemaRef ds:uri="http://schemas.microsoft.com/office/2006/metadata/properties"/>
-    <ds:schemaRef ds:uri="http://schemas.microsoft.com/sharepoint/v3"/>
-    <ds:schemaRef ds:uri="http://schemas.microsoft.com/sharepoint/v3/fields"/>
-    <ds:schemaRef ds:uri="4d08c891-aa85-4e91-a798-dce01d66b851"/>
-    <ds:schemaRef ds:uri="http://schemas.microsoft.com/office/2006/documentManagement/types"/>
-    <ds:schemaRef ds:uri="http://schemas.microsoft.com/office/infopath/2007/PartnerControls"/>
-    <ds:schemaRef ds:uri="http://schemas.openxmlformats.org/package/2006/metadata/core-properties"/>
-    <ds:schemaRef ds:uri="http://purl.org/dc/elements/1.1/"/>
-    <ds:schemaRef ds:uri="http://purl.org/dc/terms/"/>
-    <ds:schemaRef ds:uri="http://schemas.microsoft.com/internal/obd"/>
-  </ds:schemaRefs>
-</ds:datastoreItem>
-</file>
-
-<file path=customXml/itemProps2.xml><?xml version="1.0" encoding="utf-8"?>
-<ds:datastoreItem xmlns:ds="http://schemas.openxmlformats.org/officeDocument/2006/customXml" ds:itemID="{8B69B923-3924-4F04-8293-BA264DA1E0B7}">
-  <ds:schemaRefs>
-    <ds:schemaRef ds:uri="http://schemas.microsoft.com/office/2006/metadata/customXsn"/>
-  </ds:schemaRefs>
-</ds:datastoreItem>
-</file>
-
-<file path=customXml/itemProps3.xml><?xml version="1.0" encoding="utf-8"?>
-<ds:datastoreItem xmlns:ds="http://schemas.openxmlformats.org/officeDocument/2006/customXml" ds:itemID="{FB69D43F-832D-45C3-AEF1-44F04B9BB1AD}">
-  <ds:schemaRefs>
-    <ds:schemaRef ds:uri="http://schemas.microsoft.com/office/2006/metadata/properties"/>
-    <ds:schemaRef ds:uri="http://schemas.microsoft.com/office/infopath/2007/PartnerControls"/>
-    <ds:schemaRef ds:uri="http://schemas.microsoft.com/sharepoint/v3"/>
-    <ds:schemaRef ds:uri="http://schemas.microsoft.com/sharepoint/v3/fields"/>
-    <ds:schemaRef ds:uri="4d08c891-aa85-4e91-a798-dce01d66b851"/>
-  </ds:schemaRefs>
-</ds:datastoreItem>
-</file>
-
-<file path=customXml/itemProps4.xml><?xml version="1.0" encoding="utf-8"?>
-<ds:datastoreItem xmlns:ds="http://schemas.openxmlformats.org/officeDocument/2006/customXml" ds:itemID="{57E9DA55-0D2F-46E3-821A-88C841B41C78}">
-  <ds:schemaRefs>
-    <ds:schemaRef ds:uri="http://schemas.microsoft.com/sharepoint/v3/contenttype/forms"/>
-  </ds:schemaRefs>
-</ds:datastoreItem>
-</file>
-
-<file path=customXml/itemProps5.xml><?xml version="1.0" encoding="utf-8"?>
-<ds:datastoreItem xmlns:ds="http://schemas.openxmlformats.org/officeDocument/2006/customXml" ds:itemID="{70437CC3-0635-4850-8109-DAC4921976B1}">
+<ds:datastoreItem xmlns:ds="http://schemas.openxmlformats.org/officeDocument/2006/customXml" ds:itemID="{6E7A5AFC-CE08-4B5E-8450-FA088B7CAB89}">
   <ds:schemaRefs>
     <ds:schemaRef ds:uri="http://schemas.openxmlformats.org/officeDocument/2006/bibliography"/>
   </ds:schemaRefs>

</xml_diff>